<commit_message>
menambahkan waktu dan lokasi kerja praktik fixing kata pengantar menambahkan tujuan
</commit_message>
<xml_diff>
--- a/Template Buku KP_Kurikulum 2014-2019 (1).docx
+++ b/Template Buku KP_Kurikulum 2014-2019 (1).docx
@@ -5798,6 +5798,7 @@
           <w:numId w:val="0"/>
         </w:numPr>
         <w:rPr>
+          <w:highlight w:val="green"/>
           <w:lang w:val="id-ID"/>
         </w:rPr>
       </w:pPr>
@@ -5805,6 +5806,7 @@
       <w:bookmarkStart w:id="13" w:name="_Toc397088403"/>
       <w:r>
         <w:rPr>
+          <w:highlight w:val="green"/>
           <w:lang w:val="it-IT"/>
         </w:rPr>
         <w:lastRenderedPageBreak/>
@@ -5819,6 +5821,7 @@
         <w:jc w:val="left"/>
         <w:rPr>
           <w:color w:val="000000" w:themeColor="text1"/>
+          <w:highlight w:val="green"/>
           <w:lang w:val="id-ID"/>
         </w:rPr>
       </w:pPr>
@@ -5828,11 +5831,13 @@
         <w:ind w:firstLine="720"/>
         <w:rPr>
           <w:color w:val="000000" w:themeColor="text1"/>
+          <w:highlight w:val="green"/>
         </w:rPr>
       </w:pPr>
       <w:r>
         <w:rPr>
           <w:color w:val="000000" w:themeColor="text1"/>
+          <w:highlight w:val="green"/>
           <w:lang w:val="id-ID"/>
         </w:rPr>
         <w:t xml:space="preserve">Puji dan syukur penulis hantarkan ke kehadirat Allah Subhanahu Wa Ta’alla atas rahmat dan karuniaNya, penulis dapat menyelesaikan rangkaian Kerja Praktek di </w:t>
@@ -5840,6 +5845,7 @@
       <w:r>
         <w:rPr>
           <w:color w:val="000000" w:themeColor="text1"/>
+          <w:highlight w:val="green"/>
         </w:rPr>
         <w:t xml:space="preserve">PT. </w:t>
       </w:r>
@@ -5847,6 +5853,7 @@
       <w:r>
         <w:rPr>
           <w:color w:val="000000" w:themeColor="text1"/>
+          <w:highlight w:val="green"/>
         </w:rPr>
         <w:t>Mitrais</w:t>
       </w:r>
@@ -5854,12 +5861,14 @@
       <w:r>
         <w:rPr>
           <w:color w:val="000000" w:themeColor="text1"/>
+          <w:highlight w:val="green"/>
         </w:rPr>
         <w:t xml:space="preserve"> </w:t>
       </w:r>
       <w:r>
         <w:rPr>
           <w:color w:val="000000" w:themeColor="text1"/>
+          <w:highlight w:val="green"/>
           <w:lang w:val="id-ID"/>
         </w:rPr>
         <w:t>yang dimulai pada tanggal 2</w:t>
@@ -5867,12 +5876,14 @@
       <w:r>
         <w:rPr>
           <w:color w:val="000000" w:themeColor="text1"/>
+          <w:highlight w:val="green"/>
         </w:rPr>
         <w:t>2</w:t>
       </w:r>
       <w:r>
         <w:rPr>
           <w:color w:val="000000" w:themeColor="text1"/>
+          <w:highlight w:val="green"/>
           <w:lang w:val="id-ID"/>
         </w:rPr>
         <w:t xml:space="preserve"> Ju</w:t>
@@ -5880,12 +5891,14 @@
       <w:r>
         <w:rPr>
           <w:color w:val="000000" w:themeColor="text1"/>
+          <w:highlight w:val="green"/>
         </w:rPr>
         <w:t>n</w:t>
       </w:r>
       <w:r>
         <w:rPr>
           <w:color w:val="000000" w:themeColor="text1"/>
+          <w:highlight w:val="green"/>
           <w:lang w:val="id-ID"/>
         </w:rPr>
         <w:t>i 201</w:t>
@@ -5893,12 +5906,14 @@
       <w:r>
         <w:rPr>
           <w:color w:val="000000" w:themeColor="text1"/>
+          <w:highlight w:val="green"/>
         </w:rPr>
         <w:t>5</w:t>
       </w:r>
       <w:r>
         <w:rPr>
           <w:color w:val="000000" w:themeColor="text1"/>
+          <w:highlight w:val="green"/>
           <w:lang w:val="id-ID"/>
         </w:rPr>
         <w:t xml:space="preserve"> hingga </w:t>
@@ -5906,12 +5921,14 @@
       <w:r>
         <w:rPr>
           <w:color w:val="000000" w:themeColor="text1"/>
+          <w:highlight w:val="green"/>
         </w:rPr>
         <w:t>21</w:t>
       </w:r>
       <w:r>
         <w:rPr>
           <w:color w:val="000000" w:themeColor="text1"/>
+          <w:highlight w:val="green"/>
           <w:lang w:val="id-ID"/>
         </w:rPr>
         <w:t xml:space="preserve"> Agustus 201</w:t>
@@ -5919,12 +5936,14 @@
       <w:r>
         <w:rPr>
           <w:color w:val="000000" w:themeColor="text1"/>
+          <w:highlight w:val="green"/>
         </w:rPr>
         <w:t>5</w:t>
       </w:r>
       <w:r>
         <w:rPr>
           <w:color w:val="000000" w:themeColor="text1"/>
+          <w:highlight w:val="green"/>
           <w:lang w:val="id-ID"/>
         </w:rPr>
         <w:t>, serta dapat menyelesaikan laporan Kerja Praktek sesuai jadwal</w:t>
@@ -5932,6 +5951,7 @@
       <w:r>
         <w:rPr>
           <w:color w:val="000000" w:themeColor="text1"/>
+          <w:highlight w:val="green"/>
         </w:rPr>
         <w:t>.</w:t>
       </w:r>
@@ -5941,6 +5961,7 @@
         <w:ind w:firstLine="720"/>
         <w:rPr>
           <w:color w:val="000000" w:themeColor="text1"/>
+          <w:highlight w:val="green"/>
         </w:rPr>
       </w:pPr>
       <w:proofErr w:type="spellStart"/>
@@ -5948,6 +5969,7 @@
       <w:r>
         <w:rPr>
           <w:color w:val="000000" w:themeColor="text1"/>
+          <w:highlight w:val="green"/>
         </w:rPr>
         <w:t>Kerja</w:t>
       </w:r>
@@ -5955,6 +5977,7 @@
       <w:r>
         <w:rPr>
           <w:color w:val="000000" w:themeColor="text1"/>
+          <w:highlight w:val="green"/>
         </w:rPr>
         <w:t xml:space="preserve"> </w:t>
       </w:r>
@@ -5962,6 +5985,7 @@
       <w:r>
         <w:rPr>
           <w:color w:val="000000" w:themeColor="text1"/>
+          <w:highlight w:val="green"/>
         </w:rPr>
         <w:t>Praktek</w:t>
       </w:r>
@@ -5969,6 +5993,7 @@
       <w:r>
         <w:rPr>
           <w:color w:val="000000" w:themeColor="text1"/>
+          <w:highlight w:val="green"/>
         </w:rPr>
         <w:t xml:space="preserve"> di </w:t>
       </w:r>
@@ -5976,6 +6001,7 @@
       <w:r>
         <w:rPr>
           <w:color w:val="000000" w:themeColor="text1"/>
+          <w:highlight w:val="green"/>
         </w:rPr>
         <w:t>Jurusan</w:t>
       </w:r>
@@ -5983,6 +6009,7 @@
       <w:r>
         <w:rPr>
           <w:color w:val="000000" w:themeColor="text1"/>
+          <w:highlight w:val="green"/>
         </w:rPr>
         <w:t xml:space="preserve"> </w:t>
       </w:r>
@@ -5990,6 +6017,7 @@
       <w:r>
         <w:rPr>
           <w:color w:val="000000" w:themeColor="text1"/>
+          <w:highlight w:val="green"/>
         </w:rPr>
         <w:t>Teknik</w:t>
       </w:r>
@@ -5997,6 +6025,7 @@
       <w:r>
         <w:rPr>
           <w:color w:val="000000" w:themeColor="text1"/>
+          <w:highlight w:val="green"/>
         </w:rPr>
         <w:t xml:space="preserve"> </w:t>
       </w:r>
@@ -6004,6 +6033,7 @@
       <w:r>
         <w:rPr>
           <w:color w:val="000000" w:themeColor="text1"/>
+          <w:highlight w:val="green"/>
         </w:rPr>
         <w:t>Informatika</w:t>
       </w:r>
@@ -6011,6 +6041,7 @@
       <w:r>
         <w:rPr>
           <w:color w:val="000000" w:themeColor="text1"/>
+          <w:highlight w:val="green"/>
         </w:rPr>
         <w:t xml:space="preserve">, </w:t>
       </w:r>
@@ -6018,6 +6049,7 @@
       <w:r>
         <w:rPr>
           <w:color w:val="000000" w:themeColor="text1"/>
+          <w:highlight w:val="green"/>
         </w:rPr>
         <w:t>Institut</w:t>
       </w:r>
@@ -6025,6 +6057,7 @@
       <w:r>
         <w:rPr>
           <w:color w:val="000000" w:themeColor="text1"/>
+          <w:highlight w:val="green"/>
         </w:rPr>
         <w:t xml:space="preserve"> </w:t>
       </w:r>
@@ -6032,6 +6065,7 @@
       <w:r>
         <w:rPr>
           <w:color w:val="000000" w:themeColor="text1"/>
+          <w:highlight w:val="green"/>
         </w:rPr>
         <w:t>Teknologi</w:t>
       </w:r>
@@ -6039,6 +6073,7 @@
       <w:r>
         <w:rPr>
           <w:color w:val="000000" w:themeColor="text1"/>
+          <w:highlight w:val="green"/>
         </w:rPr>
         <w:t xml:space="preserve"> </w:t>
       </w:r>
@@ -6046,6 +6081,7 @@
       <w:r>
         <w:rPr>
           <w:color w:val="000000" w:themeColor="text1"/>
+          <w:highlight w:val="green"/>
         </w:rPr>
         <w:t>Sepuluh</w:t>
       </w:r>
@@ -6053,6 +6089,7 @@
       <w:r>
         <w:rPr>
           <w:color w:val="000000" w:themeColor="text1"/>
+          <w:highlight w:val="green"/>
         </w:rPr>
         <w:t xml:space="preserve"> </w:t>
       </w:r>
@@ -6060,6 +6097,7 @@
       <w:r>
         <w:rPr>
           <w:color w:val="000000" w:themeColor="text1"/>
+          <w:highlight w:val="green"/>
         </w:rPr>
         <w:t>Nopember</w:t>
       </w:r>
@@ -6067,6 +6105,7 @@
       <w:r>
         <w:rPr>
           <w:color w:val="000000" w:themeColor="text1"/>
+          <w:highlight w:val="green"/>
         </w:rPr>
         <w:t xml:space="preserve"> Surabaya </w:t>
       </w:r>
@@ -6074,6 +6113,7 @@
       <w:r>
         <w:rPr>
           <w:color w:val="000000" w:themeColor="text1"/>
+          <w:highlight w:val="green"/>
         </w:rPr>
         <w:t>merupakan</w:t>
       </w:r>
@@ -6081,6 +6121,7 @@
       <w:r>
         <w:rPr>
           <w:color w:val="000000" w:themeColor="text1"/>
+          <w:highlight w:val="green"/>
         </w:rPr>
         <w:t xml:space="preserve"> </w:t>
       </w:r>
@@ -6088,6 +6129,7 @@
       <w:r>
         <w:rPr>
           <w:color w:val="000000" w:themeColor="text1"/>
+          <w:highlight w:val="green"/>
         </w:rPr>
         <w:t>salah</w:t>
       </w:r>
@@ -6095,6 +6137,7 @@
       <w:r>
         <w:rPr>
           <w:color w:val="000000" w:themeColor="text1"/>
+          <w:highlight w:val="green"/>
         </w:rPr>
         <w:t xml:space="preserve"> </w:t>
       </w:r>
@@ -6102,6 +6145,7 @@
       <w:r>
         <w:rPr>
           <w:color w:val="000000" w:themeColor="text1"/>
+          <w:highlight w:val="green"/>
         </w:rPr>
         <w:t>satu</w:t>
       </w:r>
@@ -6109,6 +6153,7 @@
       <w:r>
         <w:rPr>
           <w:color w:val="000000" w:themeColor="text1"/>
+          <w:highlight w:val="green"/>
         </w:rPr>
         <w:t xml:space="preserve"> </w:t>
       </w:r>
@@ -6116,6 +6161,7 @@
       <w:r>
         <w:rPr>
           <w:color w:val="000000" w:themeColor="text1"/>
+          <w:highlight w:val="green"/>
         </w:rPr>
         <w:t>kegiatan</w:t>
       </w:r>
@@ -6123,6 +6169,7 @@
       <w:r>
         <w:rPr>
           <w:color w:val="000000" w:themeColor="text1"/>
+          <w:highlight w:val="green"/>
         </w:rPr>
         <w:t xml:space="preserve"> </w:t>
       </w:r>
@@ -6130,6 +6177,7 @@
       <w:r>
         <w:rPr>
           <w:color w:val="000000" w:themeColor="text1"/>
+          <w:highlight w:val="green"/>
         </w:rPr>
         <w:t>wajib</w:t>
       </w:r>
@@ -6137,6 +6185,7 @@
       <w:r>
         <w:rPr>
           <w:color w:val="000000" w:themeColor="text1"/>
+          <w:highlight w:val="green"/>
         </w:rPr>
         <w:t xml:space="preserve"> yang </w:t>
       </w:r>
@@ -6144,6 +6193,7 @@
       <w:r>
         <w:rPr>
           <w:color w:val="000000" w:themeColor="text1"/>
+          <w:highlight w:val="green"/>
         </w:rPr>
         <w:t>harus</w:t>
       </w:r>
@@ -6151,6 +6201,7 @@
       <w:r>
         <w:rPr>
           <w:color w:val="000000" w:themeColor="text1"/>
+          <w:highlight w:val="green"/>
         </w:rPr>
         <w:t xml:space="preserve"> </w:t>
       </w:r>
@@ -6158,6 +6209,7 @@
       <w:r>
         <w:rPr>
           <w:color w:val="000000" w:themeColor="text1"/>
+          <w:highlight w:val="green"/>
         </w:rPr>
         <w:t>dilaksanakan</w:t>
       </w:r>
@@ -6165,6 +6217,7 @@
       <w:r>
         <w:rPr>
           <w:color w:val="000000" w:themeColor="text1"/>
+          <w:highlight w:val="green"/>
         </w:rPr>
         <w:t xml:space="preserve"> </w:t>
       </w:r>
@@ -6172,6 +6225,7 @@
       <w:r>
         <w:rPr>
           <w:color w:val="000000" w:themeColor="text1"/>
+          <w:highlight w:val="green"/>
         </w:rPr>
         <w:t>oleh</w:t>
       </w:r>
@@ -6179,6 +6233,7 @@
       <w:r>
         <w:rPr>
           <w:color w:val="000000" w:themeColor="text1"/>
+          <w:highlight w:val="green"/>
         </w:rPr>
         <w:t xml:space="preserve"> </w:t>
       </w:r>
@@ -6186,6 +6241,7 @@
       <w:r>
         <w:rPr>
           <w:color w:val="000000" w:themeColor="text1"/>
+          <w:highlight w:val="green"/>
         </w:rPr>
         <w:t>mahasiswa</w:t>
       </w:r>
@@ -6193,6 +6249,7 @@
       <w:r>
         <w:rPr>
           <w:color w:val="000000" w:themeColor="text1"/>
+          <w:highlight w:val="green"/>
         </w:rPr>
         <w:t xml:space="preserve"> yang </w:t>
       </w:r>
@@ -6200,6 +6257,7 @@
       <w:r>
         <w:rPr>
           <w:color w:val="000000" w:themeColor="text1"/>
+          <w:highlight w:val="green"/>
         </w:rPr>
         <w:t>telah</w:t>
       </w:r>
@@ -6207,6 +6265,7 @@
       <w:r>
         <w:rPr>
           <w:color w:val="000000" w:themeColor="text1"/>
+          <w:highlight w:val="green"/>
         </w:rPr>
         <w:t xml:space="preserve"> </w:t>
       </w:r>
@@ -6214,6 +6273,7 @@
       <w:r>
         <w:rPr>
           <w:color w:val="000000" w:themeColor="text1"/>
+          <w:highlight w:val="green"/>
         </w:rPr>
         <w:t>menempuh</w:t>
       </w:r>
@@ -6221,6 +6281,7 @@
       <w:r>
         <w:rPr>
           <w:color w:val="000000" w:themeColor="text1"/>
+          <w:highlight w:val="green"/>
         </w:rPr>
         <w:t xml:space="preserve"> minimal 90 SKS.</w:t>
       </w:r>
@@ -6228,6 +6289,7 @@
       <w:r>
         <w:rPr>
           <w:color w:val="000000" w:themeColor="text1"/>
+          <w:highlight w:val="green"/>
         </w:rPr>
         <w:t xml:space="preserve"> </w:t>
       </w:r>
@@ -6235,6 +6297,7 @@
       <w:r>
         <w:rPr>
           <w:color w:val="000000" w:themeColor="text1"/>
+          <w:highlight w:val="green"/>
         </w:rPr>
         <w:t>Penerapan</w:t>
       </w:r>
@@ -6242,6 +6305,7 @@
       <w:r>
         <w:rPr>
           <w:color w:val="000000" w:themeColor="text1"/>
+          <w:highlight w:val="green"/>
         </w:rPr>
         <w:t xml:space="preserve"> </w:t>
       </w:r>
@@ -6249,6 +6313,7 @@
       <w:r>
         <w:rPr>
           <w:color w:val="000000" w:themeColor="text1"/>
+          <w:highlight w:val="green"/>
         </w:rPr>
         <w:t>kerja</w:t>
       </w:r>
@@ -6256,6 +6321,7 @@
       <w:r>
         <w:rPr>
           <w:color w:val="000000" w:themeColor="text1"/>
+          <w:highlight w:val="green"/>
         </w:rPr>
         <w:t xml:space="preserve"> </w:t>
       </w:r>
@@ -6263,6 +6329,7 @@
       <w:r>
         <w:rPr>
           <w:color w:val="000000" w:themeColor="text1"/>
+          <w:highlight w:val="green"/>
         </w:rPr>
         <w:t>praktek</w:t>
       </w:r>
@@ -6270,6 +6337,7 @@
       <w:r>
         <w:rPr>
           <w:color w:val="000000" w:themeColor="text1"/>
+          <w:highlight w:val="green"/>
         </w:rPr>
         <w:t xml:space="preserve"> </w:t>
       </w:r>
@@ -6277,6 +6345,7 @@
       <w:r>
         <w:rPr>
           <w:color w:val="000000" w:themeColor="text1"/>
+          <w:highlight w:val="green"/>
         </w:rPr>
         <w:t>ini</w:t>
       </w:r>
@@ -6284,6 +6353,7 @@
       <w:r>
         <w:rPr>
           <w:color w:val="000000" w:themeColor="text1"/>
+          <w:highlight w:val="green"/>
         </w:rPr>
         <w:t xml:space="preserve"> </w:t>
       </w:r>
@@ -6291,6 +6361,7 @@
       <w:r>
         <w:rPr>
           <w:color w:val="000000" w:themeColor="text1"/>
+          <w:highlight w:val="green"/>
         </w:rPr>
         <w:t>sendiri</w:t>
       </w:r>
@@ -6298,6 +6369,7 @@
       <w:r>
         <w:rPr>
           <w:color w:val="000000" w:themeColor="text1"/>
+          <w:highlight w:val="green"/>
         </w:rPr>
         <w:t xml:space="preserve"> </w:t>
       </w:r>
@@ -6305,6 +6377,7 @@
       <w:r>
         <w:rPr>
           <w:color w:val="000000" w:themeColor="text1"/>
+          <w:highlight w:val="green"/>
         </w:rPr>
         <w:t>pada</w:t>
       </w:r>
@@ -6312,6 +6385,7 @@
       <w:r>
         <w:rPr>
           <w:color w:val="000000" w:themeColor="text1"/>
+          <w:highlight w:val="green"/>
         </w:rPr>
         <w:t xml:space="preserve"> </w:t>
       </w:r>
@@ -6319,6 +6393,7 @@
       <w:r>
         <w:rPr>
           <w:color w:val="000000" w:themeColor="text1"/>
+          <w:highlight w:val="green"/>
         </w:rPr>
         <w:t>hakikatnya</w:t>
       </w:r>
@@ -6326,6 +6401,7 @@
       <w:r>
         <w:rPr>
           <w:color w:val="000000" w:themeColor="text1"/>
+          <w:highlight w:val="green"/>
         </w:rPr>
         <w:t xml:space="preserve"> </w:t>
       </w:r>
@@ -6333,6 +6409,7 @@
       <w:r>
         <w:rPr>
           <w:color w:val="000000" w:themeColor="text1"/>
+          <w:highlight w:val="green"/>
         </w:rPr>
         <w:t>adalah</w:t>
       </w:r>
@@ -6340,6 +6417,7 @@
       <w:r>
         <w:rPr>
           <w:color w:val="000000" w:themeColor="text1"/>
+          <w:highlight w:val="green"/>
         </w:rPr>
         <w:t xml:space="preserve"> </w:t>
       </w:r>
@@ -6347,6 +6425,7 @@
       <w:r>
         <w:rPr>
           <w:color w:val="000000" w:themeColor="text1"/>
+          <w:highlight w:val="green"/>
         </w:rPr>
         <w:t>mengajarkan</w:t>
       </w:r>
@@ -6354,6 +6433,7 @@
       <w:r>
         <w:rPr>
           <w:color w:val="000000" w:themeColor="text1"/>
+          <w:highlight w:val="green"/>
         </w:rPr>
         <w:t xml:space="preserve"> </w:t>
       </w:r>
@@ -6361,6 +6441,7 @@
       <w:r>
         <w:rPr>
           <w:color w:val="000000" w:themeColor="text1"/>
+          <w:highlight w:val="green"/>
         </w:rPr>
         <w:t>kepada</w:t>
       </w:r>
@@ -6368,6 +6449,7 @@
       <w:r>
         <w:rPr>
           <w:color w:val="000000" w:themeColor="text1"/>
+          <w:highlight w:val="green"/>
         </w:rPr>
         <w:t xml:space="preserve"> </w:t>
       </w:r>
@@ -6375,6 +6457,7 @@
       <w:r>
         <w:rPr>
           <w:color w:val="000000" w:themeColor="text1"/>
+          <w:highlight w:val="green"/>
         </w:rPr>
         <w:t>kita</w:t>
       </w:r>
@@ -6382,6 +6465,7 @@
       <w:r>
         <w:rPr>
           <w:color w:val="000000" w:themeColor="text1"/>
+          <w:highlight w:val="green"/>
         </w:rPr>
         <w:t xml:space="preserve"> </w:t>
       </w:r>
@@ -6389,6 +6473,7 @@
       <w:r>
         <w:rPr>
           <w:color w:val="000000" w:themeColor="text1"/>
+          <w:highlight w:val="green"/>
         </w:rPr>
         <w:t>untuk</w:t>
       </w:r>
@@ -6396,6 +6481,7 @@
       <w:r>
         <w:rPr>
           <w:color w:val="000000" w:themeColor="text1"/>
+          <w:highlight w:val="green"/>
         </w:rPr>
         <w:t xml:space="preserve"> </w:t>
       </w:r>
@@ -6403,6 +6489,7 @@
       <w:r>
         <w:rPr>
           <w:color w:val="000000" w:themeColor="text1"/>
+          <w:highlight w:val="green"/>
         </w:rPr>
         <w:t>menghadapi</w:t>
       </w:r>
@@ -6410,6 +6497,7 @@
       <w:r>
         <w:rPr>
           <w:color w:val="000000" w:themeColor="text1"/>
+          <w:highlight w:val="green"/>
         </w:rPr>
         <w:t xml:space="preserve"> </w:t>
       </w:r>
@@ -6417,6 +6505,7 @@
       <w:r>
         <w:rPr>
           <w:color w:val="000000" w:themeColor="text1"/>
+          <w:highlight w:val="green"/>
         </w:rPr>
         <w:t>situasi</w:t>
       </w:r>
@@ -6424,6 +6513,7 @@
       <w:r>
         <w:rPr>
           <w:color w:val="000000" w:themeColor="text1"/>
+          <w:highlight w:val="green"/>
         </w:rPr>
         <w:t xml:space="preserve"> </w:t>
       </w:r>
@@ -6431,6 +6521,7 @@
       <w:r>
         <w:rPr>
           <w:color w:val="000000" w:themeColor="text1"/>
+          <w:highlight w:val="green"/>
         </w:rPr>
         <w:t>sebenarnya</w:t>
       </w:r>
@@ -6438,6 +6529,7 @@
       <w:r>
         <w:rPr>
           <w:color w:val="000000" w:themeColor="text1"/>
+          <w:highlight w:val="green"/>
         </w:rPr>
         <w:t xml:space="preserve"> yang </w:t>
       </w:r>
@@ -6445,6 +6537,7 @@
       <w:r>
         <w:rPr>
           <w:color w:val="000000" w:themeColor="text1"/>
+          <w:highlight w:val="green"/>
         </w:rPr>
         <w:t>tidak</w:t>
       </w:r>
@@ -6452,6 +6545,7 @@
       <w:r>
         <w:rPr>
           <w:color w:val="000000" w:themeColor="text1"/>
+          <w:highlight w:val="green"/>
         </w:rPr>
         <w:t xml:space="preserve"> </w:t>
       </w:r>
@@ -6460,6 +6554,7 @@
       <w:r>
         <w:rPr>
           <w:color w:val="000000" w:themeColor="text1"/>
+          <w:highlight w:val="green"/>
         </w:rPr>
         <w:t>beda</w:t>
       </w:r>
@@ -6468,6 +6563,7 @@
       <w:r>
         <w:rPr>
           <w:color w:val="000000" w:themeColor="text1"/>
+          <w:highlight w:val="green"/>
         </w:rPr>
         <w:t xml:space="preserve"> </w:t>
       </w:r>
@@ -6475,6 +6571,7 @@
       <w:r>
         <w:rPr>
           <w:color w:val="000000" w:themeColor="text1"/>
+          <w:highlight w:val="green"/>
         </w:rPr>
         <w:t>jauh</w:t>
       </w:r>
@@ -6482,6 +6579,7 @@
       <w:r>
         <w:rPr>
           <w:color w:val="000000" w:themeColor="text1"/>
+          <w:highlight w:val="green"/>
         </w:rPr>
         <w:t xml:space="preserve"> </w:t>
       </w:r>
@@ -6489,6 +6587,7 @@
       <w:r>
         <w:rPr>
           <w:color w:val="000000" w:themeColor="text1"/>
+          <w:highlight w:val="green"/>
         </w:rPr>
         <w:t>dengan</w:t>
       </w:r>
@@ -6496,6 +6595,7 @@
       <w:r>
         <w:rPr>
           <w:color w:val="000000" w:themeColor="text1"/>
+          <w:highlight w:val="green"/>
         </w:rPr>
         <w:t xml:space="preserve"> </w:t>
       </w:r>
@@ -6503,6 +6603,7 @@
       <w:r>
         <w:rPr>
           <w:color w:val="000000" w:themeColor="text1"/>
+          <w:highlight w:val="green"/>
         </w:rPr>
         <w:t>kondisi</w:t>
       </w:r>
@@ -6510,6 +6611,7 @@
       <w:r>
         <w:rPr>
           <w:color w:val="000000" w:themeColor="text1"/>
+          <w:highlight w:val="green"/>
         </w:rPr>
         <w:t xml:space="preserve"> </w:t>
       </w:r>
@@ -6517,6 +6619,7 @@
       <w:r>
         <w:rPr>
           <w:color w:val="000000" w:themeColor="text1"/>
+          <w:highlight w:val="green"/>
         </w:rPr>
         <w:t>disaat</w:t>
       </w:r>
@@ -6524,6 +6627,7 @@
       <w:r>
         <w:rPr>
           <w:color w:val="000000" w:themeColor="text1"/>
+          <w:highlight w:val="green"/>
         </w:rPr>
         <w:t xml:space="preserve"> </w:t>
       </w:r>
@@ -6531,6 +6635,7 @@
       <w:r>
         <w:rPr>
           <w:color w:val="000000" w:themeColor="text1"/>
+          <w:highlight w:val="green"/>
         </w:rPr>
         <w:t>kita</w:t>
       </w:r>
@@ -6538,6 +6643,7 @@
       <w:r>
         <w:rPr>
           <w:color w:val="000000" w:themeColor="text1"/>
+          <w:highlight w:val="green"/>
         </w:rPr>
         <w:t xml:space="preserve"> </w:t>
       </w:r>
@@ -6545,6 +6651,7 @@
       <w:r>
         <w:rPr>
           <w:color w:val="000000" w:themeColor="text1"/>
+          <w:highlight w:val="green"/>
         </w:rPr>
         <w:t>bekerja</w:t>
       </w:r>
@@ -6552,6 +6659,7 @@
       <w:r>
         <w:rPr>
           <w:color w:val="000000" w:themeColor="text1"/>
+          <w:highlight w:val="green"/>
         </w:rPr>
         <w:t xml:space="preserve"> </w:t>
       </w:r>
@@ -6559,6 +6667,7 @@
       <w:r>
         <w:rPr>
           <w:color w:val="000000" w:themeColor="text1"/>
+          <w:highlight w:val="green"/>
         </w:rPr>
         <w:t>nantinya</w:t>
       </w:r>
@@ -6566,6 +6675,7 @@
       <w:r>
         <w:rPr>
           <w:color w:val="000000" w:themeColor="text1"/>
+          <w:highlight w:val="green"/>
         </w:rPr>
         <w:t xml:space="preserve"> </w:t>
       </w:r>
@@ -6573,6 +6683,7 @@
       <w:r>
         <w:rPr>
           <w:color w:val="000000" w:themeColor="text1"/>
+          <w:highlight w:val="green"/>
         </w:rPr>
         <w:t>dan</w:t>
       </w:r>
@@ -6580,6 +6691,7 @@
       <w:r>
         <w:rPr>
           <w:color w:val="000000" w:themeColor="text1"/>
+          <w:highlight w:val="green"/>
         </w:rPr>
         <w:t xml:space="preserve"> </w:t>
       </w:r>
@@ -6587,6 +6699,7 @@
       <w:r>
         <w:rPr>
           <w:color w:val="000000" w:themeColor="text1"/>
+          <w:highlight w:val="green"/>
         </w:rPr>
         <w:t>juga</w:t>
       </w:r>
@@ -6594,6 +6707,7 @@
       <w:r>
         <w:rPr>
           <w:color w:val="000000" w:themeColor="text1"/>
+          <w:highlight w:val="green"/>
         </w:rPr>
         <w:t xml:space="preserve"> </w:t>
       </w:r>
@@ -6601,6 +6715,7 @@
       <w:r>
         <w:rPr>
           <w:color w:val="000000" w:themeColor="text1"/>
+          <w:highlight w:val="green"/>
         </w:rPr>
         <w:t>diharapkan</w:t>
       </w:r>
@@ -6608,6 +6723,7 @@
       <w:r>
         <w:rPr>
           <w:color w:val="000000" w:themeColor="text1"/>
+          <w:highlight w:val="green"/>
         </w:rPr>
         <w:t xml:space="preserve"> </w:t>
       </w:r>
@@ -6615,6 +6731,7 @@
       <w:r>
         <w:rPr>
           <w:color w:val="000000" w:themeColor="text1"/>
+          <w:highlight w:val="green"/>
         </w:rPr>
         <w:t>dapat</w:t>
       </w:r>
@@ -6622,6 +6739,7 @@
       <w:r>
         <w:rPr>
           <w:color w:val="000000" w:themeColor="text1"/>
+          <w:highlight w:val="green"/>
         </w:rPr>
         <w:t xml:space="preserve"> </w:t>
       </w:r>
@@ -6629,6 +6747,7 @@
       <w:r>
         <w:rPr>
           <w:color w:val="000000" w:themeColor="text1"/>
+          <w:highlight w:val="green"/>
         </w:rPr>
         <w:t>memberikan</w:t>
       </w:r>
@@ -6636,6 +6755,7 @@
       <w:r>
         <w:rPr>
           <w:color w:val="000000" w:themeColor="text1"/>
+          <w:highlight w:val="green"/>
         </w:rPr>
         <w:t xml:space="preserve"> </w:t>
       </w:r>
@@ -6643,6 +6763,7 @@
       <w:r>
         <w:rPr>
           <w:color w:val="000000" w:themeColor="text1"/>
+          <w:highlight w:val="green"/>
         </w:rPr>
         <w:t>manfaat</w:t>
       </w:r>
@@ -6650,6 +6771,7 @@
       <w:r>
         <w:rPr>
           <w:color w:val="000000" w:themeColor="text1"/>
+          <w:highlight w:val="green"/>
         </w:rPr>
         <w:t xml:space="preserve"> </w:t>
       </w:r>
@@ -6657,6 +6779,7 @@
       <w:r>
         <w:rPr>
           <w:color w:val="000000" w:themeColor="text1"/>
+          <w:highlight w:val="green"/>
         </w:rPr>
         <w:t>bagi</w:t>
       </w:r>
@@ -6664,6 +6787,7 @@
       <w:r>
         <w:rPr>
           <w:color w:val="000000" w:themeColor="text1"/>
+          <w:highlight w:val="green"/>
         </w:rPr>
         <w:t xml:space="preserve"> </w:t>
       </w:r>
@@ -6671,6 +6795,7 @@
       <w:r>
         <w:rPr>
           <w:color w:val="000000" w:themeColor="text1"/>
+          <w:highlight w:val="green"/>
         </w:rPr>
         <w:t>pihak</w:t>
       </w:r>
@@ -6678,6 +6803,7 @@
       <w:r>
         <w:rPr>
           <w:color w:val="000000" w:themeColor="text1"/>
+          <w:highlight w:val="green"/>
         </w:rPr>
         <w:t xml:space="preserve"> </w:t>
       </w:r>
@@ -6685,6 +6811,7 @@
       <w:r>
         <w:rPr>
           <w:color w:val="000000" w:themeColor="text1"/>
+          <w:highlight w:val="green"/>
         </w:rPr>
         <w:t>Mitrais</w:t>
       </w:r>
@@ -6692,6 +6819,7 @@
       <w:r>
         <w:rPr>
           <w:color w:val="000000" w:themeColor="text1"/>
+          <w:highlight w:val="green"/>
         </w:rPr>
         <w:t>.</w:t>
       </w:r>
@@ -6701,6 +6829,7 @@
         <w:ind w:firstLine="720"/>
         <w:rPr>
           <w:color w:val="000000" w:themeColor="text1"/>
+          <w:highlight w:val="green"/>
         </w:rPr>
       </w:pPr>
       <w:proofErr w:type="spellStart"/>
@@ -6708,6 +6837,7 @@
       <w:r>
         <w:rPr>
           <w:color w:val="000000" w:themeColor="text1"/>
+          <w:highlight w:val="green"/>
         </w:rPr>
         <w:t>Pelaksanaan</w:t>
       </w:r>
@@ -6715,6 +6845,7 @@
       <w:r>
         <w:rPr>
           <w:color w:val="000000" w:themeColor="text1"/>
+          <w:highlight w:val="green"/>
         </w:rPr>
         <w:t xml:space="preserve"> </w:t>
       </w:r>
@@ -6722,6 +6853,7 @@
       <w:r>
         <w:rPr>
           <w:color w:val="000000" w:themeColor="text1"/>
+          <w:highlight w:val="green"/>
         </w:rPr>
         <w:t>kerja</w:t>
       </w:r>
@@ -6729,6 +6861,7 @@
       <w:r>
         <w:rPr>
           <w:color w:val="000000" w:themeColor="text1"/>
+          <w:highlight w:val="green"/>
         </w:rPr>
         <w:t xml:space="preserve"> </w:t>
       </w:r>
@@ -6736,6 +6869,7 @@
       <w:r>
         <w:rPr>
           <w:color w:val="000000" w:themeColor="text1"/>
+          <w:highlight w:val="green"/>
         </w:rPr>
         <w:t>praktek</w:t>
       </w:r>
@@ -6743,6 +6877,7 @@
       <w:r>
         <w:rPr>
           <w:color w:val="000000" w:themeColor="text1"/>
+          <w:highlight w:val="green"/>
         </w:rPr>
         <w:t xml:space="preserve"> </w:t>
       </w:r>
@@ -6750,6 +6885,7 @@
       <w:r>
         <w:rPr>
           <w:color w:val="000000" w:themeColor="text1"/>
+          <w:highlight w:val="green"/>
         </w:rPr>
         <w:t>ini</w:t>
       </w:r>
@@ -6757,6 +6893,7 @@
       <w:r>
         <w:rPr>
           <w:color w:val="000000" w:themeColor="text1"/>
+          <w:highlight w:val="green"/>
         </w:rPr>
         <w:t xml:space="preserve"> </w:t>
       </w:r>
@@ -6764,6 +6901,7 @@
       <w:r>
         <w:rPr>
           <w:color w:val="000000" w:themeColor="text1"/>
+          <w:highlight w:val="green"/>
         </w:rPr>
         <w:t>dapat</w:t>
       </w:r>
@@ -6771,6 +6909,7 @@
       <w:r>
         <w:rPr>
           <w:color w:val="000000" w:themeColor="text1"/>
+          <w:highlight w:val="green"/>
         </w:rPr>
         <w:t xml:space="preserve"> </w:t>
       </w:r>
@@ -6778,6 +6917,7 @@
       <w:r>
         <w:rPr>
           <w:color w:val="000000" w:themeColor="text1"/>
+          <w:highlight w:val="green"/>
         </w:rPr>
         <w:t>dilaksanakan</w:t>
       </w:r>
@@ -6785,6 +6925,7 @@
       <w:r>
         <w:rPr>
           <w:color w:val="000000" w:themeColor="text1"/>
+          <w:highlight w:val="green"/>
         </w:rPr>
         <w:t xml:space="preserve"> </w:t>
       </w:r>
@@ -6792,6 +6933,7 @@
       <w:r>
         <w:rPr>
           <w:color w:val="000000" w:themeColor="text1"/>
+          <w:highlight w:val="green"/>
         </w:rPr>
         <w:t>sampai</w:t>
       </w:r>
@@ -6799,6 +6941,7 @@
       <w:r>
         <w:rPr>
           <w:color w:val="000000" w:themeColor="text1"/>
+          <w:highlight w:val="green"/>
         </w:rPr>
         <w:t xml:space="preserve"> </w:t>
       </w:r>
@@ -6806,6 +6949,7 @@
       <w:r>
         <w:rPr>
           <w:color w:val="000000" w:themeColor="text1"/>
+          <w:highlight w:val="green"/>
         </w:rPr>
         <w:t>selesai</w:t>
       </w:r>
@@ -6813,6 +6957,7 @@
       <w:r>
         <w:rPr>
           <w:color w:val="000000" w:themeColor="text1"/>
+          <w:highlight w:val="green"/>
         </w:rPr>
         <w:t xml:space="preserve"> </w:t>
       </w:r>
@@ -6820,6 +6965,7 @@
       <w:r>
         <w:rPr>
           <w:color w:val="000000" w:themeColor="text1"/>
+          <w:highlight w:val="green"/>
         </w:rPr>
         <w:t>berkat</w:t>
       </w:r>
@@ -6827,6 +6973,7 @@
       <w:r>
         <w:rPr>
           <w:color w:val="000000" w:themeColor="text1"/>
+          <w:highlight w:val="green"/>
         </w:rPr>
         <w:t xml:space="preserve"> </w:t>
       </w:r>
@@ -6834,6 +6981,7 @@
       <w:r>
         <w:rPr>
           <w:color w:val="000000" w:themeColor="text1"/>
+          <w:highlight w:val="green"/>
         </w:rPr>
         <w:t>bimbingan</w:t>
       </w:r>
@@ -6841,6 +6989,7 @@
       <w:r>
         <w:rPr>
           <w:color w:val="000000" w:themeColor="text1"/>
+          <w:highlight w:val="green"/>
         </w:rPr>
         <w:t xml:space="preserve"> </w:t>
       </w:r>
@@ -6848,6 +6997,7 @@
       <w:r>
         <w:rPr>
           <w:color w:val="000000" w:themeColor="text1"/>
+          <w:highlight w:val="green"/>
         </w:rPr>
         <w:t>dan</w:t>
       </w:r>
@@ -6855,6 +7005,7 @@
       <w:r>
         <w:rPr>
           <w:color w:val="000000" w:themeColor="text1"/>
+          <w:highlight w:val="green"/>
         </w:rPr>
         <w:t xml:space="preserve"> saran </w:t>
       </w:r>
@@ -6862,6 +7013,7 @@
       <w:r>
         <w:rPr>
           <w:color w:val="000000" w:themeColor="text1"/>
+          <w:highlight w:val="green"/>
         </w:rPr>
         <w:t>dari</w:t>
       </w:r>
@@ -6869,6 +7021,7 @@
       <w:r>
         <w:rPr>
           <w:color w:val="000000" w:themeColor="text1"/>
+          <w:highlight w:val="green"/>
         </w:rPr>
         <w:t xml:space="preserve"> </w:t>
       </w:r>
@@ -6876,6 +7029,7 @@
       <w:r>
         <w:rPr>
           <w:color w:val="000000" w:themeColor="text1"/>
+          <w:highlight w:val="green"/>
         </w:rPr>
         <w:t>berbagai</w:t>
       </w:r>
@@ -6883,6 +7037,7 @@
       <w:r>
         <w:rPr>
           <w:color w:val="000000" w:themeColor="text1"/>
+          <w:highlight w:val="green"/>
         </w:rPr>
         <w:t xml:space="preserve"> </w:t>
       </w:r>
@@ -6890,6 +7045,7 @@
       <w:r>
         <w:rPr>
           <w:color w:val="000000" w:themeColor="text1"/>
+          <w:highlight w:val="green"/>
         </w:rPr>
         <w:t>pihak</w:t>
       </w:r>
@@ -6897,6 +7053,7 @@
       <w:r>
         <w:rPr>
           <w:color w:val="000000" w:themeColor="text1"/>
+          <w:highlight w:val="green"/>
         </w:rPr>
         <w:t>.</w:t>
       </w:r>
@@ -6904,6 +7061,7 @@
       <w:r>
         <w:rPr>
           <w:color w:val="000000" w:themeColor="text1"/>
+          <w:highlight w:val="green"/>
         </w:rPr>
         <w:t xml:space="preserve"> </w:t>
       </w:r>
@@ -6911,6 +7069,7 @@
       <w:r>
         <w:rPr>
           <w:color w:val="000000" w:themeColor="text1"/>
+          <w:highlight w:val="green"/>
         </w:rPr>
         <w:t>Pada</w:t>
       </w:r>
@@ -6918,6 +7077,7 @@
       <w:r>
         <w:rPr>
           <w:color w:val="000000" w:themeColor="text1"/>
+          <w:highlight w:val="green"/>
         </w:rPr>
         <w:t xml:space="preserve"> </w:t>
       </w:r>
@@ -6925,6 +7085,7 @@
       <w:r>
         <w:rPr>
           <w:color w:val="000000" w:themeColor="text1"/>
+          <w:highlight w:val="green"/>
         </w:rPr>
         <w:t>kesempatan</w:t>
       </w:r>
@@ -6932,6 +7093,7 @@
       <w:r>
         <w:rPr>
           <w:color w:val="000000" w:themeColor="text1"/>
+          <w:highlight w:val="green"/>
         </w:rPr>
         <w:t xml:space="preserve"> </w:t>
       </w:r>
@@ -6939,6 +7101,7 @@
       <w:r>
         <w:rPr>
           <w:color w:val="000000" w:themeColor="text1"/>
+          <w:highlight w:val="green"/>
         </w:rPr>
         <w:t>ini</w:t>
       </w:r>
@@ -6946,6 +7109,7 @@
       <w:r>
         <w:rPr>
           <w:color w:val="000000" w:themeColor="text1"/>
+          <w:highlight w:val="green"/>
         </w:rPr>
         <w:t xml:space="preserve">, kami </w:t>
       </w:r>
@@ -6953,6 +7117,7 @@
       <w:r>
         <w:rPr>
           <w:color w:val="000000" w:themeColor="text1"/>
+          <w:highlight w:val="green"/>
         </w:rPr>
         <w:t>ingin</w:t>
       </w:r>
@@ -6960,6 +7125,7 @@
       <w:r>
         <w:rPr>
           <w:color w:val="000000" w:themeColor="text1"/>
+          <w:highlight w:val="green"/>
         </w:rPr>
         <w:t xml:space="preserve"> </w:t>
       </w:r>
@@ -6967,6 +7133,7 @@
       <w:r>
         <w:rPr>
           <w:color w:val="000000" w:themeColor="text1"/>
+          <w:highlight w:val="green"/>
         </w:rPr>
         <w:t>menyampaikan</w:t>
       </w:r>
@@ -6974,6 +7141,7 @@
       <w:r>
         <w:rPr>
           <w:color w:val="000000" w:themeColor="text1"/>
+          <w:highlight w:val="green"/>
         </w:rPr>
         <w:t xml:space="preserve"> </w:t>
       </w:r>
@@ -6981,6 +7149,7 @@
       <w:r>
         <w:rPr>
           <w:color w:val="000000" w:themeColor="text1"/>
+          <w:highlight w:val="green"/>
         </w:rPr>
         <w:t>terima</w:t>
       </w:r>
@@ -6988,6 +7157,7 @@
       <w:r>
         <w:rPr>
           <w:color w:val="000000" w:themeColor="text1"/>
+          <w:highlight w:val="green"/>
         </w:rPr>
         <w:t xml:space="preserve"> </w:t>
       </w:r>
@@ -6995,6 +7165,7 @@
       <w:r>
         <w:rPr>
           <w:color w:val="000000" w:themeColor="text1"/>
+          <w:highlight w:val="green"/>
         </w:rPr>
         <w:t>kasih</w:t>
       </w:r>
@@ -7002,6 +7173,7 @@
       <w:r>
         <w:rPr>
           <w:color w:val="000000" w:themeColor="text1"/>
+          <w:highlight w:val="green"/>
         </w:rPr>
         <w:t xml:space="preserve"> </w:t>
       </w:r>
@@ -7010,6 +7182,7 @@
       <w:r>
         <w:rPr>
           <w:color w:val="000000" w:themeColor="text1"/>
+          <w:highlight w:val="green"/>
         </w:rPr>
         <w:t>kepada</w:t>
       </w:r>
@@ -7017,6 +7190,7 @@
       <w:r>
         <w:rPr>
           <w:color w:val="000000" w:themeColor="text1"/>
+          <w:highlight w:val="green"/>
         </w:rPr>
         <w:t xml:space="preserve"> :</w:t>
       </w:r>
@@ -7027,6 +7201,7 @@
         <w:ind w:firstLine="720"/>
         <w:rPr>
           <w:color w:val="000000" w:themeColor="text1"/>
+          <w:highlight w:val="green"/>
         </w:rPr>
       </w:pPr>
     </w:p>
@@ -7039,11 +7214,13 @@
         </w:numPr>
         <w:ind w:left="360"/>
         <w:rPr>
+          <w:highlight w:val="green"/>
           <w:lang w:val="sq-AL"/>
         </w:rPr>
       </w:pPr>
       <w:r>
         <w:rPr>
+          <w:highlight w:val="green"/>
           <w:lang w:val="sq-AL"/>
         </w:rPr>
         <w:t>Allah Subhanahu Wa Ta’ala, karena tanpa ijin dari-Nya, penulis tidak akan mampu menyelesaikan Kerja Praktek ini.</w:t>
@@ -7058,11 +7235,13 @@
         </w:numPr>
         <w:ind w:left="360"/>
         <w:rPr>
+          <w:highlight w:val="green"/>
           <w:lang w:val="sq-AL"/>
         </w:rPr>
       </w:pPr>
       <w:r>
         <w:rPr>
+          <w:highlight w:val="green"/>
           <w:lang w:val="sq-AL"/>
         </w:rPr>
         <w:t>Kedua orang tua penulis yang telah memberikan doa dan dukungannya.</w:t>
@@ -7077,11 +7256,13 @@
         </w:numPr>
         <w:ind w:left="360"/>
         <w:rPr>
+          <w:highlight w:val="green"/>
           <w:lang w:val="sq-AL"/>
         </w:rPr>
       </w:pPr>
       <w:r>
         <w:rPr>
+          <w:highlight w:val="green"/>
           <w:lang w:val="sq-AL"/>
         </w:rPr>
         <w:t>Ibu Nanik Suciati, S.Kom, M.Kom, Dr.Eng. selaku Ketua Jurusan Teknik Informatika ITS.</w:t>
@@ -7096,35 +7277,41 @@
         </w:numPr>
         <w:ind w:left="360"/>
         <w:rPr>
+          <w:highlight w:val="green"/>
           <w:lang w:val="sq-AL"/>
         </w:rPr>
       </w:pPr>
       <w:r>
         <w:rPr>
+          <w:highlight w:val="green"/>
           <w:lang w:val="sq-AL"/>
         </w:rPr>
         <w:t xml:space="preserve">Dosen wali penulis, </w:t>
       </w:r>
       <w:r>
         <w:rPr>
+          <w:highlight w:val="green"/>
           <w:lang w:val="sq-AL"/>
         </w:rPr>
         <w:t>Bapak</w:t>
       </w:r>
       <w:r>
         <w:rPr>
+          <w:highlight w:val="green"/>
           <w:lang w:val="sq-AL"/>
         </w:rPr>
         <w:t xml:space="preserve"> </w:t>
       </w:r>
       <w:r>
         <w:rPr>
+          <w:highlight w:val="green"/>
           <w:lang w:val="sq-AL"/>
         </w:rPr>
         <w:t>Ridho Rahman Hariadi, S.Kom, M.Sc</w:t>
       </w:r>
       <w:r>
         <w:rPr>
+          <w:highlight w:val="green"/>
           <w:lang w:val="sq-AL"/>
         </w:rPr>
         <w:t xml:space="preserve"> atas dukungan selama berada di Teknik Informatika.</w:t>
@@ -7139,23 +7326,27 @@
         </w:numPr>
         <w:ind w:left="360"/>
         <w:rPr>
+          <w:highlight w:val="green"/>
           <w:lang w:val="sq-AL"/>
         </w:rPr>
       </w:pPr>
       <w:r>
         <w:rPr>
+          <w:highlight w:val="green"/>
           <w:lang w:val="sq-AL"/>
         </w:rPr>
         <w:t xml:space="preserve">Dosen pembimbing penulis, </w:t>
       </w:r>
       <w:r>
         <w:rPr>
+          <w:highlight w:val="green"/>
           <w:lang w:val="sq-AL"/>
         </w:rPr>
         <w:t xml:space="preserve">Bapak  Prof. Ir. Supeno Djanali, M.Sc, Ph.D </w:t>
       </w:r>
       <w:r>
         <w:rPr>
+          <w:highlight w:val="green"/>
           <w:lang w:val="sq-AL"/>
         </w:rPr>
         <w:t>atas dukungan dan motivasinya saat sebelum sampai berakhirnya proses kerja praktek kami.</w:t>
@@ -7170,17 +7361,20 @@
         </w:numPr>
         <w:ind w:left="360"/>
         <w:rPr>
+          <w:highlight w:val="green"/>
           <w:lang w:val="sq-AL"/>
         </w:rPr>
       </w:pPr>
       <w:r>
         <w:rPr>
+          <w:highlight w:val="green"/>
           <w:lang w:val="sq-AL"/>
         </w:rPr>
         <w:t>Bapak Radityo Anggoro, S.Kom, M.Sc</w:t>
       </w:r>
       <w:r>
         <w:rPr>
+          <w:highlight w:val="green"/>
           <w:lang w:val="sq-AL"/>
         </w:rPr>
         <w:t xml:space="preserve"> selaku koordinator kerja praktek Jurusan Teknik Informatika ITS atas segala bimbingan dan arahannya selama ini yang sangat membantu kami untuk segera menyelesaikan kerja praktek ini.</w:t>
@@ -7195,11 +7389,13 @@
         </w:numPr>
         <w:ind w:left="360"/>
         <w:rPr>
+          <w:highlight w:val="green"/>
           <w:lang w:val="sq-AL"/>
         </w:rPr>
       </w:pPr>
       <w:r>
         <w:rPr>
+          <w:highlight w:val="green"/>
           <w:lang w:val="sq-AL"/>
         </w:rPr>
         <w:lastRenderedPageBreak/>
@@ -7207,27 +7403,24 @@
       </w:r>
       <w:r>
         <w:rPr>
+          <w:highlight w:val="green"/>
           <w:lang w:val="sq-AL"/>
         </w:rPr>
         <w:t xml:space="preserve">Achmad Afriandi </w:t>
       </w:r>
       <w:r>
         <w:rPr>
+          <w:highlight w:val="green"/>
           <w:lang w:val="sq-AL"/>
         </w:rPr>
         <w:t>, dan Bapak Widodo Nugroho</w:t>
       </w:r>
       <w:r>
         <w:rPr>
+          <w:highlight w:val="green"/>
           <w:lang w:val="sq-AL"/>
         </w:rPr>
-        <w:t xml:space="preserve"> sebagai pembimbing kerja praktik</w:t>
-      </w:r>
-      <w:r>
-        <w:rPr>
-          <w:lang w:val="sq-AL"/>
-        </w:rPr>
-        <w:t>.</w:t>
+        <w:t xml:space="preserve"> sebagai pembimbing kerja praktik.</w:t>
       </w:r>
     </w:p>
     <w:p>
@@ -7239,44 +7432,44 @@
         </w:numPr>
         <w:ind w:left="360"/>
         <w:rPr>
+          <w:highlight w:val="green"/>
           <w:lang w:val="sq-AL"/>
         </w:rPr>
       </w:pPr>
       <w:r>
         <w:rPr>
+          <w:highlight w:val="green"/>
           <w:lang w:val="sq-AL"/>
         </w:rPr>
         <w:t xml:space="preserve">Bapak </w:t>
       </w:r>
       <w:r>
         <w:rPr>
+          <w:highlight w:val="green"/>
           <w:lang w:val="sq-AL"/>
         </w:rPr>
         <w:t>Argo Negoro</w:t>
       </w:r>
       <w:r>
         <w:rPr>
+          <w:highlight w:val="green"/>
           <w:lang w:val="sq-AL"/>
         </w:rPr>
         <w:t xml:space="preserve"> dan seluruh kru </w:t>
       </w:r>
       <w:r>
         <w:rPr>
+          <w:highlight w:val="green"/>
           <w:lang w:val="sq-AL"/>
         </w:rPr>
         <w:t>Mitrais</w:t>
       </w:r>
       <w:r>
         <w:rPr>
+          <w:highlight w:val="green"/>
           <w:lang w:val="sq-AL"/>
         </w:rPr>
-        <w:t xml:space="preserve"> untuk pengalaman, atmosfir, dan kesempatan bekerja sama yang sangat berharga</w:t>
-      </w:r>
-      <w:r>
-        <w:rPr>
-          <w:lang w:val="sq-AL"/>
-        </w:rPr>
-        <w:t>.</w:t>
+        <w:t xml:space="preserve"> untuk pengalaman, atmosfir, dan kesempatan bekerja sama yang sangat berharga.</w:t>
       </w:r>
     </w:p>
     <w:p>
@@ -7288,20 +7481,16 @@
         </w:numPr>
         <w:ind w:left="360"/>
         <w:rPr>
+          <w:highlight w:val="green"/>
           <w:lang w:val="sq-AL"/>
         </w:rPr>
       </w:pPr>
       <w:r>
         <w:rPr>
+          <w:highlight w:val="green"/>
           <w:lang w:val="sq-AL"/>
         </w:rPr>
-        <w:t>Bapak dan Ibu dosen jurusan Teknik Informatika ITS yang telah mencurahkan semua ilmu yang sangat besar manfaatnya selama proses belajar</w:t>
-      </w:r>
-      <w:r>
-        <w:rPr>
-          <w:lang w:val="sq-AL"/>
-        </w:rPr>
-        <w:t>.</w:t>
+        <w:t>Bapak dan Ibu dosen jurusan Teknik Informatika ITS yang telah mencurahkan semua ilmu yang sangat besar manfaatnya selama proses belajar.</w:t>
       </w:r>
     </w:p>
     <w:p>
@@ -7313,20 +7502,16 @@
         </w:numPr>
         <w:ind w:left="360"/>
         <w:rPr>
+          <w:highlight w:val="green"/>
           <w:lang w:val="sq-AL"/>
         </w:rPr>
       </w:pPr>
       <w:r>
         <w:rPr>
+          <w:highlight w:val="green"/>
           <w:lang w:val="sq-AL"/>
         </w:rPr>
-        <w:t>Karyawan dan staf administrasi Teknik Informatika yang membantu dalam proses pengerjaan dan administrasi kerja praktek</w:t>
-      </w:r>
-      <w:r>
-        <w:rPr>
-          <w:lang w:val="sq-AL"/>
-        </w:rPr>
-        <w:t>.</w:t>
+        <w:t>Karyawan dan staf administrasi Teknik Informatika yang membantu dalam proses pengerjaan dan administrasi kerja praktek.</w:t>
       </w:r>
     </w:p>
     <w:p>
@@ -7338,32 +7523,30 @@
         </w:numPr>
         <w:ind w:left="360"/>
         <w:rPr>
+          <w:highlight w:val="green"/>
           <w:lang w:val="sq-AL"/>
         </w:rPr>
       </w:pPr>
       <w:r>
         <w:rPr>
+          <w:highlight w:val="green"/>
           <w:lang w:val="sq-AL"/>
         </w:rPr>
         <w:t>Rekan-rekan Tekn</w:t>
       </w:r>
       <w:r>
         <w:rPr>
+          <w:highlight w:val="green"/>
           <w:lang w:val="sq-AL"/>
         </w:rPr>
         <w:t>ik Informatika ITS angkatan 2012</w:t>
       </w:r>
       <w:r>
         <w:rPr>
+          <w:highlight w:val="green"/>
           <w:lang w:val="sq-AL"/>
         </w:rPr>
-        <w:t xml:space="preserve"> atas segala dorongan semangat dan ilmu yang diberikan</w:t>
-      </w:r>
-      <w:r>
-        <w:rPr>
-          <w:lang w:val="sq-AL"/>
-        </w:rPr>
-        <w:t>.</w:t>
+        <w:t xml:space="preserve"> atas segala dorongan semangat dan ilmu yang diberikan.</w:t>
       </w:r>
     </w:p>
     <w:p>
@@ -7375,20 +7558,16 @@
         </w:numPr>
         <w:ind w:left="360"/>
         <w:rPr>
+          <w:highlight w:val="green"/>
           <w:lang w:val="sq-AL"/>
         </w:rPr>
       </w:pPr>
       <w:r>
         <w:rPr>
+          <w:highlight w:val="green"/>
           <w:lang w:val="sq-AL"/>
         </w:rPr>
-        <w:t>Teman-teman warga Teknik Informatika ITS</w:t>
-      </w:r>
-      <w:r>
-        <w:rPr>
-          <w:lang w:val="sq-AL"/>
-        </w:rPr>
-        <w:t>.</w:t>
+        <w:t>Teman-teman warga Teknik Informatika ITS.</w:t>
       </w:r>
     </w:p>
     <w:p>
@@ -7400,20 +7579,16 @@
         </w:numPr>
         <w:ind w:left="360"/>
         <w:rPr>
+          <w:highlight w:val="green"/>
           <w:lang w:val="sq-AL"/>
         </w:rPr>
       </w:pPr>
       <w:r>
         <w:rPr>
+          <w:highlight w:val="green"/>
           <w:lang w:val="sq-AL"/>
         </w:rPr>
-        <w:t>Pihak-pihak lain yang tidak sempat penulis sebutkan, yang telah membantu dalam kelancaran pengerjaan kerja praktek kami</w:t>
-      </w:r>
-      <w:r>
-        <w:rPr>
-          <w:lang w:val="sq-AL"/>
-        </w:rPr>
-        <w:t>.</w:t>
+        <w:t>Pihak-pihak lain yang tidak sempat penulis sebutkan, yang telah membantu dalam kelancaran pengerjaan kerja praktek kami.</w:t>
       </w:r>
     </w:p>
     <w:p>
@@ -7421,6 +7596,7 @@
         <w:pStyle w:val="ListParagraph"/>
         <w:ind w:left="360"/>
         <w:rPr>
+          <w:highlight w:val="green"/>
           <w:lang w:val="sq-AL"/>
         </w:rPr>
       </w:pPr>
@@ -7429,11 +7605,13 @@
       <w:pPr>
         <w:ind w:firstLine="360"/>
         <w:rPr>
+          <w:highlight w:val="green"/>
           <w:lang w:val="sq-AL"/>
         </w:rPr>
       </w:pPr>
       <w:r>
         <w:rPr>
+          <w:highlight w:val="green"/>
           <w:lang w:val="sq-AL"/>
         </w:rPr>
         <w:t>Apabila terdapat kesalahan dan kekurangan dalam penulisan laporan kerja praktek ini, penulis mengharapkan kritik dan saran yang membangun sebagai perbaikan di masa akan datang dan kami meminta maaf yang sebesar-besarnya. Semoga laporan kerja praktek ini dapat memberikan manfaat dan dapat digunakan sebagaimana mestinya.</w:t>
@@ -7442,6 +7620,7 @@
     <w:p>
       <w:pPr>
         <w:rPr>
+          <w:highlight w:val="green"/>
           <w:lang w:val="sq-AL"/>
         </w:rPr>
       </w:pPr>
@@ -7450,6 +7629,7 @@
       <w:pPr>
         <w:rPr>
           <w:color w:val="000000" w:themeColor="text1"/>
+          <w:highlight w:val="green"/>
         </w:rPr>
       </w:pPr>
     </w:p>
@@ -7458,6 +7638,7 @@
         <w:jc w:val="center"/>
         <w:rPr>
           <w:i/>
+          <w:highlight w:val="green"/>
           <w:lang w:val="id-ID"/>
         </w:rPr>
       </w:pPr>
@@ -7468,19 +7649,21 @@
         <w:jc w:val="right"/>
         <w:rPr>
           <w:color w:val="000000" w:themeColor="text1"/>
+          <w:highlight w:val="green"/>
           <w:lang w:val="id-ID"/>
         </w:rPr>
       </w:pPr>
       <w:r>
         <w:rPr>
           <w:color w:val="000000" w:themeColor="text1"/>
+          <w:highlight w:val="green"/>
         </w:rPr>
         <w:t xml:space="preserve">Surabaya, </w:t>
       </w:r>
       <w:r>
         <w:rPr>
           <w:color w:val="000000" w:themeColor="text1"/>
-          <w:highlight w:val="yellow"/>
+          <w:highlight w:val="green"/>
           <w:lang w:val="id-ID"/>
         </w:rPr>
         <w:t>[Bulan, Tahun]</w:t>
@@ -7492,6 +7675,7 @@
         <w:jc w:val="right"/>
         <w:rPr>
           <w:color w:val="000000" w:themeColor="text1"/>
+          <w:highlight w:val="green"/>
           <w:lang w:val="id-ID"/>
         </w:rPr>
       </w:pPr>
@@ -7508,6 +7692,7 @@
       <w:r>
         <w:rPr>
           <w:color w:val="000000" w:themeColor="text1"/>
+          <w:highlight w:val="green"/>
         </w:rPr>
         <w:t>Hamdi</w:t>
       </w:r>
@@ -7515,6 +7700,7 @@
       <w:r>
         <w:rPr>
           <w:color w:val="000000" w:themeColor="text1"/>
+          <w:highlight w:val="green"/>
         </w:rPr>
         <w:t xml:space="preserve"> </w:t>
       </w:r>
@@ -7522,6 +7708,7 @@
       <w:r>
         <w:rPr>
           <w:color w:val="000000" w:themeColor="text1"/>
+          <w:highlight w:val="green"/>
         </w:rPr>
         <w:t>Ahmadi</w:t>
       </w:r>
@@ -7529,6 +7716,7 @@
       <w:r>
         <w:rPr>
           <w:color w:val="000000" w:themeColor="text1"/>
+          <w:highlight w:val="green"/>
         </w:rPr>
         <w:t xml:space="preserve"> </w:t>
       </w:r>
@@ -7536,6 +7724,7 @@
       <w:r>
         <w:rPr>
           <w:color w:val="000000" w:themeColor="text1"/>
+          <w:highlight w:val="green"/>
         </w:rPr>
         <w:t>Muzakkiy</w:t>
       </w:r>
@@ -11330,468 +11519,819 @@
     <w:p>
       <w:pPr>
         <w:ind w:firstLine="720"/>
+        <w:rPr>
+          <w:highlight w:val="cyan"/>
+        </w:rPr>
       </w:pPr>
       <w:proofErr w:type="spellStart"/>
       <w:proofErr w:type="gramStart"/>
       <w:r>
+        <w:rPr>
+          <w:highlight w:val="cyan"/>
+        </w:rPr>
         <w:t>Saat</w:t>
       </w:r>
       <w:proofErr w:type="spellEnd"/>
       <w:r>
-        <w:t xml:space="preserve"> </w:t>
-      </w:r>
-      <w:proofErr w:type="spellStart"/>
-      <w:r>
+        <w:rPr>
+          <w:highlight w:val="cyan"/>
+        </w:rPr>
+        <w:t xml:space="preserve"> </w:t>
+      </w:r>
+      <w:proofErr w:type="spellStart"/>
+      <w:r>
+        <w:rPr>
+          <w:highlight w:val="cyan"/>
+        </w:rPr>
         <w:t>ini</w:t>
       </w:r>
       <w:proofErr w:type="spellEnd"/>
       <w:r>
-        <w:t xml:space="preserve"> </w:t>
-      </w:r>
-      <w:proofErr w:type="spellStart"/>
-      <w:r>
+        <w:rPr>
+          <w:highlight w:val="cyan"/>
+        </w:rPr>
+        <w:t xml:space="preserve"> </w:t>
+      </w:r>
+      <w:proofErr w:type="spellStart"/>
+      <w:r>
+        <w:rPr>
+          <w:highlight w:val="cyan"/>
+        </w:rPr>
         <w:t>implementasi</w:t>
       </w:r>
       <w:proofErr w:type="spellEnd"/>
       <w:r>
-        <w:t xml:space="preserve"> </w:t>
-      </w:r>
-      <w:proofErr w:type="spellStart"/>
-      <w:r>
+        <w:rPr>
+          <w:highlight w:val="cyan"/>
+        </w:rPr>
+        <w:t xml:space="preserve"> </w:t>
+      </w:r>
+      <w:proofErr w:type="spellStart"/>
+      <w:r>
+        <w:rPr>
+          <w:highlight w:val="cyan"/>
+        </w:rPr>
         <w:t>dari</w:t>
       </w:r>
       <w:proofErr w:type="spellEnd"/>
       <w:r>
-        <w:t xml:space="preserve"> </w:t>
-      </w:r>
-      <w:proofErr w:type="spellStart"/>
-      <w:r>
+        <w:rPr>
+          <w:highlight w:val="cyan"/>
+        </w:rPr>
+        <w:t xml:space="preserve"> </w:t>
+      </w:r>
+      <w:proofErr w:type="spellStart"/>
+      <w:r>
+        <w:rPr>
+          <w:highlight w:val="cyan"/>
+        </w:rPr>
         <w:t>b</w:t>
       </w:r>
       <w:r>
+        <w:rPr>
+          <w:highlight w:val="cyan"/>
+        </w:rPr>
         <w:t>idang</w:t>
       </w:r>
       <w:proofErr w:type="spellEnd"/>
       <w:r>
-        <w:t xml:space="preserve"> </w:t>
-      </w:r>
-      <w:proofErr w:type="spellStart"/>
-      <w:r>
+        <w:rPr>
+          <w:highlight w:val="cyan"/>
+        </w:rPr>
+        <w:t xml:space="preserve"> </w:t>
+      </w:r>
+      <w:proofErr w:type="spellStart"/>
+      <w:r>
+        <w:rPr>
+          <w:highlight w:val="cyan"/>
+        </w:rPr>
         <w:t>teknologi</w:t>
       </w:r>
       <w:proofErr w:type="spellEnd"/>
       <w:r>
-        <w:t xml:space="preserve"> </w:t>
-      </w:r>
-      <w:proofErr w:type="spellStart"/>
-      <w:r>
+        <w:rPr>
+          <w:highlight w:val="cyan"/>
+        </w:rPr>
+        <w:t xml:space="preserve"> </w:t>
+      </w:r>
+      <w:proofErr w:type="spellStart"/>
+      <w:r>
+        <w:rPr>
+          <w:highlight w:val="cyan"/>
+        </w:rPr>
         <w:t>informasi</w:t>
       </w:r>
       <w:proofErr w:type="spellEnd"/>
       <w:r>
-        <w:t xml:space="preserve"> </w:t>
-      </w:r>
-      <w:proofErr w:type="spellStart"/>
-      <w:r>
+        <w:rPr>
+          <w:highlight w:val="cyan"/>
+        </w:rPr>
+        <w:t xml:space="preserve"> </w:t>
+      </w:r>
+      <w:proofErr w:type="spellStart"/>
+      <w:r>
+        <w:rPr>
+          <w:highlight w:val="cyan"/>
+        </w:rPr>
         <w:t>dan</w:t>
       </w:r>
       <w:proofErr w:type="spellEnd"/>
       <w:r>
-        <w:t xml:space="preserve"> </w:t>
-      </w:r>
-      <w:proofErr w:type="spellStart"/>
-      <w:r>
+        <w:rPr>
+          <w:highlight w:val="cyan"/>
+        </w:rPr>
+        <w:t xml:space="preserve"> </w:t>
+      </w:r>
+      <w:proofErr w:type="spellStart"/>
+      <w:r>
+        <w:rPr>
+          <w:highlight w:val="cyan"/>
+        </w:rPr>
         <w:t>komunikasi</w:t>
       </w:r>
       <w:proofErr w:type="spellEnd"/>
       <w:r>
-        <w:t xml:space="preserve"> </w:t>
-      </w:r>
-      <w:proofErr w:type="spellStart"/>
-      <w:r>
+        <w:rPr>
+          <w:highlight w:val="cyan"/>
+        </w:rPr>
+        <w:t xml:space="preserve"> </w:t>
+      </w:r>
+      <w:proofErr w:type="spellStart"/>
+      <w:r>
+        <w:rPr>
+          <w:highlight w:val="cyan"/>
+        </w:rPr>
         <w:t>banyak</w:t>
       </w:r>
       <w:proofErr w:type="spellEnd"/>
       <w:r>
-        <w:t xml:space="preserve"> </w:t>
-      </w:r>
-      <w:proofErr w:type="spellStart"/>
-      <w:r>
+        <w:rPr>
+          <w:highlight w:val="cyan"/>
+        </w:rPr>
+        <w:t xml:space="preserve"> </w:t>
+      </w:r>
+      <w:proofErr w:type="spellStart"/>
+      <w:r>
+        <w:rPr>
+          <w:highlight w:val="cyan"/>
+        </w:rPr>
         <w:t>di</w:t>
       </w:r>
       <w:r>
+        <w:rPr>
+          <w:highlight w:val="cyan"/>
+        </w:rPr>
         <w:t>gunakan</w:t>
       </w:r>
       <w:proofErr w:type="spellEnd"/>
       <w:r>
-        <w:t xml:space="preserve"> </w:t>
-      </w:r>
-      <w:proofErr w:type="spellStart"/>
-      <w:r>
+        <w:rPr>
+          <w:highlight w:val="cyan"/>
+        </w:rPr>
+        <w:t xml:space="preserve"> </w:t>
+      </w:r>
+      <w:proofErr w:type="spellStart"/>
+      <w:r>
+        <w:rPr>
+          <w:highlight w:val="cyan"/>
+        </w:rPr>
         <w:t>dalam</w:t>
       </w:r>
       <w:proofErr w:type="spellEnd"/>
       <w:r>
-        <w:t xml:space="preserve"> </w:t>
-      </w:r>
-      <w:proofErr w:type="spellStart"/>
-      <w:r>
+        <w:rPr>
+          <w:highlight w:val="cyan"/>
+        </w:rPr>
+        <w:t xml:space="preserve"> </w:t>
+      </w:r>
+      <w:proofErr w:type="spellStart"/>
+      <w:r>
+        <w:rPr>
+          <w:highlight w:val="cyan"/>
+        </w:rPr>
         <w:t>kehidupan</w:t>
       </w:r>
       <w:proofErr w:type="spellEnd"/>
       <w:r>
-        <w:t xml:space="preserve"> </w:t>
-      </w:r>
-      <w:proofErr w:type="spellStart"/>
-      <w:r>
+        <w:rPr>
+          <w:highlight w:val="cyan"/>
+        </w:rPr>
+        <w:t xml:space="preserve"> </w:t>
+      </w:r>
+      <w:proofErr w:type="spellStart"/>
+      <w:r>
+        <w:rPr>
+          <w:highlight w:val="cyan"/>
+        </w:rPr>
         <w:t>sehari-hari</w:t>
       </w:r>
       <w:proofErr w:type="spellEnd"/>
       <w:r>
+        <w:rPr>
+          <w:highlight w:val="cyan"/>
+        </w:rPr>
         <w:t xml:space="preserve">, </w:t>
       </w:r>
       <w:proofErr w:type="spellStart"/>
       <w:r>
+        <w:rPr>
+          <w:highlight w:val="cyan"/>
+        </w:rPr>
         <w:t>hal</w:t>
       </w:r>
       <w:proofErr w:type="spellEnd"/>
       <w:r>
-        <w:t xml:space="preserve"> </w:t>
-      </w:r>
-      <w:proofErr w:type="spellStart"/>
-      <w:r>
+        <w:rPr>
+          <w:highlight w:val="cyan"/>
+        </w:rPr>
+        <w:t xml:space="preserve"> </w:t>
+      </w:r>
+      <w:proofErr w:type="spellStart"/>
+      <w:r>
+        <w:rPr>
+          <w:highlight w:val="cyan"/>
+        </w:rPr>
         <w:t>ini</w:t>
       </w:r>
       <w:proofErr w:type="spellEnd"/>
       <w:r>
-        <w:t xml:space="preserve"> </w:t>
-      </w:r>
-      <w:proofErr w:type="spellStart"/>
-      <w:r>
+        <w:rPr>
+          <w:highlight w:val="cyan"/>
+        </w:rPr>
+        <w:t xml:space="preserve"> </w:t>
+      </w:r>
+      <w:proofErr w:type="spellStart"/>
+      <w:r>
+        <w:rPr>
+          <w:highlight w:val="cyan"/>
+        </w:rPr>
         <w:t>dikarenakan</w:t>
       </w:r>
       <w:proofErr w:type="spellEnd"/>
       <w:r>
-        <w:t xml:space="preserve"> </w:t>
-      </w:r>
-      <w:proofErr w:type="spellStart"/>
-      <w:r>
+        <w:rPr>
+          <w:highlight w:val="cyan"/>
+        </w:rPr>
+        <w:t xml:space="preserve"> </w:t>
+      </w:r>
+      <w:proofErr w:type="spellStart"/>
+      <w:r>
+        <w:rPr>
+          <w:highlight w:val="cyan"/>
+        </w:rPr>
         <w:t>implementasi</w:t>
       </w:r>
       <w:proofErr w:type="spellEnd"/>
       <w:r>
-        <w:t xml:space="preserve"> </w:t>
-      </w:r>
-      <w:proofErr w:type="spellStart"/>
-      <w:r>
+        <w:rPr>
+          <w:highlight w:val="cyan"/>
+        </w:rPr>
+        <w:t xml:space="preserve"> </w:t>
+      </w:r>
+      <w:proofErr w:type="spellStart"/>
+      <w:r>
+        <w:rPr>
+          <w:highlight w:val="cyan"/>
+        </w:rPr>
         <w:t>tersebut</w:t>
       </w:r>
       <w:proofErr w:type="spellEnd"/>
       <w:r>
-        <w:t xml:space="preserve"> </w:t>
-      </w:r>
-      <w:proofErr w:type="spellStart"/>
-      <w:r>
+        <w:rPr>
+          <w:highlight w:val="cyan"/>
+        </w:rPr>
+        <w:t xml:space="preserve"> </w:t>
+      </w:r>
+      <w:proofErr w:type="spellStart"/>
+      <w:r>
+        <w:rPr>
+          <w:highlight w:val="cyan"/>
+        </w:rPr>
         <w:t>membantu</w:t>
       </w:r>
       <w:proofErr w:type="spellEnd"/>
       <w:r>
-        <w:t xml:space="preserve"> </w:t>
-      </w:r>
-      <w:proofErr w:type="spellStart"/>
-      <w:r>
+        <w:rPr>
+          <w:highlight w:val="cyan"/>
+        </w:rPr>
+        <w:t xml:space="preserve"> </w:t>
+      </w:r>
+      <w:proofErr w:type="spellStart"/>
+      <w:r>
+        <w:rPr>
+          <w:highlight w:val="cyan"/>
+        </w:rPr>
         <w:t>manusia</w:t>
       </w:r>
       <w:proofErr w:type="spellEnd"/>
       <w:r>
-        <w:t xml:space="preserve"> </w:t>
-      </w:r>
-      <w:proofErr w:type="spellStart"/>
-      <w:r>
+        <w:rPr>
+          <w:highlight w:val="cyan"/>
+        </w:rPr>
+        <w:t xml:space="preserve"> </w:t>
+      </w:r>
+      <w:proofErr w:type="spellStart"/>
+      <w:r>
+        <w:rPr>
+          <w:highlight w:val="cyan"/>
+        </w:rPr>
         <w:t>untuk</w:t>
       </w:r>
       <w:proofErr w:type="spellEnd"/>
       <w:r>
-        <w:t xml:space="preserve"> </w:t>
-      </w:r>
-      <w:proofErr w:type="spellStart"/>
-      <w:r>
+        <w:rPr>
+          <w:highlight w:val="cyan"/>
+        </w:rPr>
+        <w:t xml:space="preserve"> </w:t>
+      </w:r>
+      <w:proofErr w:type="spellStart"/>
+      <w:r>
+        <w:rPr>
+          <w:highlight w:val="cyan"/>
+        </w:rPr>
         <w:t>menyelesaikan</w:t>
       </w:r>
       <w:proofErr w:type="spellEnd"/>
       <w:r>
-        <w:t xml:space="preserve"> </w:t>
-      </w:r>
-      <w:proofErr w:type="spellStart"/>
-      <w:r>
+        <w:rPr>
+          <w:highlight w:val="cyan"/>
+        </w:rPr>
+        <w:t xml:space="preserve"> </w:t>
+      </w:r>
+      <w:proofErr w:type="spellStart"/>
+      <w:r>
+        <w:rPr>
+          <w:highlight w:val="cyan"/>
+        </w:rPr>
         <w:t>permasalahan</w:t>
       </w:r>
       <w:proofErr w:type="spellEnd"/>
       <w:r>
+        <w:rPr>
+          <w:highlight w:val="cyan"/>
+        </w:rPr>
         <w:t xml:space="preserve"> yang </w:t>
       </w:r>
       <w:proofErr w:type="spellStart"/>
       <w:r>
+        <w:rPr>
+          <w:highlight w:val="cyan"/>
+        </w:rPr>
         <w:t>ada</w:t>
       </w:r>
       <w:proofErr w:type="spellEnd"/>
       <w:r>
-        <w:t xml:space="preserve"> </w:t>
-      </w:r>
-      <w:proofErr w:type="spellStart"/>
-      <w:r>
+        <w:rPr>
+          <w:highlight w:val="cyan"/>
+        </w:rPr>
+        <w:t xml:space="preserve"> </w:t>
+      </w:r>
+      <w:proofErr w:type="spellStart"/>
+      <w:r>
+        <w:rPr>
+          <w:highlight w:val="cyan"/>
+        </w:rPr>
         <w:t>atau</w:t>
       </w:r>
       <w:proofErr w:type="spellEnd"/>
       <w:r>
-        <w:t xml:space="preserve"> </w:t>
-      </w:r>
-      <w:proofErr w:type="spellStart"/>
-      <w:r>
+        <w:rPr>
+          <w:highlight w:val="cyan"/>
+        </w:rPr>
+        <w:t xml:space="preserve"> </w:t>
+      </w:r>
+      <w:proofErr w:type="spellStart"/>
+      <w:r>
+        <w:rPr>
+          <w:highlight w:val="cyan"/>
+        </w:rPr>
         <w:t>membantu</w:t>
       </w:r>
       <w:proofErr w:type="spellEnd"/>
       <w:r>
-        <w:t xml:space="preserve"> </w:t>
-      </w:r>
-      <w:proofErr w:type="spellStart"/>
-      <w:r>
+        <w:rPr>
+          <w:highlight w:val="cyan"/>
+        </w:rPr>
+        <w:t xml:space="preserve"> </w:t>
+      </w:r>
+      <w:proofErr w:type="spellStart"/>
+      <w:r>
+        <w:rPr>
+          <w:highlight w:val="cyan"/>
+        </w:rPr>
         <w:t>manusia</w:t>
       </w:r>
       <w:proofErr w:type="spellEnd"/>
       <w:r>
-        <w:t xml:space="preserve"> </w:t>
-      </w:r>
-      <w:proofErr w:type="spellStart"/>
-      <w:r>
+        <w:rPr>
+          <w:highlight w:val="cyan"/>
+        </w:rPr>
+        <w:t xml:space="preserve"> </w:t>
+      </w:r>
+      <w:proofErr w:type="spellStart"/>
+      <w:r>
+        <w:rPr>
+          <w:highlight w:val="cyan"/>
+        </w:rPr>
         <w:t>dalam</w:t>
       </w:r>
       <w:proofErr w:type="spellEnd"/>
       <w:r>
-        <w:t xml:space="preserve"> </w:t>
-      </w:r>
-      <w:proofErr w:type="spellStart"/>
-      <w:r>
+        <w:rPr>
+          <w:highlight w:val="cyan"/>
+        </w:rPr>
+        <w:t xml:space="preserve"> </w:t>
+      </w:r>
+      <w:proofErr w:type="spellStart"/>
+      <w:r>
+        <w:rPr>
+          <w:highlight w:val="cyan"/>
+        </w:rPr>
         <w:t>melakukan</w:t>
       </w:r>
       <w:proofErr w:type="spellEnd"/>
       <w:r>
-        <w:t xml:space="preserve"> </w:t>
-      </w:r>
-      <w:proofErr w:type="spellStart"/>
-      <w:r>
+        <w:rPr>
+          <w:highlight w:val="cyan"/>
+        </w:rPr>
+        <w:t xml:space="preserve"> </w:t>
+      </w:r>
+      <w:proofErr w:type="spellStart"/>
+      <w:r>
+        <w:rPr>
+          <w:highlight w:val="cyan"/>
+        </w:rPr>
         <w:t>pekerjaan</w:t>
       </w:r>
       <w:proofErr w:type="spellEnd"/>
       <w:r>
+        <w:rPr>
+          <w:highlight w:val="cyan"/>
+        </w:rPr>
         <w:t xml:space="preserve"> yang </w:t>
       </w:r>
       <w:proofErr w:type="spellStart"/>
       <w:r>
+        <w:rPr>
+          <w:highlight w:val="cyan"/>
+        </w:rPr>
         <w:t>sulit</w:t>
       </w:r>
       <w:proofErr w:type="spellEnd"/>
       <w:r>
+        <w:rPr>
+          <w:highlight w:val="cyan"/>
+        </w:rPr>
         <w:t>.</w:t>
       </w:r>
       <w:proofErr w:type="gramEnd"/>
       <w:r>
+        <w:rPr>
+          <w:highlight w:val="cyan"/>
+        </w:rPr>
         <w:t xml:space="preserve"> </w:t>
       </w:r>
       <w:proofErr w:type="gramStart"/>
       <w:r>
+        <w:rPr>
+          <w:highlight w:val="cyan"/>
+        </w:rPr>
         <w:t xml:space="preserve">Salah </w:t>
       </w:r>
       <w:proofErr w:type="spellStart"/>
       <w:r>
+        <w:rPr>
+          <w:highlight w:val="cyan"/>
+        </w:rPr>
         <w:t>satu</w:t>
       </w:r>
       <w:proofErr w:type="spellEnd"/>
       <w:r>
-        <w:t xml:space="preserve"> </w:t>
-      </w:r>
-      <w:proofErr w:type="spellStart"/>
-      <w:r>
+        <w:rPr>
+          <w:highlight w:val="cyan"/>
+        </w:rPr>
+        <w:t xml:space="preserve"> </w:t>
+      </w:r>
+      <w:proofErr w:type="spellStart"/>
+      <w:r>
+        <w:rPr>
+          <w:highlight w:val="cyan"/>
+        </w:rPr>
         <w:t>implementasinya</w:t>
       </w:r>
       <w:proofErr w:type="spellEnd"/>
       <w:r>
-        <w:t xml:space="preserve"> </w:t>
-      </w:r>
-      <w:proofErr w:type="spellStart"/>
-      <w:r>
+        <w:rPr>
+          <w:highlight w:val="cyan"/>
+        </w:rPr>
+        <w:t xml:space="preserve"> </w:t>
+      </w:r>
+      <w:proofErr w:type="spellStart"/>
+      <w:r>
+        <w:rPr>
+          <w:highlight w:val="cyan"/>
+        </w:rPr>
         <w:t>adalah</w:t>
       </w:r>
       <w:proofErr w:type="spellEnd"/>
       <w:r>
-        <w:t xml:space="preserve"> </w:t>
-      </w:r>
-      <w:proofErr w:type="spellStart"/>
-      <w:r>
+        <w:rPr>
+          <w:highlight w:val="cyan"/>
+        </w:rPr>
+        <w:t xml:space="preserve"> </w:t>
+      </w:r>
+      <w:proofErr w:type="spellStart"/>
+      <w:r>
+        <w:rPr>
+          <w:highlight w:val="cyan"/>
+        </w:rPr>
         <w:t>pembuatan</w:t>
       </w:r>
       <w:proofErr w:type="spellEnd"/>
       <w:r>
+        <w:rPr>
+          <w:highlight w:val="cyan"/>
+        </w:rPr>
         <w:t xml:space="preserve"> system </w:t>
       </w:r>
       <w:proofErr w:type="spellStart"/>
       <w:r>
+        <w:rPr>
+          <w:highlight w:val="cyan"/>
+        </w:rPr>
         <w:t>atau</w:t>
       </w:r>
       <w:proofErr w:type="spellEnd"/>
       <w:r>
-        <w:t xml:space="preserve"> </w:t>
-      </w:r>
-      <w:proofErr w:type="spellStart"/>
-      <w:r>
+        <w:rPr>
+          <w:highlight w:val="cyan"/>
+        </w:rPr>
+        <w:t xml:space="preserve"> </w:t>
+      </w:r>
+      <w:proofErr w:type="spellStart"/>
+      <w:r>
+        <w:rPr>
+          <w:highlight w:val="cyan"/>
+        </w:rPr>
         <w:t>perangkat</w:t>
       </w:r>
       <w:proofErr w:type="spellEnd"/>
       <w:r>
-        <w:t xml:space="preserve"> </w:t>
-      </w:r>
-      <w:proofErr w:type="spellStart"/>
-      <w:r>
+        <w:rPr>
+          <w:highlight w:val="cyan"/>
+        </w:rPr>
+        <w:t xml:space="preserve"> </w:t>
+      </w:r>
+      <w:proofErr w:type="spellStart"/>
+      <w:r>
+        <w:rPr>
+          <w:highlight w:val="cyan"/>
+        </w:rPr>
         <w:t>lunak</w:t>
       </w:r>
       <w:proofErr w:type="spellEnd"/>
       <w:r>
+        <w:rPr>
+          <w:highlight w:val="cyan"/>
+        </w:rPr>
         <w:t xml:space="preserve">, </w:t>
       </w:r>
       <w:proofErr w:type="spellStart"/>
       <w:r>
+        <w:rPr>
+          <w:highlight w:val="cyan"/>
+        </w:rPr>
         <w:t>namun</w:t>
       </w:r>
       <w:proofErr w:type="spellEnd"/>
       <w:r>
-        <w:t xml:space="preserve"> </w:t>
-      </w:r>
-      <w:proofErr w:type="spellStart"/>
-      <w:r>
+        <w:rPr>
+          <w:highlight w:val="cyan"/>
+        </w:rPr>
+        <w:t xml:space="preserve"> </w:t>
+      </w:r>
+      <w:proofErr w:type="spellStart"/>
+      <w:r>
+        <w:rPr>
+          <w:highlight w:val="cyan"/>
+        </w:rPr>
         <w:t>ada</w:t>
       </w:r>
       <w:proofErr w:type="spellEnd"/>
       <w:r>
-        <w:t xml:space="preserve"> </w:t>
-      </w:r>
-      <w:proofErr w:type="spellStart"/>
-      <w:r>
+        <w:rPr>
+          <w:highlight w:val="cyan"/>
+        </w:rPr>
+        <w:t xml:space="preserve"> </w:t>
+      </w:r>
+      <w:proofErr w:type="spellStart"/>
+      <w:r>
+        <w:rPr>
+          <w:highlight w:val="cyan"/>
+        </w:rPr>
         <w:t>beberapa</w:t>
       </w:r>
       <w:proofErr w:type="spellEnd"/>
       <w:r>
-        <w:t xml:space="preserve"> </w:t>
-      </w:r>
-      <w:proofErr w:type="spellStart"/>
-      <w:r>
+        <w:rPr>
+          <w:highlight w:val="cyan"/>
+        </w:rPr>
+        <w:t xml:space="preserve"> </w:t>
+      </w:r>
+      <w:proofErr w:type="spellStart"/>
+      <w:r>
+        <w:rPr>
+          <w:highlight w:val="cyan"/>
+        </w:rPr>
         <w:t>permasalahan</w:t>
       </w:r>
       <w:proofErr w:type="spellEnd"/>
       <w:r>
+        <w:rPr>
+          <w:highlight w:val="cyan"/>
+        </w:rPr>
         <w:t xml:space="preserve"> yang </w:t>
       </w:r>
       <w:proofErr w:type="spellStart"/>
       <w:r>
+        <w:rPr>
+          <w:highlight w:val="cyan"/>
+        </w:rPr>
         <w:t>harus</w:t>
       </w:r>
       <w:proofErr w:type="spellEnd"/>
       <w:r>
-        <w:t xml:space="preserve"> </w:t>
-      </w:r>
-      <w:proofErr w:type="spellStart"/>
-      <w:r>
+        <w:rPr>
+          <w:highlight w:val="cyan"/>
+        </w:rPr>
+        <w:t xml:space="preserve"> </w:t>
+      </w:r>
+      <w:proofErr w:type="spellStart"/>
+      <w:r>
+        <w:rPr>
+          <w:highlight w:val="cyan"/>
+        </w:rPr>
         <w:t>diperhatikan</w:t>
       </w:r>
       <w:proofErr w:type="spellEnd"/>
       <w:r>
-        <w:t xml:space="preserve"> </w:t>
-      </w:r>
-      <w:proofErr w:type="spellStart"/>
-      <w:r>
+        <w:rPr>
+          <w:highlight w:val="cyan"/>
+        </w:rPr>
+        <w:t xml:space="preserve"> </w:t>
+      </w:r>
+      <w:proofErr w:type="spellStart"/>
+      <w:r>
+        <w:rPr>
+          <w:highlight w:val="cyan"/>
+        </w:rPr>
         <w:t>dalam</w:t>
       </w:r>
       <w:proofErr w:type="spellEnd"/>
       <w:r>
-        <w:t xml:space="preserve"> </w:t>
-      </w:r>
-      <w:proofErr w:type="spellStart"/>
-      <w:r>
+        <w:rPr>
+          <w:highlight w:val="cyan"/>
+        </w:rPr>
+        <w:t xml:space="preserve"> </w:t>
+      </w:r>
+      <w:proofErr w:type="spellStart"/>
+      <w:r>
+        <w:rPr>
+          <w:highlight w:val="cyan"/>
+        </w:rPr>
         <w:t>membuat</w:t>
       </w:r>
       <w:proofErr w:type="spellEnd"/>
       <w:r>
-        <w:t xml:space="preserve"> </w:t>
-      </w:r>
-      <w:proofErr w:type="spellStart"/>
-      <w:r>
+        <w:rPr>
+          <w:highlight w:val="cyan"/>
+        </w:rPr>
+        <w:t xml:space="preserve"> </w:t>
+      </w:r>
+      <w:proofErr w:type="spellStart"/>
+      <w:r>
+        <w:rPr>
+          <w:highlight w:val="cyan"/>
+        </w:rPr>
         <w:t>atau</w:t>
       </w:r>
       <w:proofErr w:type="spellEnd"/>
       <w:r>
-        <w:t xml:space="preserve"> </w:t>
-      </w:r>
-      <w:proofErr w:type="spellStart"/>
-      <w:r>
+        <w:rPr>
+          <w:highlight w:val="cyan"/>
+        </w:rPr>
+        <w:t xml:space="preserve"> </w:t>
+      </w:r>
+      <w:proofErr w:type="spellStart"/>
+      <w:r>
+        <w:rPr>
+          <w:highlight w:val="cyan"/>
+        </w:rPr>
         <w:t>mengembangkan</w:t>
       </w:r>
       <w:proofErr w:type="spellEnd"/>
       <w:r>
-        <w:t xml:space="preserve"> </w:t>
-      </w:r>
-      <w:proofErr w:type="spellStart"/>
-      <w:r>
+        <w:rPr>
+          <w:highlight w:val="cyan"/>
+        </w:rPr>
+        <w:t xml:space="preserve"> </w:t>
+      </w:r>
+      <w:proofErr w:type="spellStart"/>
+      <w:r>
+        <w:rPr>
+          <w:highlight w:val="cyan"/>
+        </w:rPr>
         <w:t>perangkat</w:t>
       </w:r>
       <w:proofErr w:type="spellEnd"/>
       <w:r>
-        <w:t xml:space="preserve"> </w:t>
-      </w:r>
-      <w:proofErr w:type="spellStart"/>
-      <w:r>
+        <w:rPr>
+          <w:highlight w:val="cyan"/>
+        </w:rPr>
+        <w:t xml:space="preserve"> </w:t>
+      </w:r>
+      <w:proofErr w:type="spellStart"/>
+      <w:r>
+        <w:rPr>
+          <w:highlight w:val="cyan"/>
+        </w:rPr>
         <w:t>lunak</w:t>
       </w:r>
       <w:proofErr w:type="spellEnd"/>
       <w:r>
+        <w:rPr>
+          <w:highlight w:val="cyan"/>
+        </w:rPr>
         <w:t>.</w:t>
       </w:r>
       <w:proofErr w:type="gramEnd"/>
       <w:r>
+        <w:rPr>
+          <w:highlight w:val="cyan"/>
+        </w:rPr>
         <w:t xml:space="preserve"> </w:t>
       </w:r>
       <w:proofErr w:type="gramStart"/>
       <w:r>
+        <w:rPr>
+          <w:highlight w:val="cyan"/>
+        </w:rPr>
         <w:t xml:space="preserve">Salah </w:t>
       </w:r>
       <w:proofErr w:type="spellStart"/>
       <w:r>
+        <w:rPr>
+          <w:highlight w:val="cyan"/>
+        </w:rPr>
         <w:t>satu</w:t>
       </w:r>
       <w:proofErr w:type="spellEnd"/>
       <w:r>
-        <w:t xml:space="preserve"> </w:t>
-      </w:r>
-      <w:proofErr w:type="spellStart"/>
-      <w:r>
+        <w:rPr>
+          <w:highlight w:val="cyan"/>
+        </w:rPr>
+        <w:t xml:space="preserve"> </w:t>
+      </w:r>
+      <w:proofErr w:type="spellStart"/>
+      <w:r>
+        <w:rPr>
+          <w:highlight w:val="cyan"/>
+        </w:rPr>
         <w:t>tahapan</w:t>
       </w:r>
       <w:proofErr w:type="spellEnd"/>
       <w:r>
+        <w:rPr>
+          <w:highlight w:val="cyan"/>
+        </w:rPr>
         <w:t xml:space="preserve"> yang </w:t>
       </w:r>
       <w:proofErr w:type="spellStart"/>
       <w:r>
+        <w:rPr>
+          <w:highlight w:val="cyan"/>
+        </w:rPr>
         <w:t>penting</w:t>
       </w:r>
       <w:proofErr w:type="spellEnd"/>
       <w:r>
-        <w:t xml:space="preserve"> </w:t>
-      </w:r>
-      <w:proofErr w:type="spellStart"/>
-      <w:r>
+        <w:rPr>
+          <w:highlight w:val="cyan"/>
+        </w:rPr>
+        <w:t xml:space="preserve"> </w:t>
+      </w:r>
+      <w:proofErr w:type="spellStart"/>
+      <w:r>
+        <w:rPr>
+          <w:highlight w:val="cyan"/>
+        </w:rPr>
         <w:t>adalah</w:t>
       </w:r>
       <w:proofErr w:type="spellEnd"/>
       <w:r>
+        <w:rPr>
+          <w:highlight w:val="cyan"/>
+        </w:rPr>
         <w:t xml:space="preserve"> testing.</w:t>
       </w:r>
       <w:proofErr w:type="gramEnd"/>
@@ -11799,472 +12339,815 @@
     <w:p>
       <w:pPr>
         <w:ind w:firstLine="720"/>
+        <w:rPr>
+          <w:highlight w:val="cyan"/>
+        </w:rPr>
       </w:pPr>
       <w:proofErr w:type="gramStart"/>
       <w:r>
+        <w:rPr>
+          <w:highlight w:val="cyan"/>
+        </w:rPr>
         <w:t xml:space="preserve">Testing </w:t>
       </w:r>
       <w:proofErr w:type="spellStart"/>
       <w:r>
+        <w:rPr>
+          <w:highlight w:val="cyan"/>
+        </w:rPr>
         <w:t>adalah</w:t>
       </w:r>
       <w:proofErr w:type="spellEnd"/>
       <w:r>
-        <w:t xml:space="preserve"> </w:t>
-      </w:r>
-      <w:proofErr w:type="spellStart"/>
-      <w:r>
+        <w:rPr>
+          <w:highlight w:val="cyan"/>
+        </w:rPr>
+        <w:t xml:space="preserve"> </w:t>
+      </w:r>
+      <w:proofErr w:type="spellStart"/>
+      <w:r>
+        <w:rPr>
+          <w:highlight w:val="cyan"/>
+        </w:rPr>
         <w:t>aktivitas</w:t>
       </w:r>
       <w:proofErr w:type="spellEnd"/>
       <w:r>
+        <w:rPr>
+          <w:highlight w:val="cyan"/>
+        </w:rPr>
         <w:t xml:space="preserve"> yang </w:t>
       </w:r>
       <w:proofErr w:type="spellStart"/>
       <w:r>
+        <w:rPr>
+          <w:highlight w:val="cyan"/>
+        </w:rPr>
         <w:t>bertujuan</w:t>
       </w:r>
       <w:proofErr w:type="spellEnd"/>
       <w:r>
-        <w:t xml:space="preserve"> </w:t>
-      </w:r>
-      <w:proofErr w:type="spellStart"/>
-      <w:r>
+        <w:rPr>
+          <w:highlight w:val="cyan"/>
+        </w:rPr>
+        <w:t xml:space="preserve"> </w:t>
+      </w:r>
+      <w:proofErr w:type="spellStart"/>
+      <w:r>
+        <w:rPr>
+          <w:highlight w:val="cyan"/>
+        </w:rPr>
         <w:t>untuk</w:t>
       </w:r>
       <w:proofErr w:type="spellEnd"/>
       <w:r>
-        <w:t xml:space="preserve"> </w:t>
-      </w:r>
-      <w:proofErr w:type="spellStart"/>
-      <w:r>
+        <w:rPr>
+          <w:highlight w:val="cyan"/>
+        </w:rPr>
+        <w:t xml:space="preserve"> </w:t>
+      </w:r>
+      <w:proofErr w:type="spellStart"/>
+      <w:r>
+        <w:rPr>
+          <w:highlight w:val="cyan"/>
+        </w:rPr>
         <w:t>mengevaluasi</w:t>
       </w:r>
       <w:proofErr w:type="spellEnd"/>
       <w:r>
-        <w:t xml:space="preserve"> </w:t>
-      </w:r>
-      <w:proofErr w:type="spellStart"/>
-      <w:r>
+        <w:rPr>
+          <w:highlight w:val="cyan"/>
+        </w:rPr>
+        <w:t xml:space="preserve"> </w:t>
+      </w:r>
+      <w:proofErr w:type="spellStart"/>
+      <w:r>
+        <w:rPr>
+          <w:highlight w:val="cyan"/>
+        </w:rPr>
         <w:t>suatu</w:t>
       </w:r>
       <w:proofErr w:type="spellEnd"/>
       <w:r>
+        <w:rPr>
+          <w:highlight w:val="cyan"/>
+        </w:rPr>
         <w:t xml:space="preserve"> program </w:t>
       </w:r>
       <w:proofErr w:type="spellStart"/>
       <w:r>
+        <w:rPr>
+          <w:highlight w:val="cyan"/>
+        </w:rPr>
         <w:t>atau</w:t>
       </w:r>
       <w:proofErr w:type="spellEnd"/>
       <w:r>
+        <w:rPr>
+          <w:highlight w:val="cyan"/>
+        </w:rPr>
         <w:t xml:space="preserve"> system </w:t>
       </w:r>
       <w:proofErr w:type="spellStart"/>
       <w:r>
+        <w:rPr>
+          <w:highlight w:val="cyan"/>
+        </w:rPr>
         <w:t>sebagai</w:t>
       </w:r>
       <w:proofErr w:type="spellEnd"/>
       <w:r>
-        <w:t xml:space="preserve"> </w:t>
-      </w:r>
-      <w:proofErr w:type="spellStart"/>
-      <w:r>
+        <w:rPr>
+          <w:highlight w:val="cyan"/>
+        </w:rPr>
+        <w:t xml:space="preserve"> </w:t>
+      </w:r>
+      <w:proofErr w:type="spellStart"/>
+      <w:r>
+        <w:rPr>
+          <w:highlight w:val="cyan"/>
+        </w:rPr>
         <w:t>penentu</w:t>
       </w:r>
       <w:proofErr w:type="spellEnd"/>
       <w:r>
-        <w:t xml:space="preserve"> </w:t>
-      </w:r>
-      <w:proofErr w:type="spellStart"/>
-      <w:r>
+        <w:rPr>
+          <w:highlight w:val="cyan"/>
+        </w:rPr>
+        <w:t xml:space="preserve"> </w:t>
+      </w:r>
+      <w:proofErr w:type="spellStart"/>
+      <w:r>
+        <w:rPr>
+          <w:highlight w:val="cyan"/>
+        </w:rPr>
         <w:t>apakah</w:t>
       </w:r>
       <w:proofErr w:type="spellEnd"/>
       <w:r>
-        <w:t xml:space="preserve"> </w:t>
-      </w:r>
-      <w:proofErr w:type="spellStart"/>
-      <w:r>
+        <w:rPr>
+          <w:highlight w:val="cyan"/>
+        </w:rPr>
+        <w:t xml:space="preserve"> </w:t>
+      </w:r>
+      <w:proofErr w:type="spellStart"/>
+      <w:r>
+        <w:rPr>
+          <w:highlight w:val="cyan"/>
+        </w:rPr>
         <w:t>h</w:t>
       </w:r>
       <w:r>
+        <w:rPr>
+          <w:highlight w:val="cyan"/>
+        </w:rPr>
         <w:t>asil</w:t>
       </w:r>
       <w:proofErr w:type="spellEnd"/>
       <w:r>
-        <w:t xml:space="preserve"> </w:t>
-      </w:r>
-      <w:proofErr w:type="spellStart"/>
-      <w:r>
+        <w:rPr>
+          <w:highlight w:val="cyan"/>
+        </w:rPr>
+        <w:t xml:space="preserve"> </w:t>
+      </w:r>
+      <w:proofErr w:type="spellStart"/>
+      <w:r>
+        <w:rPr>
+          <w:highlight w:val="cyan"/>
+        </w:rPr>
         <w:t>sudah</w:t>
       </w:r>
       <w:proofErr w:type="spellEnd"/>
       <w:r>
-        <w:t xml:space="preserve"> </w:t>
-      </w:r>
-      <w:proofErr w:type="spellStart"/>
-      <w:r>
+        <w:rPr>
+          <w:highlight w:val="cyan"/>
+        </w:rPr>
+        <w:t xml:space="preserve"> </w:t>
+      </w:r>
+      <w:proofErr w:type="spellStart"/>
+      <w:r>
+        <w:rPr>
+          <w:highlight w:val="cyan"/>
+        </w:rPr>
         <w:t>sesuai</w:t>
       </w:r>
       <w:proofErr w:type="spellEnd"/>
       <w:r>
-        <w:t xml:space="preserve"> </w:t>
-      </w:r>
-      <w:proofErr w:type="spellStart"/>
-      <w:r>
+        <w:rPr>
+          <w:highlight w:val="cyan"/>
+        </w:rPr>
+        <w:t xml:space="preserve"> </w:t>
+      </w:r>
+      <w:proofErr w:type="spellStart"/>
+      <w:r>
+        <w:rPr>
+          <w:highlight w:val="cyan"/>
+        </w:rPr>
         <w:t>dengan</w:t>
       </w:r>
       <w:proofErr w:type="spellEnd"/>
       <w:r>
+        <w:rPr>
+          <w:highlight w:val="cyan"/>
+        </w:rPr>
         <w:t xml:space="preserve"> yang </w:t>
       </w:r>
       <w:proofErr w:type="spellStart"/>
       <w:r>
+        <w:rPr>
+          <w:highlight w:val="cyan"/>
+        </w:rPr>
         <w:t>diharapkan</w:t>
       </w:r>
       <w:proofErr w:type="spellEnd"/>
       <w:r>
+        <w:rPr>
+          <w:highlight w:val="cyan"/>
+        </w:rPr>
         <w:t>.</w:t>
       </w:r>
       <w:proofErr w:type="gramEnd"/>
       <w:r>
+        <w:rPr>
+          <w:highlight w:val="cyan"/>
+        </w:rPr>
         <w:t xml:space="preserve"> </w:t>
       </w:r>
       <w:proofErr w:type="spellStart"/>
       <w:proofErr w:type="gramStart"/>
       <w:r>
+        <w:rPr>
+          <w:highlight w:val="cyan"/>
+        </w:rPr>
         <w:t>Fase</w:t>
       </w:r>
       <w:proofErr w:type="spellEnd"/>
       <w:r>
-        <w:t xml:space="preserve"> </w:t>
-      </w:r>
-      <w:proofErr w:type="spellStart"/>
-      <w:r>
+        <w:rPr>
+          <w:highlight w:val="cyan"/>
+        </w:rPr>
+        <w:t xml:space="preserve"> </w:t>
+      </w:r>
+      <w:proofErr w:type="spellStart"/>
+      <w:r>
+        <w:rPr>
+          <w:highlight w:val="cyan"/>
+        </w:rPr>
         <w:t>ini</w:t>
       </w:r>
       <w:proofErr w:type="spellEnd"/>
       <w:r>
-        <w:t xml:space="preserve"> </w:t>
-      </w:r>
-      <w:proofErr w:type="spellStart"/>
-      <w:r>
+        <w:rPr>
+          <w:highlight w:val="cyan"/>
+        </w:rPr>
+        <w:t xml:space="preserve"> </w:t>
+      </w:r>
+      <w:proofErr w:type="spellStart"/>
+      <w:r>
+        <w:rPr>
+          <w:highlight w:val="cyan"/>
+        </w:rPr>
         <w:t>biasanya</w:t>
       </w:r>
       <w:proofErr w:type="spellEnd"/>
       <w:r>
-        <w:t xml:space="preserve"> </w:t>
-      </w:r>
-      <w:proofErr w:type="spellStart"/>
-      <w:r>
+        <w:rPr>
+          <w:highlight w:val="cyan"/>
+        </w:rPr>
+        <w:t xml:space="preserve"> </w:t>
+      </w:r>
+      <w:proofErr w:type="spellStart"/>
+      <w:r>
+        <w:rPr>
+          <w:highlight w:val="cyan"/>
+        </w:rPr>
         <w:t>dilakukan</w:t>
       </w:r>
       <w:proofErr w:type="spellEnd"/>
       <w:r>
-        <w:t xml:space="preserve"> </w:t>
-      </w:r>
-      <w:proofErr w:type="spellStart"/>
-      <w:r>
+        <w:rPr>
+          <w:highlight w:val="cyan"/>
+        </w:rPr>
+        <w:t xml:space="preserve"> </w:t>
+      </w:r>
+      <w:proofErr w:type="spellStart"/>
+      <w:r>
+        <w:rPr>
+          <w:highlight w:val="cyan"/>
+        </w:rPr>
         <w:t>sebelum</w:t>
       </w:r>
       <w:proofErr w:type="spellEnd"/>
       <w:r>
-        <w:t xml:space="preserve"> </w:t>
-      </w:r>
-      <w:proofErr w:type="spellStart"/>
-      <w:r>
+        <w:rPr>
+          <w:highlight w:val="cyan"/>
+        </w:rPr>
+        <w:t xml:space="preserve"> </w:t>
+      </w:r>
+      <w:proofErr w:type="spellStart"/>
+      <w:r>
+        <w:rPr>
+          <w:highlight w:val="cyan"/>
+        </w:rPr>
         <w:t>suatu</w:t>
       </w:r>
       <w:proofErr w:type="spellEnd"/>
       <w:r>
+        <w:rPr>
+          <w:highlight w:val="cyan"/>
+        </w:rPr>
         <w:t xml:space="preserve"> system </w:t>
       </w:r>
       <w:proofErr w:type="spellStart"/>
       <w:r>
+        <w:rPr>
+          <w:highlight w:val="cyan"/>
+        </w:rPr>
         <w:t>atau</w:t>
       </w:r>
       <w:proofErr w:type="spellEnd"/>
       <w:r>
-        <w:t xml:space="preserve"> </w:t>
-      </w:r>
-      <w:proofErr w:type="spellStart"/>
-      <w:r>
+        <w:rPr>
+          <w:highlight w:val="cyan"/>
+        </w:rPr>
+        <w:t xml:space="preserve"> </w:t>
+      </w:r>
+      <w:proofErr w:type="spellStart"/>
+      <w:r>
+        <w:rPr>
+          <w:highlight w:val="cyan"/>
+        </w:rPr>
         <w:t>perangkat</w:t>
       </w:r>
       <w:proofErr w:type="spellEnd"/>
       <w:r>
-        <w:t xml:space="preserve"> </w:t>
-      </w:r>
-      <w:proofErr w:type="spellStart"/>
-      <w:r>
+        <w:rPr>
+          <w:highlight w:val="cyan"/>
+        </w:rPr>
+        <w:t xml:space="preserve"> </w:t>
+      </w:r>
+      <w:proofErr w:type="spellStart"/>
+      <w:r>
+        <w:rPr>
+          <w:highlight w:val="cyan"/>
+        </w:rPr>
         <w:t>lunak</w:t>
       </w:r>
       <w:proofErr w:type="spellEnd"/>
       <w:r>
-        <w:t xml:space="preserve"> </w:t>
-      </w:r>
-      <w:proofErr w:type="spellStart"/>
-      <w:r>
+        <w:rPr>
+          <w:highlight w:val="cyan"/>
+        </w:rPr>
+        <w:t xml:space="preserve"> </w:t>
+      </w:r>
+      <w:proofErr w:type="spellStart"/>
+      <w:r>
+        <w:rPr>
+          <w:highlight w:val="cyan"/>
+        </w:rPr>
         <w:t>diberikan</w:t>
       </w:r>
       <w:proofErr w:type="spellEnd"/>
       <w:r>
-        <w:t xml:space="preserve"> </w:t>
-      </w:r>
-      <w:proofErr w:type="spellStart"/>
-      <w:r>
+        <w:rPr>
+          <w:highlight w:val="cyan"/>
+        </w:rPr>
+        <w:t xml:space="preserve"> </w:t>
+      </w:r>
+      <w:proofErr w:type="spellStart"/>
+      <w:r>
+        <w:rPr>
+          <w:highlight w:val="cyan"/>
+        </w:rPr>
         <w:t>kepada</w:t>
       </w:r>
       <w:proofErr w:type="spellEnd"/>
       <w:r>
+        <w:rPr>
+          <w:highlight w:val="cyan"/>
+        </w:rPr>
         <w:t xml:space="preserve"> client.</w:t>
       </w:r>
       <w:proofErr w:type="gramEnd"/>
       <w:r>
-        <w:t xml:space="preserve"> </w:t>
-      </w:r>
-      <w:r>
-        <w:t xml:space="preserve"> </w:t>
-      </w:r>
-      <w:proofErr w:type="spellStart"/>
-      <w:r>
+        <w:rPr>
+          <w:highlight w:val="cyan"/>
+        </w:rPr>
+        <w:t xml:space="preserve"> </w:t>
+      </w:r>
+      <w:r>
+        <w:rPr>
+          <w:highlight w:val="cyan"/>
+        </w:rPr>
+        <w:t xml:space="preserve"> </w:t>
+      </w:r>
+      <w:proofErr w:type="spellStart"/>
+      <w:r>
+        <w:rPr>
+          <w:highlight w:val="cyan"/>
+        </w:rPr>
         <w:t>Banyaknya</w:t>
       </w:r>
       <w:proofErr w:type="spellEnd"/>
       <w:r>
-        <w:t xml:space="preserve"> </w:t>
-      </w:r>
-      <w:proofErr w:type="spellStart"/>
-      <w:r>
+        <w:rPr>
+          <w:highlight w:val="cyan"/>
+        </w:rPr>
+        <w:t xml:space="preserve"> </w:t>
+      </w:r>
+      <w:proofErr w:type="spellStart"/>
+      <w:r>
+        <w:rPr>
+          <w:highlight w:val="cyan"/>
+        </w:rPr>
         <w:t>pembuatan</w:t>
       </w:r>
       <w:proofErr w:type="spellEnd"/>
       <w:r>
-        <w:t xml:space="preserve"> </w:t>
-      </w:r>
-      <w:proofErr w:type="spellStart"/>
-      <w:r>
+        <w:rPr>
+          <w:highlight w:val="cyan"/>
+        </w:rPr>
+        <w:t xml:space="preserve"> </w:t>
+      </w:r>
+      <w:proofErr w:type="spellStart"/>
+      <w:r>
+        <w:rPr>
+          <w:highlight w:val="cyan"/>
+        </w:rPr>
         <w:t>suatu</w:t>
       </w:r>
       <w:proofErr w:type="spellEnd"/>
       <w:r>
+        <w:rPr>
+          <w:highlight w:val="cyan"/>
+        </w:rPr>
         <w:t xml:space="preserve"> program </w:t>
       </w:r>
       <w:proofErr w:type="spellStart"/>
       <w:r>
+        <w:rPr>
+          <w:highlight w:val="cyan"/>
+        </w:rPr>
         <w:t>atau</w:t>
       </w:r>
       <w:proofErr w:type="spellEnd"/>
       <w:r>
-        <w:t xml:space="preserve"> </w:t>
-      </w:r>
-      <w:proofErr w:type="spellStart"/>
-      <w:r>
+        <w:rPr>
+          <w:highlight w:val="cyan"/>
+        </w:rPr>
+        <w:t xml:space="preserve"> </w:t>
+      </w:r>
+      <w:proofErr w:type="spellStart"/>
+      <w:r>
+        <w:rPr>
+          <w:highlight w:val="cyan"/>
+        </w:rPr>
         <w:t>perangkat</w:t>
       </w:r>
       <w:proofErr w:type="spellEnd"/>
       <w:r>
-        <w:t xml:space="preserve"> </w:t>
-      </w:r>
-      <w:proofErr w:type="spellStart"/>
-      <w:r>
+        <w:rPr>
+          <w:highlight w:val="cyan"/>
+        </w:rPr>
+        <w:t xml:space="preserve"> </w:t>
+      </w:r>
+      <w:proofErr w:type="spellStart"/>
+      <w:r>
+        <w:rPr>
+          <w:highlight w:val="cyan"/>
+        </w:rPr>
         <w:t>lunak</w:t>
       </w:r>
       <w:proofErr w:type="spellEnd"/>
       <w:r>
+        <w:rPr>
+          <w:highlight w:val="cyan"/>
+        </w:rPr>
         <w:t xml:space="preserve"> yang </w:t>
       </w:r>
       <w:proofErr w:type="spellStart"/>
       <w:r>
+        <w:rPr>
+          <w:highlight w:val="cyan"/>
+        </w:rPr>
         <w:t>tidak</w:t>
       </w:r>
       <w:proofErr w:type="spellEnd"/>
       <w:r>
-        <w:t xml:space="preserve"> </w:t>
-      </w:r>
-      <w:proofErr w:type="spellStart"/>
-      <w:r>
+        <w:rPr>
+          <w:highlight w:val="cyan"/>
+        </w:rPr>
+        <w:t xml:space="preserve"> </w:t>
+      </w:r>
+      <w:proofErr w:type="spellStart"/>
+      <w:r>
+        <w:rPr>
+          <w:highlight w:val="cyan"/>
+        </w:rPr>
         <w:t>melalu</w:t>
       </w:r>
       <w:proofErr w:type="spellEnd"/>
       <w:r>
-        <w:t xml:space="preserve"> </w:t>
-      </w:r>
-      <w:proofErr w:type="spellStart"/>
-      <w:r>
+        <w:rPr>
+          <w:highlight w:val="cyan"/>
+        </w:rPr>
+        <w:t xml:space="preserve"> </w:t>
+      </w:r>
+      <w:proofErr w:type="spellStart"/>
+      <w:r>
+        <w:rPr>
+          <w:highlight w:val="cyan"/>
+        </w:rPr>
         <w:t>tahap</w:t>
       </w:r>
       <w:proofErr w:type="spellEnd"/>
       <w:r>
+        <w:rPr>
+          <w:highlight w:val="cyan"/>
+        </w:rPr>
         <w:t xml:space="preserve"> testing </w:t>
       </w:r>
       <w:proofErr w:type="spellStart"/>
       <w:proofErr w:type="gramStart"/>
       <w:r>
+        <w:rPr>
+          <w:highlight w:val="cyan"/>
+        </w:rPr>
         <w:t>akan</w:t>
       </w:r>
       <w:proofErr w:type="spellEnd"/>
       <w:proofErr w:type="gramEnd"/>
       <w:r>
-        <w:t xml:space="preserve"> </w:t>
-      </w:r>
-      <w:proofErr w:type="spellStart"/>
-      <w:r>
-        <w:t>mengala</w:t>
-      </w:r>
-      <w:bookmarkStart w:id="27" w:name="_GoBack"/>
-      <w:bookmarkEnd w:id="27"/>
-      <w:r>
-        <w:t>mi</w:t>
-      </w:r>
-      <w:proofErr w:type="spellEnd"/>
-      <w:r>
-        <w:t xml:space="preserve"> </w:t>
-      </w:r>
-      <w:proofErr w:type="spellStart"/>
-      <w:r>
+        <w:rPr>
+          <w:highlight w:val="cyan"/>
+        </w:rPr>
+        <w:t xml:space="preserve"> </w:t>
+      </w:r>
+      <w:proofErr w:type="spellStart"/>
+      <w:r>
+        <w:rPr>
+          <w:highlight w:val="cyan"/>
+        </w:rPr>
+        <w:t>mengalami</w:t>
+      </w:r>
+      <w:proofErr w:type="spellEnd"/>
+      <w:r>
+        <w:rPr>
+          <w:highlight w:val="cyan"/>
+        </w:rPr>
+        <w:t xml:space="preserve"> </w:t>
+      </w:r>
+      <w:proofErr w:type="spellStart"/>
+      <w:r>
+        <w:rPr>
+          <w:highlight w:val="cyan"/>
+        </w:rPr>
         <w:t>kemungkinan</w:t>
       </w:r>
       <w:proofErr w:type="spellEnd"/>
       <w:r>
-        <w:t xml:space="preserve"> </w:t>
-      </w:r>
-      <w:proofErr w:type="spellStart"/>
-      <w:r>
+        <w:rPr>
+          <w:highlight w:val="cyan"/>
+        </w:rPr>
+        <w:t xml:space="preserve"> </w:t>
+      </w:r>
+      <w:proofErr w:type="spellStart"/>
+      <w:r>
+        <w:rPr>
+          <w:highlight w:val="cyan"/>
+        </w:rPr>
         <w:t>kegagalan</w:t>
       </w:r>
       <w:proofErr w:type="spellEnd"/>
       <w:r>
+        <w:rPr>
+          <w:highlight w:val="cyan"/>
+        </w:rPr>
         <w:t xml:space="preserve"> yang </w:t>
       </w:r>
       <w:proofErr w:type="spellStart"/>
       <w:r>
+        <w:rPr>
+          <w:highlight w:val="cyan"/>
+        </w:rPr>
         <w:t>cukup</w:t>
       </w:r>
       <w:proofErr w:type="spellEnd"/>
       <w:r>
-        <w:t xml:space="preserve"> </w:t>
-      </w:r>
-      <w:proofErr w:type="spellStart"/>
-      <w:r>
+        <w:rPr>
+          <w:highlight w:val="cyan"/>
+        </w:rPr>
+        <w:t xml:space="preserve"> </w:t>
+      </w:r>
+      <w:proofErr w:type="spellStart"/>
+      <w:r>
+        <w:rPr>
+          <w:highlight w:val="cyan"/>
+        </w:rPr>
         <w:t>besar</w:t>
       </w:r>
       <w:proofErr w:type="spellEnd"/>
       <w:r>
+        <w:rPr>
+          <w:highlight w:val="cyan"/>
+        </w:rPr>
         <w:t xml:space="preserve">. </w:t>
       </w:r>
       <w:proofErr w:type="spellStart"/>
       <w:proofErr w:type="gramStart"/>
       <w:r>
+        <w:rPr>
+          <w:highlight w:val="cyan"/>
+        </w:rPr>
         <w:t>Maka</w:t>
       </w:r>
       <w:proofErr w:type="spellEnd"/>
       <w:r>
-        <w:t xml:space="preserve"> </w:t>
-      </w:r>
-      <w:proofErr w:type="spellStart"/>
-      <w:r>
+        <w:rPr>
+          <w:highlight w:val="cyan"/>
+        </w:rPr>
+        <w:t xml:space="preserve"> </w:t>
+      </w:r>
+      <w:proofErr w:type="spellStart"/>
+      <w:r>
+        <w:rPr>
+          <w:highlight w:val="cyan"/>
+        </w:rPr>
         <w:t>dari</w:t>
       </w:r>
       <w:proofErr w:type="spellEnd"/>
       <w:r>
-        <w:t xml:space="preserve"> </w:t>
-      </w:r>
-      <w:proofErr w:type="spellStart"/>
-      <w:r>
+        <w:rPr>
+          <w:highlight w:val="cyan"/>
+        </w:rPr>
+        <w:t xml:space="preserve"> </w:t>
+      </w:r>
+      <w:proofErr w:type="spellStart"/>
+      <w:r>
+        <w:rPr>
+          <w:highlight w:val="cyan"/>
+        </w:rPr>
         <w:t>itu</w:t>
       </w:r>
       <w:proofErr w:type="spellEnd"/>
       <w:r>
-        <w:t xml:space="preserve"> </w:t>
-      </w:r>
-      <w:proofErr w:type="spellStart"/>
-      <w:r>
+        <w:rPr>
+          <w:highlight w:val="cyan"/>
+        </w:rPr>
+        <w:t xml:space="preserve"> </w:t>
+      </w:r>
+      <w:proofErr w:type="spellStart"/>
+      <w:r>
+        <w:rPr>
+          <w:highlight w:val="cyan"/>
+        </w:rPr>
         <w:t>sangat</w:t>
       </w:r>
       <w:proofErr w:type="spellEnd"/>
       <w:r>
-        <w:t xml:space="preserve"> </w:t>
-      </w:r>
-      <w:proofErr w:type="spellStart"/>
-      <w:r>
+        <w:rPr>
+          <w:highlight w:val="cyan"/>
+        </w:rPr>
+        <w:t xml:space="preserve"> </w:t>
+      </w:r>
+      <w:proofErr w:type="spellStart"/>
+      <w:r>
+        <w:rPr>
+          <w:highlight w:val="cyan"/>
+        </w:rPr>
         <w:t>penting</w:t>
       </w:r>
       <w:proofErr w:type="spellEnd"/>
       <w:r>
-        <w:t xml:space="preserve"> </w:t>
-      </w:r>
-      <w:proofErr w:type="spellStart"/>
-      <w:r>
+        <w:rPr>
+          <w:highlight w:val="cyan"/>
+        </w:rPr>
+        <w:t xml:space="preserve"> </w:t>
+      </w:r>
+      <w:proofErr w:type="spellStart"/>
+      <w:r>
+        <w:rPr>
+          <w:highlight w:val="cyan"/>
+        </w:rPr>
         <w:t>sekali</w:t>
       </w:r>
       <w:proofErr w:type="spellEnd"/>
       <w:r>
-        <w:t xml:space="preserve"> </w:t>
-      </w:r>
-      <w:proofErr w:type="spellStart"/>
-      <w:r>
+        <w:rPr>
+          <w:highlight w:val="cyan"/>
+        </w:rPr>
+        <w:t xml:space="preserve"> </w:t>
+      </w:r>
+      <w:proofErr w:type="spellStart"/>
+      <w:r>
+        <w:rPr>
+          <w:highlight w:val="cyan"/>
+        </w:rPr>
         <w:t>tahapan</w:t>
       </w:r>
       <w:proofErr w:type="spellEnd"/>
       <w:r>
+        <w:rPr>
+          <w:highlight w:val="cyan"/>
+        </w:rPr>
         <w:t xml:space="preserve"> testing </w:t>
       </w:r>
       <w:proofErr w:type="spellStart"/>
       <w:r>
+        <w:rPr>
+          <w:highlight w:val="cyan"/>
+        </w:rPr>
         <w:t>dalam</w:t>
       </w:r>
       <w:proofErr w:type="spellEnd"/>
       <w:r>
-        <w:t xml:space="preserve"> </w:t>
-      </w:r>
-      <w:proofErr w:type="spellStart"/>
-      <w:r>
+        <w:rPr>
+          <w:highlight w:val="cyan"/>
+        </w:rPr>
+        <w:t xml:space="preserve"> </w:t>
+      </w:r>
+      <w:proofErr w:type="spellStart"/>
+      <w:r>
+        <w:rPr>
+          <w:highlight w:val="cyan"/>
+        </w:rPr>
         <w:t>suatu</w:t>
       </w:r>
       <w:proofErr w:type="spellEnd"/>
       <w:r>
-        <w:t xml:space="preserve"> </w:t>
-      </w:r>
-      <w:proofErr w:type="spellStart"/>
-      <w:r>
+        <w:rPr>
+          <w:highlight w:val="cyan"/>
+        </w:rPr>
+        <w:t xml:space="preserve"> </w:t>
+      </w:r>
+      <w:proofErr w:type="spellStart"/>
+      <w:r>
+        <w:rPr>
+          <w:highlight w:val="cyan"/>
+        </w:rPr>
         <w:t>pembuatan</w:t>
       </w:r>
       <w:proofErr w:type="spellEnd"/>
       <w:r>
-        <w:t xml:space="preserve"> </w:t>
-      </w:r>
-      <w:proofErr w:type="spellStart"/>
-      <w:r>
+        <w:rPr>
+          <w:highlight w:val="cyan"/>
+        </w:rPr>
+        <w:t xml:space="preserve"> </w:t>
+      </w:r>
+      <w:proofErr w:type="spellStart"/>
+      <w:r>
+        <w:rPr>
+          <w:highlight w:val="cyan"/>
+        </w:rPr>
         <w:t>atau</w:t>
       </w:r>
       <w:proofErr w:type="spellEnd"/>
       <w:r>
-        <w:t xml:space="preserve"> </w:t>
-      </w:r>
-      <w:proofErr w:type="spellStart"/>
-      <w:r>
+        <w:rPr>
+          <w:highlight w:val="cyan"/>
+        </w:rPr>
+        <w:t xml:space="preserve"> </w:t>
+      </w:r>
+      <w:proofErr w:type="spellStart"/>
+      <w:r>
+        <w:rPr>
+          <w:highlight w:val="cyan"/>
+        </w:rPr>
         <w:t>pengembangan</w:t>
       </w:r>
       <w:proofErr w:type="spellEnd"/>
       <w:r>
-        <w:t xml:space="preserve"> </w:t>
-      </w:r>
-      <w:proofErr w:type="spellStart"/>
-      <w:r>
+        <w:rPr>
+          <w:highlight w:val="cyan"/>
+        </w:rPr>
+        <w:t xml:space="preserve"> </w:t>
+      </w:r>
+      <w:proofErr w:type="spellStart"/>
+      <w:r>
+        <w:rPr>
+          <w:highlight w:val="cyan"/>
+        </w:rPr>
         <w:t>perangkat</w:t>
       </w:r>
       <w:proofErr w:type="spellEnd"/>
       <w:r>
-        <w:t xml:space="preserve"> </w:t>
-      </w:r>
-      <w:proofErr w:type="spellStart"/>
-      <w:r>
+        <w:rPr>
+          <w:highlight w:val="cyan"/>
+        </w:rPr>
+        <w:t xml:space="preserve"> </w:t>
+      </w:r>
+      <w:proofErr w:type="spellStart"/>
+      <w:r>
+        <w:rPr>
+          <w:highlight w:val="cyan"/>
+        </w:rPr>
         <w:t>lunak</w:t>
       </w:r>
       <w:proofErr w:type="spellEnd"/>
       <w:r>
+        <w:rPr>
+          <w:highlight w:val="cyan"/>
+        </w:rPr>
         <w:t>.</w:t>
       </w:r>
       <w:proofErr w:type="gramEnd"/>
@@ -12276,6 +13159,7 @@
       <w:r>
         <w:rPr>
           <w:color w:val="FF0000"/>
+          <w:highlight w:val="cyan"/>
         </w:rPr>
         <w:t>&lt;!—</w:t>
       </w:r>
@@ -12283,6 +13167,7 @@
       <w:r>
         <w:rPr>
           <w:color w:val="FF0000"/>
+          <w:highlight w:val="cyan"/>
         </w:rPr>
         <w:t>masih</w:t>
       </w:r>
@@ -12290,6 +13175,7 @@
       <w:r>
         <w:rPr>
           <w:color w:val="FF0000"/>
+          <w:highlight w:val="cyan"/>
         </w:rPr>
         <w:t xml:space="preserve"> </w:t>
       </w:r>
@@ -12297,6 +13183,7 @@
       <w:r>
         <w:rPr>
           <w:color w:val="FF0000"/>
+          <w:highlight w:val="cyan"/>
         </w:rPr>
         <w:t>kurang</w:t>
       </w:r>
@@ -12304,6 +13191,7 @@
       <w:r>
         <w:rPr>
           <w:color w:val="FF0000"/>
+          <w:highlight w:val="cyan"/>
         </w:rPr>
         <w:t xml:space="preserve"> --&gt;</w:t>
       </w:r>
@@ -12319,7 +13207,7 @@
           <w:i w:val="0"/>
         </w:rPr>
       </w:pPr>
-      <w:bookmarkStart w:id="28" w:name="_Toc397088410"/>
+      <w:bookmarkStart w:id="27" w:name="_Toc397088410"/>
       <w:proofErr w:type="spellStart"/>
       <w:r>
         <w:rPr>
@@ -12328,7 +13216,7 @@
         <w:t>Tujuan</w:t>
       </w:r>
       <w:bookmarkEnd w:id="26"/>
-      <w:bookmarkEnd w:id="28"/>
+      <w:bookmarkEnd w:id="27"/>
       <w:proofErr w:type="spellEnd"/>
     </w:p>
     <w:p>
@@ -12339,33 +13227,109 @@
           <w:numId w:val="52"/>
         </w:numPr>
         <w:rPr>
+          <w:highlight w:val="cyan"/>
           <w:lang w:eastAsia="en-US"/>
         </w:rPr>
       </w:pPr>
       <w:proofErr w:type="spellStart"/>
       <w:r>
         <w:rPr>
+          <w:highlight w:val="cyan"/>
           <w:lang w:eastAsia="en-US"/>
         </w:rPr>
-        <w:t>Melakukan</w:t>
-      </w:r>
-      <w:proofErr w:type="spellEnd"/>
-      <w:r>
-        <w:rPr>
+        <w:t>Membuat</w:t>
+      </w:r>
+      <w:proofErr w:type="spellEnd"/>
+      <w:r>
+        <w:rPr>
+          <w:highlight w:val="cyan"/>
           <w:lang w:eastAsia="en-US"/>
         </w:rPr>
-        <w:t xml:space="preserve"> testing </w:t>
-      </w:r>
-      <w:proofErr w:type="spellStart"/>
-      <w:r>
-        <w:rPr>
+        <w:t xml:space="preserve"> </w:t>
+      </w:r>
+      <w:r>
+        <w:rPr>
+          <w:highlight w:val="cyan"/>
           <w:lang w:eastAsia="en-US"/>
         </w:rPr>
-        <w:t>pada</w:t>
-      </w:r>
-      <w:proofErr w:type="spellEnd"/>
-      <w:r>
-        <w:rPr>
+        <w:t xml:space="preserve">framework </w:t>
+      </w:r>
+      <w:proofErr w:type="spellStart"/>
+      <w:r>
+        <w:rPr>
+          <w:highlight w:val="cyan"/>
+          <w:lang w:eastAsia="en-US"/>
+        </w:rPr>
+        <w:t>dan</w:t>
+      </w:r>
+      <w:proofErr w:type="spellEnd"/>
+      <w:r>
+        <w:rPr>
+          <w:highlight w:val="cyan"/>
+          <w:lang w:eastAsia="en-US"/>
+        </w:rPr>
+        <w:t xml:space="preserve"> </w:t>
+      </w:r>
+      <w:proofErr w:type="spellStart"/>
+      <w:r>
+        <w:rPr>
+          <w:highlight w:val="cyan"/>
+          <w:lang w:eastAsia="en-US"/>
+        </w:rPr>
+        <w:t>texteditor</w:t>
+      </w:r>
+      <w:proofErr w:type="spellEnd"/>
+      <w:r>
+        <w:rPr>
+          <w:highlight w:val="cyan"/>
+          <w:lang w:eastAsia="en-US"/>
+        </w:rPr>
+        <w:t xml:space="preserve">  </w:t>
+      </w:r>
+      <w:proofErr w:type="spellStart"/>
+      <w:r>
+        <w:rPr>
+          <w:highlight w:val="cyan"/>
+          <w:lang w:eastAsia="en-US"/>
+        </w:rPr>
+        <w:t>untuk</w:t>
+      </w:r>
+      <w:proofErr w:type="spellEnd"/>
+      <w:r>
+        <w:rPr>
+          <w:highlight w:val="cyan"/>
+          <w:lang w:eastAsia="en-US"/>
+        </w:rPr>
+        <w:t xml:space="preserve"> </w:t>
+      </w:r>
+      <w:proofErr w:type="spellStart"/>
+      <w:r>
+        <w:rPr>
+          <w:highlight w:val="cyan"/>
+          <w:lang w:eastAsia="en-US"/>
+        </w:rPr>
+        <w:t>melakukan</w:t>
+      </w:r>
+      <w:proofErr w:type="spellEnd"/>
+      <w:r>
+        <w:rPr>
+          <w:highlight w:val="cyan"/>
+          <w:lang w:eastAsia="en-US"/>
+        </w:rPr>
+        <w:t xml:space="preserve"> user interface </w:t>
+      </w:r>
+      <w:proofErr w:type="spellStart"/>
+      <w:r>
+        <w:rPr>
+          <w:highlight w:val="cyan"/>
+          <w:lang w:eastAsia="en-US"/>
+        </w:rPr>
+        <w:t>tesing</w:t>
+      </w:r>
+      <w:proofErr w:type="spellEnd"/>
+      <w:r>
+        <w:rPr>
+          <w:highlight w:val="cyan"/>
           <w:lang w:eastAsia="en-US"/>
         </w:rPr>
         <w:t xml:space="preserve"> </w:t>
@@ -12379,50 +13343,185 @@
           <w:numId w:val="52"/>
         </w:numPr>
         <w:rPr>
+          <w:highlight w:val="cyan"/>
           <w:lang w:eastAsia="en-US"/>
         </w:rPr>
       </w:pPr>
+      <w:proofErr w:type="spellStart"/>
+      <w:r>
+        <w:rPr>
+          <w:highlight w:val="cyan"/>
+          <w:lang w:eastAsia="en-US"/>
+        </w:rPr>
+        <w:t>Membuat</w:t>
+      </w:r>
+      <w:proofErr w:type="spellEnd"/>
+      <w:r>
+        <w:rPr>
+          <w:highlight w:val="cyan"/>
+          <w:lang w:eastAsia="en-US"/>
+        </w:rPr>
+        <w:t xml:space="preserve"> </w:t>
+      </w:r>
+      <w:proofErr w:type="spellStart"/>
+      <w:r>
+        <w:rPr>
+          <w:highlight w:val="cyan"/>
+          <w:lang w:eastAsia="en-US"/>
+        </w:rPr>
+        <w:t>dokumentasi</w:t>
+      </w:r>
+      <w:proofErr w:type="spellEnd"/>
+      <w:r>
+        <w:rPr>
+          <w:highlight w:val="cyan"/>
+          <w:lang w:eastAsia="en-US"/>
+        </w:rPr>
+        <w:t xml:space="preserve"> </w:t>
+      </w:r>
+      <w:proofErr w:type="spellStart"/>
+      <w:r>
+        <w:rPr>
+          <w:highlight w:val="cyan"/>
+          <w:lang w:eastAsia="en-US"/>
+        </w:rPr>
+        <w:t>dari</w:t>
+      </w:r>
+      <w:proofErr w:type="spellEnd"/>
+      <w:r>
+        <w:rPr>
+          <w:highlight w:val="cyan"/>
+          <w:lang w:eastAsia="en-US"/>
+        </w:rPr>
+        <w:t xml:space="preserve"> yang </w:t>
+      </w:r>
+      <w:proofErr w:type="spellStart"/>
+      <w:r>
+        <w:rPr>
+          <w:highlight w:val="cyan"/>
+          <w:lang w:eastAsia="en-US"/>
+        </w:rPr>
+        <w:t>telah</w:t>
+      </w:r>
+      <w:proofErr w:type="spellEnd"/>
+      <w:r>
+        <w:rPr>
+          <w:highlight w:val="cyan"/>
+          <w:lang w:eastAsia="en-US"/>
+        </w:rPr>
+        <w:t xml:space="preserve"> </w:t>
+      </w:r>
+      <w:proofErr w:type="spellStart"/>
+      <w:r>
+        <w:rPr>
+          <w:highlight w:val="cyan"/>
+          <w:lang w:eastAsia="en-US"/>
+        </w:rPr>
+        <w:t>dikerjakan</w:t>
+      </w:r>
+      <w:proofErr w:type="spellEnd"/>
     </w:p>
     <w:p>
       <w:pPr>
-        <w:ind w:firstLine="567"/>
-        <w:rPr>
-          <w:color w:val="000000" w:themeColor="text1"/>
-          <w:lang w:val="en-AU"/>
-        </w:rPr>
-      </w:pPr>
-      <w:r>
-        <w:rPr>
-          <w:color w:val="000000" w:themeColor="text1"/>
-          <w:highlight w:val="yellow"/>
-          <w:lang w:val="id-ID"/>
-        </w:rPr>
-        <w:t xml:space="preserve">[Tuliskan tujuan pembuatan </w:t>
-      </w:r>
-      <w:r>
-        <w:rPr>
-          <w:color w:val="000000" w:themeColor="text1"/>
-          <w:highlight w:val="yellow"/>
-          <w:lang w:val="id-ID"/>
-        </w:rPr>
-        <w:t>kerja praktik</w:t>
-      </w:r>
-      <w:r>
-        <w:rPr>
-          <w:color w:val="000000" w:themeColor="text1"/>
-          <w:highlight w:val="yellow"/>
-          <w:lang w:val="id-ID"/>
-        </w:rPr>
-        <w:t>.</w:t>
-      </w:r>
-      <w:r>
-        <w:rPr>
-          <w:color w:val="000000" w:themeColor="text1"/>
-          <w:highlight w:val="yellow"/>
-          <w:lang w:val="id-ID"/>
-        </w:rPr>
-        <w:t>]</w:t>
-      </w:r>
+        <w:pStyle w:val="ListParagraph"/>
+        <w:numPr>
+          <w:ilvl w:val="0"/>
+          <w:numId w:val="52"/>
+        </w:numPr>
+        <w:rPr>
+          <w:highlight w:val="cyan"/>
+          <w:lang w:eastAsia="en-US"/>
+        </w:rPr>
+      </w:pPr>
+      <w:proofErr w:type="spellStart"/>
+      <w:r>
+        <w:rPr>
+          <w:highlight w:val="cyan"/>
+          <w:lang w:eastAsia="en-US"/>
+        </w:rPr>
+        <w:t>Melakukan</w:t>
+      </w:r>
+      <w:proofErr w:type="spellEnd"/>
+      <w:r>
+        <w:rPr>
+          <w:highlight w:val="cyan"/>
+          <w:lang w:eastAsia="en-US"/>
+        </w:rPr>
+        <w:t xml:space="preserve"> testing </w:t>
+      </w:r>
+      <w:proofErr w:type="spellStart"/>
+      <w:r>
+        <w:rPr>
+          <w:highlight w:val="cyan"/>
+          <w:lang w:eastAsia="en-US"/>
+        </w:rPr>
+        <w:t>dari</w:t>
+      </w:r>
+      <w:proofErr w:type="spellEnd"/>
+      <w:r>
+        <w:rPr>
+          <w:highlight w:val="cyan"/>
+          <w:lang w:eastAsia="en-US"/>
+        </w:rPr>
+        <w:t xml:space="preserve"> </w:t>
+      </w:r>
+      <w:proofErr w:type="spellStart"/>
+      <w:r>
+        <w:rPr>
+          <w:highlight w:val="cyan"/>
+          <w:lang w:eastAsia="en-US"/>
+        </w:rPr>
+        <w:t>perangkat</w:t>
+      </w:r>
+      <w:proofErr w:type="spellEnd"/>
+      <w:r>
+        <w:rPr>
+          <w:highlight w:val="cyan"/>
+          <w:lang w:eastAsia="en-US"/>
+        </w:rPr>
+        <w:t xml:space="preserve"> </w:t>
+      </w:r>
+      <w:proofErr w:type="spellStart"/>
+      <w:r>
+        <w:rPr>
+          <w:highlight w:val="cyan"/>
+          <w:lang w:eastAsia="en-US"/>
+        </w:rPr>
+        <w:t>lunak</w:t>
+      </w:r>
+      <w:proofErr w:type="spellEnd"/>
+      <w:r>
+        <w:rPr>
+          <w:highlight w:val="cyan"/>
+          <w:lang w:eastAsia="en-US"/>
+        </w:rPr>
+        <w:t xml:space="preserve"> yang </w:t>
+      </w:r>
+      <w:proofErr w:type="spellStart"/>
+      <w:r>
+        <w:rPr>
+          <w:highlight w:val="cyan"/>
+          <w:lang w:eastAsia="en-US"/>
+        </w:rPr>
+        <w:t>telah</w:t>
+      </w:r>
+      <w:proofErr w:type="spellEnd"/>
+      <w:r>
+        <w:rPr>
+          <w:highlight w:val="cyan"/>
+          <w:lang w:eastAsia="en-US"/>
+        </w:rPr>
+        <w:t xml:space="preserve"> </w:t>
+      </w:r>
+      <w:proofErr w:type="spellStart"/>
+      <w:r>
+        <w:rPr>
+          <w:highlight w:val="cyan"/>
+          <w:lang w:eastAsia="en-US"/>
+        </w:rPr>
+        <w:t>dibuat</w:t>
+      </w:r>
+      <w:proofErr w:type="spellEnd"/>
     </w:p>
     <w:p>
       <w:pPr>
@@ -12433,8 +13532,8 @@
           <w:lang w:val="id-ID"/>
         </w:rPr>
       </w:pPr>
-      <w:bookmarkStart w:id="29" w:name="_Toc397088411"/>
-      <w:bookmarkStart w:id="30" w:name="_Toc360782086"/>
+      <w:bookmarkStart w:id="28" w:name="_Toc397088411"/>
+      <w:bookmarkStart w:id="29" w:name="_Toc360782086"/>
       <w:r>
         <w:rPr>
           <w:i w:val="0"/>
@@ -12442,7 +13541,7 @@
         </w:rPr>
         <w:t>Manfaat</w:t>
       </w:r>
-      <w:bookmarkEnd w:id="29"/>
+      <w:bookmarkEnd w:id="28"/>
     </w:p>
     <w:p>
       <w:pPr>
@@ -12497,7 +13596,7 @@
           <w:i w:val="0"/>
         </w:rPr>
       </w:pPr>
-      <w:bookmarkStart w:id="31" w:name="_Toc397088412"/>
+      <w:bookmarkStart w:id="30" w:name="_Toc397088412"/>
       <w:proofErr w:type="spellStart"/>
       <w:r>
         <w:rPr>
@@ -12520,8 +13619,8 @@
         </w:rPr>
         <w:t>Permasalahan</w:t>
       </w:r>
+      <w:bookmarkEnd w:id="29"/>
       <w:bookmarkEnd w:id="30"/>
-      <w:bookmarkEnd w:id="31"/>
       <w:proofErr w:type="spellEnd"/>
     </w:p>
     <w:p>
@@ -12584,7 +13683,7 @@
           <w:i w:val="0"/>
         </w:rPr>
       </w:pPr>
-      <w:bookmarkStart w:id="32" w:name="_Toc397088413"/>
+      <w:bookmarkStart w:id="31" w:name="_Toc397088413"/>
       <w:proofErr w:type="spellStart"/>
       <w:r>
         <w:rPr>
@@ -12648,8 +13747,549 @@
         </w:rPr>
         <w:t>Praktik</w:t>
       </w:r>
+      <w:bookmarkEnd w:id="31"/>
+      <w:proofErr w:type="spellEnd"/>
+    </w:p>
+    <w:p>
+      <w:pPr>
+        <w:ind w:firstLine="567"/>
+        <w:rPr>
+          <w:lang w:eastAsia="en-US"/>
+        </w:rPr>
+      </w:pPr>
+      <w:proofErr w:type="spellStart"/>
+      <w:proofErr w:type="gramStart"/>
+      <w:r>
+        <w:rPr>
+          <w:highlight w:val="green"/>
+          <w:lang w:eastAsia="en-US"/>
+        </w:rPr>
+        <w:t>Lokasi</w:t>
+      </w:r>
+      <w:proofErr w:type="spellEnd"/>
+      <w:r>
+        <w:rPr>
+          <w:highlight w:val="green"/>
+          <w:lang w:eastAsia="en-US"/>
+        </w:rPr>
+        <w:t xml:space="preserve"> </w:t>
+      </w:r>
+      <w:proofErr w:type="spellStart"/>
+      <w:r>
+        <w:rPr>
+          <w:highlight w:val="green"/>
+          <w:lang w:eastAsia="en-US"/>
+        </w:rPr>
+        <w:t>kerja</w:t>
+      </w:r>
+      <w:proofErr w:type="spellEnd"/>
+      <w:r>
+        <w:rPr>
+          <w:highlight w:val="green"/>
+          <w:lang w:eastAsia="en-US"/>
+        </w:rPr>
+        <w:t xml:space="preserve"> </w:t>
+      </w:r>
+      <w:proofErr w:type="spellStart"/>
+      <w:r>
+        <w:rPr>
+          <w:highlight w:val="green"/>
+          <w:lang w:eastAsia="en-US"/>
+        </w:rPr>
+        <w:t>praktik</w:t>
+      </w:r>
+      <w:proofErr w:type="spellEnd"/>
+      <w:r>
+        <w:rPr>
+          <w:highlight w:val="green"/>
+          <w:lang w:eastAsia="en-US"/>
+        </w:rPr>
+        <w:t xml:space="preserve"> </w:t>
+      </w:r>
+      <w:proofErr w:type="spellStart"/>
+      <w:r>
+        <w:rPr>
+          <w:highlight w:val="green"/>
+          <w:lang w:eastAsia="en-US"/>
+        </w:rPr>
+        <w:t>berada</w:t>
+      </w:r>
+      <w:proofErr w:type="spellEnd"/>
+      <w:r>
+        <w:rPr>
+          <w:highlight w:val="green"/>
+          <w:lang w:eastAsia="en-US"/>
+        </w:rPr>
+        <w:t xml:space="preserve"> di Jl. </w:t>
+      </w:r>
+      <w:proofErr w:type="spellStart"/>
+      <w:r>
+        <w:rPr>
+          <w:highlight w:val="green"/>
+          <w:lang w:eastAsia="en-US"/>
+        </w:rPr>
+        <w:t>Sidobali</w:t>
+      </w:r>
+      <w:proofErr w:type="spellEnd"/>
+      <w:r>
+        <w:rPr>
+          <w:highlight w:val="green"/>
+          <w:lang w:eastAsia="en-US"/>
+        </w:rPr>
+        <w:t xml:space="preserve">, </w:t>
+      </w:r>
+      <w:proofErr w:type="spellStart"/>
+      <w:r>
+        <w:rPr>
+          <w:highlight w:val="green"/>
+          <w:lang w:eastAsia="en-US"/>
+        </w:rPr>
+        <w:t>Umbulharjo</w:t>
+      </w:r>
+      <w:proofErr w:type="spellEnd"/>
+      <w:r>
+        <w:rPr>
+          <w:highlight w:val="green"/>
+          <w:lang w:eastAsia="en-US"/>
+        </w:rPr>
+        <w:t>, Kota Yogyakarta, Daerah Istimewa Yogyakarta</w:t>
+      </w:r>
+      <w:bookmarkStart w:id="32" w:name="_GoBack"/>
       <w:bookmarkEnd w:id="32"/>
-      <w:proofErr w:type="spellEnd"/>
+      <w:r>
+        <w:rPr>
+          <w:highlight w:val="green"/>
+          <w:lang w:eastAsia="en-US"/>
+        </w:rPr>
+        <w:t>.</w:t>
+      </w:r>
+      <w:proofErr w:type="gramEnd"/>
+      <w:r>
+        <w:rPr>
+          <w:highlight w:val="green"/>
+          <w:lang w:eastAsia="en-US"/>
+        </w:rPr>
+        <w:t xml:space="preserve"> </w:t>
+      </w:r>
+      <w:proofErr w:type="spellStart"/>
+      <w:r>
+        <w:rPr>
+          <w:highlight w:val="green"/>
+          <w:lang w:eastAsia="en-US"/>
+        </w:rPr>
+        <w:t>Untuk</w:t>
+      </w:r>
+      <w:proofErr w:type="spellEnd"/>
+      <w:r>
+        <w:rPr>
+          <w:highlight w:val="green"/>
+          <w:lang w:eastAsia="en-US"/>
+        </w:rPr>
+        <w:t xml:space="preserve"> </w:t>
+      </w:r>
+      <w:proofErr w:type="spellStart"/>
+      <w:r>
+        <w:rPr>
+          <w:highlight w:val="green"/>
+          <w:lang w:eastAsia="en-US"/>
+        </w:rPr>
+        <w:t>tanggal</w:t>
+      </w:r>
+      <w:proofErr w:type="spellEnd"/>
+      <w:r>
+        <w:rPr>
+          <w:highlight w:val="green"/>
+          <w:lang w:eastAsia="en-US"/>
+        </w:rPr>
+        <w:t xml:space="preserve"> </w:t>
+      </w:r>
+      <w:proofErr w:type="spellStart"/>
+      <w:r>
+        <w:rPr>
+          <w:highlight w:val="green"/>
+          <w:lang w:eastAsia="en-US"/>
+        </w:rPr>
+        <w:t>kerja</w:t>
+      </w:r>
+      <w:proofErr w:type="spellEnd"/>
+      <w:r>
+        <w:rPr>
+          <w:highlight w:val="green"/>
+          <w:lang w:eastAsia="en-US"/>
+        </w:rPr>
+        <w:t xml:space="preserve"> </w:t>
+      </w:r>
+      <w:proofErr w:type="spellStart"/>
+      <w:r>
+        <w:rPr>
+          <w:highlight w:val="green"/>
+          <w:lang w:eastAsia="en-US"/>
+        </w:rPr>
+        <w:t>praktik</w:t>
+      </w:r>
+      <w:proofErr w:type="spellEnd"/>
+      <w:r>
+        <w:rPr>
+          <w:highlight w:val="green"/>
+          <w:lang w:eastAsia="en-US"/>
+        </w:rPr>
+        <w:t xml:space="preserve"> </w:t>
+      </w:r>
+      <w:proofErr w:type="spellStart"/>
+      <w:r>
+        <w:rPr>
+          <w:highlight w:val="green"/>
+          <w:lang w:eastAsia="en-US"/>
+        </w:rPr>
+        <w:t>dimulai</w:t>
+      </w:r>
+      <w:proofErr w:type="spellEnd"/>
+      <w:r>
+        <w:rPr>
+          <w:highlight w:val="green"/>
+          <w:lang w:eastAsia="en-US"/>
+        </w:rPr>
+        <w:t xml:space="preserve"> </w:t>
+      </w:r>
+      <w:proofErr w:type="spellStart"/>
+      <w:r>
+        <w:rPr>
+          <w:highlight w:val="green"/>
+          <w:lang w:eastAsia="en-US"/>
+        </w:rPr>
+        <w:t>pada</w:t>
+      </w:r>
+      <w:proofErr w:type="spellEnd"/>
+      <w:r>
+        <w:rPr>
+          <w:highlight w:val="green"/>
+          <w:lang w:eastAsia="en-US"/>
+        </w:rPr>
+        <w:t xml:space="preserve"> </w:t>
+      </w:r>
+      <w:proofErr w:type="spellStart"/>
+      <w:r>
+        <w:rPr>
+          <w:highlight w:val="green"/>
+          <w:lang w:eastAsia="en-US"/>
+        </w:rPr>
+        <w:t>tanggal</w:t>
+      </w:r>
+      <w:proofErr w:type="spellEnd"/>
+      <w:r>
+        <w:rPr>
+          <w:highlight w:val="green"/>
+          <w:lang w:eastAsia="en-US"/>
+        </w:rPr>
+        <w:t xml:space="preserve"> </w:t>
+      </w:r>
+      <w:proofErr w:type="gramStart"/>
+      <w:r>
+        <w:rPr>
+          <w:highlight w:val="green"/>
+          <w:lang w:eastAsia="en-US"/>
+        </w:rPr>
+        <w:t xml:space="preserve">22  </w:t>
+      </w:r>
+      <w:proofErr w:type="spellStart"/>
+      <w:r>
+        <w:rPr>
+          <w:highlight w:val="green"/>
+          <w:lang w:eastAsia="en-US"/>
+        </w:rPr>
+        <w:t>juni</w:t>
+      </w:r>
+      <w:proofErr w:type="spellEnd"/>
+      <w:proofErr w:type="gramEnd"/>
+      <w:r>
+        <w:rPr>
+          <w:highlight w:val="green"/>
+          <w:lang w:eastAsia="en-US"/>
+        </w:rPr>
+        <w:t xml:space="preserve"> 2015 </w:t>
+      </w:r>
+      <w:proofErr w:type="spellStart"/>
+      <w:r>
+        <w:rPr>
+          <w:highlight w:val="green"/>
+          <w:lang w:eastAsia="en-US"/>
+        </w:rPr>
+        <w:t>hing</w:t>
+      </w:r>
+      <w:r>
+        <w:rPr>
+          <w:highlight w:val="green"/>
+          <w:lang w:eastAsia="en-US"/>
+        </w:rPr>
+        <w:t>ga</w:t>
+      </w:r>
+      <w:proofErr w:type="spellEnd"/>
+      <w:r>
+        <w:rPr>
+          <w:highlight w:val="green"/>
+          <w:lang w:eastAsia="en-US"/>
+        </w:rPr>
+        <w:t xml:space="preserve"> 21 </w:t>
+      </w:r>
+      <w:proofErr w:type="spellStart"/>
+      <w:r>
+        <w:rPr>
+          <w:highlight w:val="green"/>
+          <w:lang w:eastAsia="en-US"/>
+        </w:rPr>
+        <w:t>agustus</w:t>
+      </w:r>
+      <w:proofErr w:type="spellEnd"/>
+      <w:r>
+        <w:rPr>
+          <w:highlight w:val="green"/>
+          <w:lang w:eastAsia="en-US"/>
+        </w:rPr>
+        <w:t xml:space="preserve"> 2015 ( 9 </w:t>
+      </w:r>
+      <w:proofErr w:type="spellStart"/>
+      <w:r>
+        <w:rPr>
+          <w:highlight w:val="green"/>
+          <w:lang w:eastAsia="en-US"/>
+        </w:rPr>
+        <w:t>minggu</w:t>
+      </w:r>
+      <w:proofErr w:type="spellEnd"/>
+      <w:r>
+        <w:rPr>
+          <w:highlight w:val="green"/>
+          <w:lang w:eastAsia="en-US"/>
+        </w:rPr>
+        <w:t xml:space="preserve"> ). </w:t>
+      </w:r>
+      <w:proofErr w:type="spellStart"/>
+      <w:r>
+        <w:rPr>
+          <w:highlight w:val="green"/>
+          <w:lang w:eastAsia="en-US"/>
+        </w:rPr>
+        <w:t>Diwajibkan</w:t>
+      </w:r>
+      <w:proofErr w:type="spellEnd"/>
+      <w:r>
+        <w:rPr>
+          <w:highlight w:val="green"/>
+          <w:lang w:eastAsia="en-US"/>
+        </w:rPr>
+        <w:t xml:space="preserve"> </w:t>
+      </w:r>
+      <w:proofErr w:type="spellStart"/>
+      <w:r>
+        <w:rPr>
+          <w:highlight w:val="green"/>
+          <w:lang w:eastAsia="en-US"/>
+        </w:rPr>
+        <w:t>masuk</w:t>
+      </w:r>
+      <w:proofErr w:type="spellEnd"/>
+      <w:r>
+        <w:rPr>
+          <w:highlight w:val="green"/>
+          <w:lang w:eastAsia="en-US"/>
+        </w:rPr>
+        <w:t xml:space="preserve"> </w:t>
+      </w:r>
+      <w:proofErr w:type="spellStart"/>
+      <w:r>
+        <w:rPr>
+          <w:highlight w:val="green"/>
+          <w:lang w:eastAsia="en-US"/>
+        </w:rPr>
+        <w:t>setiap</w:t>
+      </w:r>
+      <w:proofErr w:type="spellEnd"/>
+      <w:r>
+        <w:rPr>
+          <w:highlight w:val="green"/>
+          <w:lang w:eastAsia="en-US"/>
+        </w:rPr>
+        <w:t xml:space="preserve"> </w:t>
+      </w:r>
+      <w:proofErr w:type="spellStart"/>
+      <w:r>
+        <w:rPr>
+          <w:highlight w:val="green"/>
+          <w:lang w:eastAsia="en-US"/>
+        </w:rPr>
+        <w:t>hari</w:t>
+      </w:r>
+      <w:proofErr w:type="spellEnd"/>
+      <w:r>
+        <w:rPr>
+          <w:highlight w:val="green"/>
+          <w:lang w:eastAsia="en-US"/>
+        </w:rPr>
+        <w:t xml:space="preserve"> </w:t>
+      </w:r>
+      <w:proofErr w:type="spellStart"/>
+      <w:r>
+        <w:rPr>
+          <w:highlight w:val="green"/>
+          <w:lang w:eastAsia="en-US"/>
+        </w:rPr>
+        <w:t>senin</w:t>
+      </w:r>
+      <w:proofErr w:type="spellEnd"/>
+      <w:r>
+        <w:rPr>
+          <w:highlight w:val="green"/>
+          <w:lang w:eastAsia="en-US"/>
+        </w:rPr>
+        <w:t xml:space="preserve"> </w:t>
+      </w:r>
+      <w:proofErr w:type="spellStart"/>
+      <w:r>
+        <w:rPr>
+          <w:highlight w:val="green"/>
+          <w:lang w:eastAsia="en-US"/>
+        </w:rPr>
+        <w:t>hingga</w:t>
+      </w:r>
+      <w:proofErr w:type="spellEnd"/>
+      <w:r>
+        <w:rPr>
+          <w:highlight w:val="green"/>
+          <w:lang w:eastAsia="en-US"/>
+        </w:rPr>
+        <w:t xml:space="preserve"> </w:t>
+      </w:r>
+      <w:proofErr w:type="spellStart"/>
+      <w:r>
+        <w:rPr>
+          <w:highlight w:val="green"/>
+          <w:lang w:eastAsia="en-US"/>
+        </w:rPr>
+        <w:t>jum’at</w:t>
+      </w:r>
+      <w:proofErr w:type="spellEnd"/>
+      <w:r>
+        <w:rPr>
+          <w:highlight w:val="green"/>
+          <w:lang w:eastAsia="en-US"/>
+        </w:rPr>
+        <w:t xml:space="preserve"> </w:t>
+      </w:r>
+      <w:proofErr w:type="spellStart"/>
+      <w:r>
+        <w:rPr>
+          <w:highlight w:val="green"/>
+          <w:lang w:eastAsia="en-US"/>
+        </w:rPr>
+        <w:t>dari</w:t>
+      </w:r>
+      <w:proofErr w:type="spellEnd"/>
+      <w:r>
+        <w:rPr>
+          <w:highlight w:val="green"/>
+          <w:lang w:eastAsia="en-US"/>
+        </w:rPr>
+        <w:t xml:space="preserve"> jam </w:t>
+      </w:r>
+      <w:r>
+        <w:rPr>
+          <w:highlight w:val="green"/>
+          <w:lang w:eastAsia="en-US"/>
+        </w:rPr>
+        <w:t>0</w:t>
+      </w:r>
+      <w:r>
+        <w:rPr>
+          <w:highlight w:val="green"/>
+          <w:lang w:eastAsia="en-US"/>
+        </w:rPr>
+        <w:t>7</w:t>
+      </w:r>
+      <w:r>
+        <w:rPr>
+          <w:highlight w:val="green"/>
+          <w:lang w:eastAsia="en-US"/>
+        </w:rPr>
+        <w:t>.00</w:t>
+      </w:r>
+      <w:r>
+        <w:rPr>
+          <w:highlight w:val="green"/>
+          <w:lang w:eastAsia="en-US"/>
+        </w:rPr>
+        <w:t xml:space="preserve"> – 16.00</w:t>
+      </w:r>
+      <w:r>
+        <w:rPr>
+          <w:highlight w:val="green"/>
+          <w:lang w:eastAsia="en-US"/>
+        </w:rPr>
+        <w:t xml:space="preserve"> </w:t>
+      </w:r>
+      <w:proofErr w:type="gramStart"/>
+      <w:r>
+        <w:rPr>
+          <w:highlight w:val="green"/>
+          <w:lang w:eastAsia="en-US"/>
+        </w:rPr>
+        <w:t xml:space="preserve">( </w:t>
+      </w:r>
+      <w:proofErr w:type="spellStart"/>
+      <w:r>
+        <w:rPr>
+          <w:highlight w:val="green"/>
+          <w:lang w:eastAsia="en-US"/>
+        </w:rPr>
+        <w:t>durasi</w:t>
+      </w:r>
+      <w:proofErr w:type="spellEnd"/>
+      <w:proofErr w:type="gramEnd"/>
+      <w:r>
+        <w:rPr>
+          <w:highlight w:val="green"/>
+          <w:lang w:eastAsia="en-US"/>
+        </w:rPr>
+        <w:t xml:space="preserve"> </w:t>
+      </w:r>
+      <w:proofErr w:type="spellStart"/>
+      <w:r>
+        <w:rPr>
+          <w:highlight w:val="green"/>
+          <w:lang w:eastAsia="en-US"/>
+        </w:rPr>
+        <w:t>waktu</w:t>
+      </w:r>
+      <w:proofErr w:type="spellEnd"/>
+      <w:r>
+        <w:rPr>
+          <w:highlight w:val="green"/>
+          <w:lang w:eastAsia="en-US"/>
+        </w:rPr>
+        <w:t xml:space="preserve"> 8 jam </w:t>
+      </w:r>
+      <w:proofErr w:type="spellStart"/>
+      <w:r>
+        <w:rPr>
+          <w:highlight w:val="green"/>
+          <w:lang w:eastAsia="en-US"/>
+        </w:rPr>
+        <w:t>kerja</w:t>
+      </w:r>
+      <w:proofErr w:type="spellEnd"/>
+      <w:r>
+        <w:rPr>
+          <w:highlight w:val="green"/>
+          <w:lang w:eastAsia="en-US"/>
+        </w:rPr>
+        <w:t xml:space="preserve"> )</w:t>
+      </w:r>
+      <w:r>
+        <w:rPr>
+          <w:highlight w:val="green"/>
+          <w:lang w:eastAsia="en-US"/>
+        </w:rPr>
+        <w:t>.</w:t>
+      </w:r>
     </w:p>
     <w:p>
       <w:pPr>
@@ -13661,6 +15301,7 @@
         <w:rPr>
           <w:rStyle w:val="StyleBold"/>
         </w:rPr>
+        <w:lastRenderedPageBreak/>
         <w:t>Implementasi</w:t>
       </w:r>
       <w:proofErr w:type="spellEnd"/>
@@ -13945,7 +15586,6 @@
         <w:rPr>
           <w:rStyle w:val="StyleBold"/>
         </w:rPr>
-        <w:lastRenderedPageBreak/>
         <w:t>Pengujian</w:t>
       </w:r>
       <w:proofErr w:type="spellEnd"/>
@@ -18733,6 +20373,7 @@
         <w:id w:val="111145805"/>
         <w:bibliography/>
       </w:sdtPr>
+      <w:sdtEndPr/>
       <w:sdtContent>
         <w:p>
           <w:pPr>
@@ -20058,6 +21699,7 @@
         <w:docPartUnique/>
       </w:docPartObj>
     </w:sdtPr>
+    <w:sdtEndPr/>
     <w:sdtContent>
       <w:p>
         <w:pPr>
@@ -20106,6 +21748,7 @@
         <w:docPartUnique/>
       </w:docPartObj>
     </w:sdtPr>
+    <w:sdtEndPr/>
     <w:sdtContent>
       <w:p>
         <w:pPr>
@@ -20154,6 +21797,7 @@
         <w:docPartUnique/>
       </w:docPartObj>
     </w:sdtPr>
+    <w:sdtEndPr/>
     <w:sdtContent>
       <w:p>
         <w:pPr>
@@ -20249,7 +21893,7 @@
       <w:rPr>
         <w:noProof/>
       </w:rPr>
-      <w:t>xix</w:t>
+      <w:t>21</w:t>
     </w:r>
     <w:r>
       <w:rPr>
@@ -20496,7 +22140,7 @@
         <v:path o:extrusionok="f" gradientshapeok="t" o:connecttype="rect"/>
         <o:lock v:ext="edit" aspectratio="t"/>
       </v:shapetype>
-      <v:shape id="_x0000_i1098" type="#_x0000_t75" style="width:10.9pt;height:10.9pt" o:bullet="t">
+      <v:shape id="_x0000_i1084" type="#_x0000_t75" style="width:10.9pt;height:10.9pt" o:bullet="t">
         <v:imagedata r:id="rId1" o:title="msoC55D"/>
       </v:shape>
     </w:pict>
@@ -26101,6 +27745,7 @@
   <w:style w:type="character" w:default="1" w:styleId="DefaultParagraphFont">
     <w:name w:val="Default Paragraph Font"/>
     <w:uiPriority w:val="1"/>
+    <w:semiHidden/>
     <w:unhideWhenUsed/>
   </w:style>
   <w:style w:type="table" w:default="1" w:styleId="TableNormal">
@@ -28418,6 +30063,7 @@
   <w:style w:type="character" w:default="1" w:styleId="DefaultParagraphFont">
     <w:name w:val="Default Paragraph Font"/>
     <w:uiPriority w:val="1"/>
+    <w:semiHidden/>
     <w:unhideWhenUsed/>
   </w:style>
   <w:style w:type="table" w:default="1" w:styleId="TableNormal">
@@ -31187,7 +32833,7 @@
 </file>
 
 <file path=customXml/itemProps1.xml><?xml version="1.0" encoding="utf-8"?>
-<ds:datastoreItem xmlns:ds="http://schemas.openxmlformats.org/officeDocument/2006/customXml" ds:itemID="{B4055101-76F9-4E31-A21A-5AD0E9753720}">
+<ds:datastoreItem xmlns:ds="http://schemas.openxmlformats.org/officeDocument/2006/customXml" ds:itemID="{EA5D29F4-4027-434E-AE67-B807495F4571}">
   <ds:schemaRefs>
     <ds:schemaRef ds:uri="http://schemas.openxmlformats.org/officeDocument/2006/bibliography"/>
   </ds:schemaRefs>

</xml_diff>

<commit_message>
Add Something not important
</commit_message>
<xml_diff>
--- a/Template Buku KP_Kurikulum 2014-2019 (1).docx
+++ b/Template Buku KP_Kurikulum 2014-2019 (1).docx
@@ -11433,8 +11433,6 @@
         <w:spacing w:before="120"/>
         <w:rPr>
           <w:i w:val="0"/>
-          <w:sz w:val="22"/>
-          <w:szCs w:val="22"/>
         </w:rPr>
       </w:pPr>
       <w:bookmarkStart w:id="24" w:name="_Toc360782084"/>
@@ -11460,12 +11458,212 @@
         </w:rPr>
         <w:t>Belakang</w:t>
       </w:r>
-      <w:bookmarkEnd w:id="24"/>
-      <w:bookmarkEnd w:id="25"/>
-      <w:proofErr w:type="spellEnd"/>
+      <w:proofErr w:type="spellEnd"/>
+    </w:p>
+    <w:bookmarkEnd w:id="24"/>
+    <w:bookmarkEnd w:id="25"/>
+    <w:p>
+      <w:pPr>
+        <w:pStyle w:val="Heading3"/>
+      </w:pPr>
+      <w:proofErr w:type="spellStart"/>
+      <w:r>
+        <w:rPr>
+          <w:lang w:val="en-US"/>
+        </w:rPr>
+        <w:t>Mitrais</w:t>
+      </w:r>
+      <w:proofErr w:type="spellEnd"/>
+      <w:r>
+        <w:rPr>
+          <w:lang w:val="en-US"/>
+        </w:rPr>
+        <w:t xml:space="preserve"> UI Test Automation Framework</w:t>
+      </w:r>
     </w:p>
     <w:p>
       <w:pPr>
+        <w:rPr>
+          <w:lang w:eastAsia="en-US"/>
+        </w:rPr>
+      </w:pPr>
+    </w:p>
+    <w:p>
+      <w:pPr>
+        <w:rPr>
+          <w:lang w:eastAsia="en-US"/>
+        </w:rPr>
+      </w:pPr>
+      <w:proofErr w:type="spellStart"/>
+      <w:r>
+        <w:rPr>
+          <w:lang w:eastAsia="en-US"/>
+        </w:rPr>
+        <w:t>Latar</w:t>
+      </w:r>
+      <w:proofErr w:type="spellEnd"/>
+      <w:r>
+        <w:rPr>
+          <w:lang w:eastAsia="en-US"/>
+        </w:rPr>
+        <w:t xml:space="preserve"> </w:t>
+      </w:r>
+      <w:proofErr w:type="spellStart"/>
+      <w:r>
+        <w:rPr>
+          <w:lang w:eastAsia="en-US"/>
+        </w:rPr>
+        <w:t>belakang</w:t>
+      </w:r>
+      <w:proofErr w:type="spellEnd"/>
+      <w:r>
+        <w:rPr>
+          <w:lang w:eastAsia="en-US"/>
+        </w:rPr>
+        <w:t xml:space="preserve"> </w:t>
+      </w:r>
+      <w:proofErr w:type="spellStart"/>
+      <w:r>
+        <w:rPr>
+          <w:lang w:eastAsia="en-US"/>
+        </w:rPr>
+        <w:t>ini</w:t>
+      </w:r>
+      <w:proofErr w:type="spellEnd"/>
+      <w:r>
+        <w:rPr>
+          <w:lang w:eastAsia="en-US"/>
+        </w:rPr>
+        <w:t xml:space="preserve"> </w:t>
+      </w:r>
+      <w:proofErr w:type="spellStart"/>
+      <w:r>
+        <w:rPr>
+          <w:lang w:eastAsia="en-US"/>
+        </w:rPr>
+        <w:t>dibagi</w:t>
+      </w:r>
+      <w:proofErr w:type="spellEnd"/>
+      <w:r>
+        <w:rPr>
+          <w:lang w:eastAsia="en-US"/>
+        </w:rPr>
+        <w:t xml:space="preserve"> </w:t>
+      </w:r>
+      <w:proofErr w:type="spellStart"/>
+      <w:r>
+        <w:rPr>
+          <w:lang w:eastAsia="en-US"/>
+        </w:rPr>
+        <w:t>menjadi</w:t>
+      </w:r>
+      <w:proofErr w:type="spellEnd"/>
+      <w:r>
+        <w:rPr>
+          <w:lang w:eastAsia="en-US"/>
+        </w:rPr>
+        <w:t xml:space="preserve"> </w:t>
+      </w:r>
+      <w:proofErr w:type="spellStart"/>
+      <w:r>
+        <w:rPr>
+          <w:lang w:eastAsia="en-US"/>
+        </w:rPr>
+        <w:t>dua</w:t>
+      </w:r>
+      <w:proofErr w:type="spellEnd"/>
+      <w:r>
+        <w:rPr>
+          <w:lang w:eastAsia="en-US"/>
+        </w:rPr>
+        <w:t xml:space="preserve"> </w:t>
+      </w:r>
+      <w:proofErr w:type="spellStart"/>
+      <w:r>
+        <w:rPr>
+          <w:lang w:eastAsia="en-US"/>
+        </w:rPr>
+        <w:t>bagian</w:t>
+      </w:r>
+      <w:proofErr w:type="spellEnd"/>
+      <w:r>
+        <w:rPr>
+          <w:lang w:eastAsia="en-US"/>
+        </w:rPr>
+        <w:t xml:space="preserve"> </w:t>
+      </w:r>
+      <w:proofErr w:type="spellStart"/>
+      <w:r>
+        <w:rPr>
+          <w:lang w:eastAsia="en-US"/>
+        </w:rPr>
+        <w:t>yakni</w:t>
+      </w:r>
+      <w:proofErr w:type="spellEnd"/>
+      <w:r>
+        <w:rPr>
+          <w:lang w:eastAsia="en-US"/>
+        </w:rPr>
+        <w:t xml:space="preserve"> </w:t>
+      </w:r>
+      <w:proofErr w:type="spellStart"/>
+      <w:r>
+        <w:rPr>
+          <w:lang w:eastAsia="en-US"/>
+        </w:rPr>
+        <w:t>Mitrais</w:t>
+      </w:r>
+      <w:proofErr w:type="spellEnd"/>
+      <w:r>
+        <w:rPr>
+          <w:lang w:eastAsia="en-US"/>
+        </w:rPr>
+        <w:t xml:space="preserve"> </w:t>
+      </w:r>
+      <w:r>
+        <w:rPr>
+          <w:lang w:eastAsia="en-US"/>
+        </w:rPr>
+        <w:t xml:space="preserve">UI Test Automation Framework </w:t>
+      </w:r>
+      <w:proofErr w:type="spellStart"/>
+      <w:r>
+        <w:rPr>
+          <w:lang w:eastAsia="en-US"/>
+        </w:rPr>
+        <w:t>dan</w:t>
+      </w:r>
+      <w:proofErr w:type="spellEnd"/>
+      <w:r>
+        <w:rPr>
+          <w:lang w:eastAsia="en-US"/>
+        </w:rPr>
+        <w:t xml:space="preserve"> Performance Testing of </w:t>
+      </w:r>
+      <w:proofErr w:type="spellStart"/>
+      <w:r>
+        <w:rPr>
+          <w:lang w:eastAsia="en-US"/>
+        </w:rPr>
+        <w:t>AsteRx</w:t>
+      </w:r>
+      <w:proofErr w:type="spellEnd"/>
+      <w:r>
+        <w:rPr>
+          <w:lang w:eastAsia="en-US"/>
+        </w:rPr>
+        <w:t xml:space="preserve"> Project</w:t>
+      </w:r>
+    </w:p>
+    <w:p>
+      <w:pPr>
+        <w:rPr>
+          <w:lang w:eastAsia="en-US"/>
+        </w:rPr>
+      </w:pPr>
+    </w:p>
+    <w:p>
+      <w:pPr>
         <w:ind w:firstLine="567"/>
       </w:pPr>
       <w:bookmarkStart w:id="26" w:name="_Toc360782085"/>
@@ -12143,13 +12341,173 @@
         <w:rPr>
           <w:highlight w:val="cyan"/>
         </w:rPr>
-        <w:t>permasalahan</w:t>
+        <w:t>tahapan</w:t>
       </w:r>
       <w:proofErr w:type="spellEnd"/>
       <w:r>
         <w:rPr>
           <w:highlight w:val="cyan"/>
         </w:rPr>
+        <w:t xml:space="preserve"> </w:t>
+      </w:r>
+      <w:r>
+        <w:rPr>
+          <w:highlight w:val="cyan"/>
+        </w:rPr>
+        <w:t xml:space="preserve">yang </w:t>
+      </w:r>
+      <w:proofErr w:type="spellStart"/>
+      <w:r>
+        <w:rPr>
+          <w:highlight w:val="cyan"/>
+        </w:rPr>
+        <w:t>harus</w:t>
+      </w:r>
+      <w:proofErr w:type="spellEnd"/>
+      <w:r>
+        <w:rPr>
+          <w:highlight w:val="cyan"/>
+        </w:rPr>
+        <w:t xml:space="preserve"> </w:t>
+      </w:r>
+      <w:proofErr w:type="spellStart"/>
+      <w:r>
+        <w:rPr>
+          <w:highlight w:val="cyan"/>
+        </w:rPr>
+        <w:t>diperhatikan</w:t>
+      </w:r>
+      <w:proofErr w:type="spellEnd"/>
+      <w:r>
+        <w:rPr>
+          <w:highlight w:val="cyan"/>
+        </w:rPr>
+        <w:t xml:space="preserve"> </w:t>
+      </w:r>
+      <w:proofErr w:type="spellStart"/>
+      <w:r>
+        <w:rPr>
+          <w:highlight w:val="cyan"/>
+        </w:rPr>
+        <w:t>dalam</w:t>
+      </w:r>
+      <w:proofErr w:type="spellEnd"/>
+      <w:r>
+        <w:rPr>
+          <w:highlight w:val="cyan"/>
+        </w:rPr>
+        <w:t xml:space="preserve"> </w:t>
+      </w:r>
+      <w:proofErr w:type="spellStart"/>
+      <w:r>
+        <w:rPr>
+          <w:highlight w:val="cyan"/>
+        </w:rPr>
+        <w:t>membuat</w:t>
+      </w:r>
+      <w:proofErr w:type="spellEnd"/>
+      <w:r>
+        <w:rPr>
+          <w:highlight w:val="cyan"/>
+        </w:rPr>
+        <w:t xml:space="preserve"> </w:t>
+      </w:r>
+      <w:proofErr w:type="spellStart"/>
+      <w:r>
+        <w:rPr>
+          <w:highlight w:val="cyan"/>
+        </w:rPr>
+        <w:t>atau</w:t>
+      </w:r>
+      <w:proofErr w:type="spellEnd"/>
+      <w:r>
+        <w:rPr>
+          <w:highlight w:val="cyan"/>
+        </w:rPr>
+        <w:t xml:space="preserve"> </w:t>
+      </w:r>
+      <w:proofErr w:type="spellStart"/>
+      <w:r>
+        <w:rPr>
+          <w:highlight w:val="cyan"/>
+        </w:rPr>
+        <w:t>mengembangkan</w:t>
+      </w:r>
+      <w:proofErr w:type="spellEnd"/>
+      <w:r>
+        <w:rPr>
+          <w:highlight w:val="cyan"/>
+        </w:rPr>
+        <w:t xml:space="preserve"> </w:t>
+      </w:r>
+      <w:proofErr w:type="spellStart"/>
+      <w:r>
+        <w:rPr>
+          <w:highlight w:val="cyan"/>
+        </w:rPr>
+        <w:t>perangkat</w:t>
+      </w:r>
+      <w:proofErr w:type="spellEnd"/>
+      <w:r>
+        <w:rPr>
+          <w:highlight w:val="cyan"/>
+        </w:rPr>
+        <w:t xml:space="preserve"> </w:t>
+      </w:r>
+      <w:proofErr w:type="spellStart"/>
+      <w:r>
+        <w:rPr>
+          <w:highlight w:val="cyan"/>
+        </w:rPr>
+        <w:t>lunak</w:t>
+      </w:r>
+      <w:proofErr w:type="spellEnd"/>
+      <w:r>
+        <w:rPr>
+          <w:highlight w:val="cyan"/>
+        </w:rPr>
+        <w:t>.</w:t>
+      </w:r>
+      <w:proofErr w:type="gramEnd"/>
+      <w:r>
+        <w:rPr>
+          <w:highlight w:val="cyan"/>
+        </w:rPr>
+        <w:t xml:space="preserve"> </w:t>
+      </w:r>
+      <w:proofErr w:type="gramStart"/>
+      <w:r>
+        <w:rPr>
+          <w:highlight w:val="cyan"/>
+        </w:rPr>
+        <w:t xml:space="preserve">Salah </w:t>
+      </w:r>
+      <w:proofErr w:type="spellStart"/>
+      <w:r>
+        <w:rPr>
+          <w:highlight w:val="cyan"/>
+        </w:rPr>
+        <w:t>satu</w:t>
+      </w:r>
+      <w:proofErr w:type="spellEnd"/>
+      <w:r>
+        <w:rPr>
+          <w:highlight w:val="cyan"/>
+        </w:rPr>
+        <w:t xml:space="preserve"> </w:t>
+      </w:r>
+      <w:proofErr w:type="spellStart"/>
+      <w:r>
+        <w:rPr>
+          <w:highlight w:val="cyan"/>
+        </w:rPr>
+        <w:t>tahapan</w:t>
+      </w:r>
+      <w:proofErr w:type="spellEnd"/>
+      <w:r>
+        <w:rPr>
+          <w:highlight w:val="cyan"/>
+        </w:rPr>
         <w:t xml:space="preserve"> yang </w:t>
       </w:r>
       <w:proofErr w:type="spellStart"/>
@@ -12157,7 +12515,7 @@
         <w:rPr>
           <w:highlight w:val="cyan"/>
         </w:rPr>
-        <w:t>harus</w:t>
+        <w:t>penting</w:t>
       </w:r>
       <w:proofErr w:type="spellEnd"/>
       <w:r>
@@ -12171,169 +12529,17 @@
         <w:rPr>
           <w:highlight w:val="cyan"/>
         </w:rPr>
-        <w:t>diperhatikan</w:t>
+        <w:t>adalah</w:t>
       </w:r>
       <w:proofErr w:type="spellEnd"/>
       <w:r>
         <w:rPr>
           <w:highlight w:val="cyan"/>
         </w:rPr>
-        <w:t xml:space="preserve"> </w:t>
-      </w:r>
-      <w:proofErr w:type="spellStart"/>
-      <w:r>
-        <w:rPr>
-          <w:highlight w:val="cyan"/>
-        </w:rPr>
-        <w:t>dalam</w:t>
-      </w:r>
-      <w:proofErr w:type="spellEnd"/>
-      <w:r>
-        <w:rPr>
-          <w:highlight w:val="cyan"/>
-        </w:rPr>
-        <w:t xml:space="preserve"> </w:t>
-      </w:r>
-      <w:proofErr w:type="spellStart"/>
-      <w:r>
-        <w:rPr>
-          <w:highlight w:val="cyan"/>
-        </w:rPr>
-        <w:t>membuat</w:t>
-      </w:r>
-      <w:proofErr w:type="spellEnd"/>
-      <w:r>
-        <w:rPr>
-          <w:highlight w:val="cyan"/>
-        </w:rPr>
-        <w:t xml:space="preserve"> </w:t>
-      </w:r>
-      <w:proofErr w:type="spellStart"/>
-      <w:r>
-        <w:rPr>
-          <w:highlight w:val="cyan"/>
-        </w:rPr>
-        <w:t>atau</w:t>
-      </w:r>
-      <w:proofErr w:type="spellEnd"/>
-      <w:r>
-        <w:rPr>
-          <w:highlight w:val="cyan"/>
-        </w:rPr>
-        <w:t xml:space="preserve"> </w:t>
-      </w:r>
-      <w:proofErr w:type="spellStart"/>
-      <w:r>
-        <w:rPr>
-          <w:highlight w:val="cyan"/>
-        </w:rPr>
-        <w:t>mengembangkan</w:t>
-      </w:r>
-      <w:proofErr w:type="spellEnd"/>
-      <w:r>
-        <w:rPr>
-          <w:highlight w:val="cyan"/>
-        </w:rPr>
-        <w:t xml:space="preserve"> </w:t>
-      </w:r>
-      <w:proofErr w:type="spellStart"/>
-      <w:r>
-        <w:rPr>
-          <w:highlight w:val="cyan"/>
-        </w:rPr>
-        <w:t>perangkat</w:t>
-      </w:r>
-      <w:proofErr w:type="spellEnd"/>
-      <w:r>
-        <w:rPr>
-          <w:highlight w:val="cyan"/>
-        </w:rPr>
-        <w:t xml:space="preserve"> </w:t>
-      </w:r>
-      <w:proofErr w:type="spellStart"/>
-      <w:r>
-        <w:rPr>
-          <w:highlight w:val="cyan"/>
-        </w:rPr>
-        <w:t>lunak</w:t>
-      </w:r>
-      <w:proofErr w:type="spellEnd"/>
-      <w:r>
-        <w:rPr>
-          <w:highlight w:val="cyan"/>
-        </w:rPr>
-        <w:t>.</w:t>
-      </w:r>
-      <w:proofErr w:type="gramEnd"/>
-      <w:r>
-        <w:rPr>
-          <w:highlight w:val="cyan"/>
-        </w:rPr>
-        <w:t xml:space="preserve"> </w:t>
-      </w:r>
-      <w:proofErr w:type="gramStart"/>
-      <w:r>
-        <w:rPr>
-          <w:highlight w:val="cyan"/>
-        </w:rPr>
-        <w:t xml:space="preserve">Salah </w:t>
-      </w:r>
-      <w:proofErr w:type="spellStart"/>
-      <w:r>
-        <w:rPr>
-          <w:highlight w:val="cyan"/>
-        </w:rPr>
-        <w:t>satu</w:t>
-      </w:r>
-      <w:proofErr w:type="spellEnd"/>
-      <w:r>
-        <w:rPr>
-          <w:highlight w:val="cyan"/>
-        </w:rPr>
-        <w:t xml:space="preserve"> </w:t>
-      </w:r>
-      <w:proofErr w:type="spellStart"/>
-      <w:r>
-        <w:rPr>
-          <w:highlight w:val="cyan"/>
-        </w:rPr>
-        <w:t>tahapan</w:t>
-      </w:r>
-      <w:proofErr w:type="spellEnd"/>
-      <w:r>
-        <w:rPr>
-          <w:highlight w:val="cyan"/>
-        </w:rPr>
-        <w:t xml:space="preserve"> yang </w:t>
-      </w:r>
-      <w:proofErr w:type="spellStart"/>
-      <w:r>
-        <w:rPr>
-          <w:highlight w:val="cyan"/>
-        </w:rPr>
-        <w:t>penting</w:t>
-      </w:r>
-      <w:proofErr w:type="spellEnd"/>
-      <w:r>
-        <w:rPr>
-          <w:highlight w:val="cyan"/>
-        </w:rPr>
-        <w:t xml:space="preserve"> </w:t>
-      </w:r>
-      <w:proofErr w:type="spellStart"/>
-      <w:r>
-        <w:rPr>
-          <w:highlight w:val="cyan"/>
-        </w:rPr>
-        <w:t>adalah</w:t>
-      </w:r>
-      <w:proofErr w:type="spellEnd"/>
-      <w:r>
-        <w:rPr>
-          <w:highlight w:val="cyan"/>
-        </w:rPr>
         <w:t xml:space="preserve"> testing.</w:t>
       </w:r>
+      <w:bookmarkStart w:id="27" w:name="_GoBack"/>
+      <w:bookmarkEnd w:id="27"/>
       <w:proofErr w:type="gramEnd"/>
     </w:p>
     <w:p>
@@ -13207,7 +13413,7 @@
           <w:i w:val="0"/>
         </w:rPr>
       </w:pPr>
-      <w:bookmarkStart w:id="27" w:name="_Toc397088410"/>
+      <w:bookmarkStart w:id="28" w:name="_Toc397088410"/>
       <w:proofErr w:type="spellStart"/>
       <w:r>
         <w:rPr>
@@ -13216,7 +13422,7 @@
         <w:t>Tujuan</w:t>
       </w:r>
       <w:bookmarkEnd w:id="26"/>
-      <w:bookmarkEnd w:id="27"/>
+      <w:bookmarkEnd w:id="28"/>
       <w:proofErr w:type="spellEnd"/>
     </w:p>
     <w:p>
@@ -13353,6 +13559,7 @@
           <w:highlight w:val="cyan"/>
           <w:lang w:eastAsia="en-US"/>
         </w:rPr>
+        <w:lastRenderedPageBreak/>
         <w:t>Membuat</w:t>
       </w:r>
       <w:proofErr w:type="spellEnd"/>
@@ -13532,8 +13739,8 @@
           <w:lang w:val="id-ID"/>
         </w:rPr>
       </w:pPr>
-      <w:bookmarkStart w:id="28" w:name="_Toc397088411"/>
-      <w:bookmarkStart w:id="29" w:name="_Toc360782086"/>
+      <w:bookmarkStart w:id="29" w:name="_Toc397088411"/>
+      <w:bookmarkStart w:id="30" w:name="_Toc360782086"/>
       <w:r>
         <w:rPr>
           <w:i w:val="0"/>
@@ -13541,7 +13748,7 @@
         </w:rPr>
         <w:t>Manfaat</w:t>
       </w:r>
-      <w:bookmarkEnd w:id="28"/>
+      <w:bookmarkEnd w:id="29"/>
     </w:p>
     <w:p>
       <w:pPr>
@@ -13596,13 +13803,12 @@
           <w:i w:val="0"/>
         </w:rPr>
       </w:pPr>
-      <w:bookmarkStart w:id="30" w:name="_Toc397088412"/>
+      <w:bookmarkStart w:id="31" w:name="_Toc397088412"/>
       <w:proofErr w:type="spellStart"/>
       <w:r>
         <w:rPr>
           <w:i w:val="0"/>
         </w:rPr>
-        <w:lastRenderedPageBreak/>
         <w:t>Rumusan</w:t>
       </w:r>
       <w:proofErr w:type="spellEnd"/>
@@ -13619,8 +13825,8 @@
         </w:rPr>
         <w:t>Permasalahan</w:t>
       </w:r>
-      <w:bookmarkEnd w:id="29"/>
       <w:bookmarkEnd w:id="30"/>
+      <w:bookmarkEnd w:id="31"/>
       <w:proofErr w:type="spellEnd"/>
     </w:p>
     <w:p>
@@ -13683,7 +13889,7 @@
           <w:i w:val="0"/>
         </w:rPr>
       </w:pPr>
-      <w:bookmarkStart w:id="31" w:name="_Toc397088413"/>
+      <w:bookmarkStart w:id="32" w:name="_Toc397088413"/>
       <w:proofErr w:type="spellStart"/>
       <w:r>
         <w:rPr>
@@ -13747,7 +13953,7 @@
         </w:rPr>
         <w:t>Praktik</w:t>
       </w:r>
-      <w:bookmarkEnd w:id="31"/>
+      <w:bookmarkEnd w:id="32"/>
       <w:proofErr w:type="spellEnd"/>
     </w:p>
     <w:p>
@@ -13852,506 +14058,434 @@
           <w:highlight w:val="green"/>
           <w:lang w:eastAsia="en-US"/>
         </w:rPr>
-        <w:t>, Kota Yogyakarta, Daerah Istimewa Yogyakarta</w:t>
-      </w:r>
-      <w:bookmarkStart w:id="32" w:name="_GoBack"/>
-      <w:bookmarkEnd w:id="32"/>
+        <w:t>, Kota Yogyakarta, Daerah Istimewa Yogyakarta.</w:t>
+      </w:r>
+      <w:proofErr w:type="gramEnd"/>
       <w:r>
         <w:rPr>
           <w:highlight w:val="green"/>
           <w:lang w:eastAsia="en-US"/>
         </w:rPr>
-        <w:t>.</w:t>
-      </w:r>
-      <w:proofErr w:type="gramEnd"/>
+        <w:t xml:space="preserve"> </w:t>
+      </w:r>
+      <w:proofErr w:type="spellStart"/>
       <w:r>
         <w:rPr>
           <w:highlight w:val="green"/>
           <w:lang w:eastAsia="en-US"/>
         </w:rPr>
-        <w:t xml:space="preserve"> </w:t>
-      </w:r>
-      <w:proofErr w:type="spellStart"/>
+        <w:t>Untuk</w:t>
+      </w:r>
+      <w:proofErr w:type="spellEnd"/>
       <w:r>
         <w:rPr>
           <w:highlight w:val="green"/>
           <w:lang w:eastAsia="en-US"/>
         </w:rPr>
-        <w:t>Untuk</w:t>
-      </w:r>
-      <w:proofErr w:type="spellEnd"/>
+        <w:t xml:space="preserve"> </w:t>
+      </w:r>
+      <w:proofErr w:type="spellStart"/>
       <w:r>
         <w:rPr>
           <w:highlight w:val="green"/>
           <w:lang w:eastAsia="en-US"/>
         </w:rPr>
-        <w:t xml:space="preserve"> </w:t>
-      </w:r>
-      <w:proofErr w:type="spellStart"/>
+        <w:t>tanggal</w:t>
+      </w:r>
+      <w:proofErr w:type="spellEnd"/>
       <w:r>
         <w:rPr>
           <w:highlight w:val="green"/>
           <w:lang w:eastAsia="en-US"/>
         </w:rPr>
-        <w:t>tanggal</w:t>
-      </w:r>
-      <w:proofErr w:type="spellEnd"/>
+        <w:t xml:space="preserve"> </w:t>
+      </w:r>
+      <w:proofErr w:type="spellStart"/>
       <w:r>
         <w:rPr>
           <w:highlight w:val="green"/>
           <w:lang w:eastAsia="en-US"/>
         </w:rPr>
-        <w:t xml:space="preserve"> </w:t>
-      </w:r>
-      <w:proofErr w:type="spellStart"/>
+        <w:t>kerja</w:t>
+      </w:r>
+      <w:proofErr w:type="spellEnd"/>
       <w:r>
         <w:rPr>
           <w:highlight w:val="green"/>
           <w:lang w:eastAsia="en-US"/>
         </w:rPr>
-        <w:t>kerja</w:t>
-      </w:r>
-      <w:proofErr w:type="spellEnd"/>
+        <w:t xml:space="preserve"> </w:t>
+      </w:r>
+      <w:proofErr w:type="spellStart"/>
       <w:r>
         <w:rPr>
           <w:highlight w:val="green"/>
           <w:lang w:eastAsia="en-US"/>
         </w:rPr>
-        <w:t xml:space="preserve"> </w:t>
-      </w:r>
-      <w:proofErr w:type="spellStart"/>
+        <w:t>praktik</w:t>
+      </w:r>
+      <w:proofErr w:type="spellEnd"/>
       <w:r>
         <w:rPr>
           <w:highlight w:val="green"/>
           <w:lang w:eastAsia="en-US"/>
         </w:rPr>
-        <w:t>praktik</w:t>
-      </w:r>
-      <w:proofErr w:type="spellEnd"/>
+        <w:t xml:space="preserve"> </w:t>
+      </w:r>
+      <w:proofErr w:type="spellStart"/>
       <w:r>
         <w:rPr>
           <w:highlight w:val="green"/>
           <w:lang w:eastAsia="en-US"/>
         </w:rPr>
-        <w:t xml:space="preserve"> </w:t>
-      </w:r>
-      <w:proofErr w:type="spellStart"/>
+        <w:t>dimulai</w:t>
+      </w:r>
+      <w:proofErr w:type="spellEnd"/>
       <w:r>
         <w:rPr>
           <w:highlight w:val="green"/>
           <w:lang w:eastAsia="en-US"/>
         </w:rPr>
-        <w:t>dimulai</w:t>
-      </w:r>
-      <w:proofErr w:type="spellEnd"/>
+        <w:t xml:space="preserve"> </w:t>
+      </w:r>
+      <w:proofErr w:type="spellStart"/>
       <w:r>
         <w:rPr>
           <w:highlight w:val="green"/>
           <w:lang w:eastAsia="en-US"/>
         </w:rPr>
-        <w:t xml:space="preserve"> </w:t>
-      </w:r>
-      <w:proofErr w:type="spellStart"/>
+        <w:t>pada</w:t>
+      </w:r>
+      <w:proofErr w:type="spellEnd"/>
       <w:r>
         <w:rPr>
           <w:highlight w:val="green"/>
           <w:lang w:eastAsia="en-US"/>
         </w:rPr>
-        <w:t>pada</w:t>
-      </w:r>
-      <w:proofErr w:type="spellEnd"/>
+        <w:t xml:space="preserve"> </w:t>
+      </w:r>
+      <w:proofErr w:type="spellStart"/>
       <w:r>
         <w:rPr>
           <w:highlight w:val="green"/>
           <w:lang w:eastAsia="en-US"/>
         </w:rPr>
-        <w:t xml:space="preserve"> </w:t>
-      </w:r>
-      <w:proofErr w:type="spellStart"/>
+        <w:t>tanggal</w:t>
+      </w:r>
+      <w:proofErr w:type="spellEnd"/>
       <w:r>
         <w:rPr>
           <w:highlight w:val="green"/>
           <w:lang w:eastAsia="en-US"/>
         </w:rPr>
-        <w:t>tanggal</w:t>
-      </w:r>
-      <w:proofErr w:type="spellEnd"/>
+        <w:t xml:space="preserve"> </w:t>
+      </w:r>
+      <w:proofErr w:type="gramStart"/>
       <w:r>
         <w:rPr>
           <w:highlight w:val="green"/>
           <w:lang w:eastAsia="en-US"/>
         </w:rPr>
-        <w:t xml:space="preserve"> </w:t>
-      </w:r>
-      <w:proofErr w:type="gramStart"/>
+        <w:t xml:space="preserve">22  </w:t>
+      </w:r>
+      <w:proofErr w:type="spellStart"/>
       <w:r>
         <w:rPr>
           <w:highlight w:val="green"/>
           <w:lang w:eastAsia="en-US"/>
         </w:rPr>
-        <w:t xml:space="preserve">22  </w:t>
-      </w:r>
-      <w:proofErr w:type="spellStart"/>
+        <w:t>juni</w:t>
+      </w:r>
+      <w:proofErr w:type="spellEnd"/>
+      <w:proofErr w:type="gramEnd"/>
       <w:r>
         <w:rPr>
           <w:highlight w:val="green"/>
           <w:lang w:eastAsia="en-US"/>
         </w:rPr>
-        <w:t>juni</w:t>
-      </w:r>
-      <w:proofErr w:type="spellEnd"/>
-      <w:proofErr w:type="gramEnd"/>
+        <w:t xml:space="preserve"> 2015 </w:t>
+      </w:r>
+      <w:proofErr w:type="spellStart"/>
       <w:r>
         <w:rPr>
           <w:highlight w:val="green"/>
           <w:lang w:eastAsia="en-US"/>
         </w:rPr>
-        <w:t xml:space="preserve"> 2015 </w:t>
-      </w:r>
-      <w:proofErr w:type="spellStart"/>
+        <w:t>hing</w:t>
+      </w:r>
       <w:r>
         <w:rPr>
           <w:highlight w:val="green"/>
           <w:lang w:eastAsia="en-US"/>
         </w:rPr>
-        <w:t>hing</w:t>
-      </w:r>
+        <w:t>ga</w:t>
+      </w:r>
+      <w:proofErr w:type="spellEnd"/>
       <w:r>
         <w:rPr>
           <w:highlight w:val="green"/>
           <w:lang w:eastAsia="en-US"/>
         </w:rPr>
-        <w:t>ga</w:t>
-      </w:r>
-      <w:proofErr w:type="spellEnd"/>
+        <w:t xml:space="preserve"> 21 </w:t>
+      </w:r>
+      <w:proofErr w:type="spellStart"/>
       <w:r>
         <w:rPr>
           <w:highlight w:val="green"/>
           <w:lang w:eastAsia="en-US"/>
         </w:rPr>
-        <w:t xml:space="preserve"> 21 </w:t>
-      </w:r>
-      <w:proofErr w:type="spellStart"/>
+        <w:t>agustus</w:t>
+      </w:r>
+      <w:proofErr w:type="spellEnd"/>
       <w:r>
         <w:rPr>
           <w:highlight w:val="green"/>
           <w:lang w:eastAsia="en-US"/>
         </w:rPr>
-        <w:t>agustus</w:t>
-      </w:r>
-      <w:proofErr w:type="spellEnd"/>
+        <w:t xml:space="preserve"> 2015 ( 9 </w:t>
+      </w:r>
+      <w:proofErr w:type="spellStart"/>
       <w:r>
         <w:rPr>
           <w:highlight w:val="green"/>
           <w:lang w:eastAsia="en-US"/>
         </w:rPr>
-        <w:t xml:space="preserve"> 2015 ( 9 </w:t>
-      </w:r>
-      <w:proofErr w:type="spellStart"/>
+        <w:t>minggu</w:t>
+      </w:r>
+      <w:proofErr w:type="spellEnd"/>
       <w:r>
         <w:rPr>
           <w:highlight w:val="green"/>
           <w:lang w:eastAsia="en-US"/>
         </w:rPr>
-        <w:t>minggu</w:t>
-      </w:r>
-      <w:proofErr w:type="spellEnd"/>
+        <w:t xml:space="preserve"> ). </w:t>
+      </w:r>
+      <w:proofErr w:type="spellStart"/>
       <w:r>
         <w:rPr>
           <w:highlight w:val="green"/>
           <w:lang w:eastAsia="en-US"/>
         </w:rPr>
-        <w:t xml:space="preserve"> ). </w:t>
-      </w:r>
-      <w:proofErr w:type="spellStart"/>
+        <w:t>Diwajibkan</w:t>
+      </w:r>
+      <w:proofErr w:type="spellEnd"/>
       <w:r>
         <w:rPr>
           <w:highlight w:val="green"/>
           <w:lang w:eastAsia="en-US"/>
         </w:rPr>
-        <w:t>Diwajibkan</w:t>
-      </w:r>
-      <w:proofErr w:type="spellEnd"/>
+        <w:t xml:space="preserve"> </w:t>
+      </w:r>
+      <w:proofErr w:type="spellStart"/>
       <w:r>
         <w:rPr>
           <w:highlight w:val="green"/>
           <w:lang w:eastAsia="en-US"/>
         </w:rPr>
-        <w:t xml:space="preserve"> </w:t>
-      </w:r>
-      <w:proofErr w:type="spellStart"/>
+        <w:t>masuk</w:t>
+      </w:r>
+      <w:proofErr w:type="spellEnd"/>
       <w:r>
         <w:rPr>
           <w:highlight w:val="green"/>
           <w:lang w:eastAsia="en-US"/>
         </w:rPr>
-        <w:t>masuk</w:t>
-      </w:r>
-      <w:proofErr w:type="spellEnd"/>
+        <w:t xml:space="preserve"> </w:t>
+      </w:r>
+      <w:proofErr w:type="spellStart"/>
       <w:r>
         <w:rPr>
           <w:highlight w:val="green"/>
           <w:lang w:eastAsia="en-US"/>
         </w:rPr>
-        <w:t xml:space="preserve"> </w:t>
-      </w:r>
-      <w:proofErr w:type="spellStart"/>
+        <w:t>setiap</w:t>
+      </w:r>
+      <w:proofErr w:type="spellEnd"/>
       <w:r>
         <w:rPr>
           <w:highlight w:val="green"/>
           <w:lang w:eastAsia="en-US"/>
         </w:rPr>
-        <w:t>setiap</w:t>
-      </w:r>
-      <w:proofErr w:type="spellEnd"/>
+        <w:t xml:space="preserve"> </w:t>
+      </w:r>
+      <w:proofErr w:type="spellStart"/>
       <w:r>
         <w:rPr>
           <w:highlight w:val="green"/>
           <w:lang w:eastAsia="en-US"/>
         </w:rPr>
-        <w:t xml:space="preserve"> </w:t>
-      </w:r>
-      <w:proofErr w:type="spellStart"/>
+        <w:t>hari</w:t>
+      </w:r>
+      <w:proofErr w:type="spellEnd"/>
       <w:r>
         <w:rPr>
           <w:highlight w:val="green"/>
           <w:lang w:eastAsia="en-US"/>
         </w:rPr>
-        <w:t>hari</w:t>
-      </w:r>
-      <w:proofErr w:type="spellEnd"/>
+        <w:t xml:space="preserve"> </w:t>
+      </w:r>
+      <w:proofErr w:type="spellStart"/>
       <w:r>
         <w:rPr>
           <w:highlight w:val="green"/>
           <w:lang w:eastAsia="en-US"/>
         </w:rPr>
-        <w:t xml:space="preserve"> </w:t>
-      </w:r>
-      <w:proofErr w:type="spellStart"/>
+        <w:t>senin</w:t>
+      </w:r>
+      <w:proofErr w:type="spellEnd"/>
       <w:r>
         <w:rPr>
           <w:highlight w:val="green"/>
           <w:lang w:eastAsia="en-US"/>
         </w:rPr>
-        <w:t>senin</w:t>
-      </w:r>
-      <w:proofErr w:type="spellEnd"/>
+        <w:t xml:space="preserve"> </w:t>
+      </w:r>
+      <w:proofErr w:type="spellStart"/>
       <w:r>
         <w:rPr>
           <w:highlight w:val="green"/>
           <w:lang w:eastAsia="en-US"/>
         </w:rPr>
-        <w:t xml:space="preserve"> </w:t>
-      </w:r>
-      <w:proofErr w:type="spellStart"/>
+        <w:t>hingga</w:t>
+      </w:r>
+      <w:proofErr w:type="spellEnd"/>
       <w:r>
         <w:rPr>
           <w:highlight w:val="green"/>
           <w:lang w:eastAsia="en-US"/>
         </w:rPr>
-        <w:t>hingga</w:t>
-      </w:r>
-      <w:proofErr w:type="spellEnd"/>
+        <w:t xml:space="preserve"> </w:t>
+      </w:r>
+      <w:proofErr w:type="spellStart"/>
       <w:r>
         <w:rPr>
           <w:highlight w:val="green"/>
           <w:lang w:eastAsia="en-US"/>
         </w:rPr>
-        <w:t xml:space="preserve"> </w:t>
-      </w:r>
-      <w:proofErr w:type="spellStart"/>
+        <w:t>jum’at</w:t>
+      </w:r>
+      <w:proofErr w:type="spellEnd"/>
       <w:r>
         <w:rPr>
           <w:highlight w:val="green"/>
           <w:lang w:eastAsia="en-US"/>
         </w:rPr>
-        <w:t>jum’at</w:t>
-      </w:r>
-      <w:proofErr w:type="spellEnd"/>
+        <w:t xml:space="preserve"> </w:t>
+      </w:r>
+      <w:proofErr w:type="spellStart"/>
       <w:r>
         <w:rPr>
           <w:highlight w:val="green"/>
           <w:lang w:eastAsia="en-US"/>
         </w:rPr>
-        <w:t xml:space="preserve"> </w:t>
-      </w:r>
-      <w:proofErr w:type="spellStart"/>
+        <w:t>dari</w:t>
+      </w:r>
+      <w:proofErr w:type="spellEnd"/>
       <w:r>
         <w:rPr>
           <w:highlight w:val="green"/>
           <w:lang w:eastAsia="en-US"/>
         </w:rPr>
-        <w:t>dari</w:t>
-      </w:r>
-      <w:proofErr w:type="spellEnd"/>
+        <w:t xml:space="preserve"> jam </w:t>
+      </w:r>
       <w:r>
         <w:rPr>
           <w:highlight w:val="green"/>
           <w:lang w:eastAsia="en-US"/>
         </w:rPr>
-        <w:t xml:space="preserve"> jam </w:t>
+        <w:t>0</w:t>
       </w:r>
       <w:r>
         <w:rPr>
           <w:highlight w:val="green"/>
           <w:lang w:eastAsia="en-US"/>
         </w:rPr>
-        <w:t>0</w:t>
+        <w:t>7</w:t>
       </w:r>
       <w:r>
         <w:rPr>
           <w:highlight w:val="green"/>
           <w:lang w:eastAsia="en-US"/>
         </w:rPr>
-        <w:t>7</w:t>
+        <w:t>.00</w:t>
       </w:r>
       <w:r>
         <w:rPr>
           <w:highlight w:val="green"/>
           <w:lang w:eastAsia="en-US"/>
         </w:rPr>
-        <w:t>.00</w:t>
+        <w:t xml:space="preserve"> – 16.00</w:t>
       </w:r>
       <w:r>
         <w:rPr>
           <w:highlight w:val="green"/>
           <w:lang w:eastAsia="en-US"/>
         </w:rPr>
-        <w:t xml:space="preserve"> – 16.00</w:t>
-      </w:r>
+        <w:t xml:space="preserve"> </w:t>
+      </w:r>
+      <w:proofErr w:type="gramStart"/>
       <w:r>
         <w:rPr>
           <w:highlight w:val="green"/>
           <w:lang w:eastAsia="en-US"/>
         </w:rPr>
-        <w:t xml:space="preserve"> </w:t>
-      </w:r>
-      <w:proofErr w:type="gramStart"/>
+        <w:t xml:space="preserve">( </w:t>
+      </w:r>
+      <w:proofErr w:type="spellStart"/>
       <w:r>
         <w:rPr>
           <w:highlight w:val="green"/>
           <w:lang w:eastAsia="en-US"/>
         </w:rPr>
-        <w:t xml:space="preserve">( </w:t>
-      </w:r>
-      <w:proofErr w:type="spellStart"/>
+        <w:t>durasi</w:t>
+      </w:r>
+      <w:proofErr w:type="spellEnd"/>
+      <w:proofErr w:type="gramEnd"/>
       <w:r>
         <w:rPr>
           <w:highlight w:val="green"/>
           <w:lang w:eastAsia="en-US"/>
         </w:rPr>
-        <w:t>durasi</w:t>
-      </w:r>
-      <w:proofErr w:type="spellEnd"/>
-      <w:proofErr w:type="gramEnd"/>
+        <w:t xml:space="preserve"> </w:t>
+      </w:r>
+      <w:proofErr w:type="spellStart"/>
       <w:r>
         <w:rPr>
           <w:highlight w:val="green"/>
           <w:lang w:eastAsia="en-US"/>
         </w:rPr>
-        <w:t xml:space="preserve"> </w:t>
-      </w:r>
-      <w:proofErr w:type="spellStart"/>
+        <w:t>waktu</w:t>
+      </w:r>
+      <w:proofErr w:type="spellEnd"/>
       <w:r>
         <w:rPr>
           <w:highlight w:val="green"/>
           <w:lang w:eastAsia="en-US"/>
         </w:rPr>
-        <w:t>waktu</w:t>
-      </w:r>
-      <w:proofErr w:type="spellEnd"/>
+        <w:t xml:space="preserve"> 8 jam </w:t>
+      </w:r>
+      <w:proofErr w:type="spellStart"/>
       <w:r>
         <w:rPr>
           <w:highlight w:val="green"/>
           <w:lang w:eastAsia="en-US"/>
         </w:rPr>
-        <w:t xml:space="preserve"> 8 jam </w:t>
-      </w:r>
-      <w:proofErr w:type="spellStart"/>
+        <w:t>kerja</w:t>
+      </w:r>
+      <w:proofErr w:type="spellEnd"/>
       <w:r>
         <w:rPr>
           <w:highlight w:val="green"/>
           <w:lang w:eastAsia="en-US"/>
         </w:rPr>
-        <w:t>kerja</w:t>
-      </w:r>
-      <w:proofErr w:type="spellEnd"/>
+        <w:t xml:space="preserve"> )</w:t>
+      </w:r>
       <w:r>
         <w:rPr>
           <w:highlight w:val="green"/>
           <w:lang w:eastAsia="en-US"/>
         </w:rPr>
-        <w:t xml:space="preserve"> )</w:t>
-      </w:r>
-      <w:r>
-        <w:rPr>
-          <w:highlight w:val="green"/>
-          <w:lang w:eastAsia="en-US"/>
-        </w:rPr>
         <w:t>.</w:t>
-      </w:r>
-    </w:p>
-    <w:p>
-      <w:pPr>
-        <w:ind w:firstLine="567"/>
-        <w:rPr>
-          <w:lang w:val="it-IT"/>
-        </w:rPr>
-      </w:pPr>
-      <w:r>
-        <w:rPr>
-          <w:noProof/>
-          <w:color w:val="000000"/>
-          <w:highlight w:val="yellow"/>
-          <w:lang w:val="id-ID"/>
-        </w:rPr>
-        <w:t xml:space="preserve">[Pada </w:t>
-      </w:r>
-      <w:r>
-        <w:rPr>
-          <w:noProof/>
-          <w:color w:val="000000"/>
-          <w:highlight w:val="yellow"/>
-          <w:lang w:val="id-ID"/>
-        </w:rPr>
-        <w:t>bagian ini dituliskan</w:t>
-      </w:r>
-      <w:r>
-        <w:rPr>
-          <w:noProof/>
-          <w:color w:val="000000"/>
-          <w:highlight w:val="yellow"/>
-          <w:lang w:val="it-IT"/>
-        </w:rPr>
-        <w:t xml:space="preserve"> lokasi pelaksanaan kerja praktik. Selanjutnya dituliskan waktu pelaksanaan kerja praktik yang terdiri dari durasi kerja praktik, jam mulai dan selesai, harus hadir setiap hari atau bisa </w:t>
-      </w:r>
-      <w:r>
-        <w:rPr>
-          <w:i/>
-          <w:noProof/>
-          <w:color w:val="000000"/>
-          <w:highlight w:val="yellow"/>
-          <w:lang w:val="it-IT"/>
-        </w:rPr>
-        <w:t>take home</w:t>
-      </w:r>
-      <w:r>
-        <w:rPr>
-          <w:noProof/>
-          <w:color w:val="000000"/>
-          <w:highlight w:val="yellow"/>
-          <w:lang w:val="it-IT"/>
-        </w:rPr>
-        <w:t>, dst.</w:t>
-      </w:r>
-      <w:r>
-        <w:rPr>
-          <w:noProof/>
-          <w:color w:val="000000"/>
-          <w:highlight w:val="yellow"/>
-          <w:lang w:val="it-IT"/>
-        </w:rPr>
-        <w:t>]</w:t>
       </w:r>
     </w:p>
     <w:p>
@@ -15204,6 +15338,7 @@
         <w:rPr>
           <w:highlight w:val="yellow"/>
         </w:rPr>
+        <w:lastRenderedPageBreak/>
         <w:t>diberikan</w:t>
       </w:r>
       <w:proofErr w:type="spellEnd"/>
@@ -15301,7 +15436,6 @@
         <w:rPr>
           <w:rStyle w:val="StyleBold"/>
         </w:rPr>
-        <w:lastRenderedPageBreak/>
         <w:t>Implementasi</w:t>
       </w:r>
       <w:proofErr w:type="spellEnd"/>
@@ -20373,7 +20507,6 @@
         <w:id w:val="111145805"/>
         <w:bibliography/>
       </w:sdtPr>
-      <w:sdtEndPr/>
       <w:sdtContent>
         <w:p>
           <w:pPr>
@@ -21699,7 +21832,6 @@
         <w:docPartUnique/>
       </w:docPartObj>
     </w:sdtPr>
-    <w:sdtEndPr/>
     <w:sdtContent>
       <w:p>
         <w:pPr>
@@ -21748,7 +21880,6 @@
         <w:docPartUnique/>
       </w:docPartObj>
     </w:sdtPr>
-    <w:sdtEndPr/>
     <w:sdtContent>
       <w:p>
         <w:pPr>
@@ -21797,7 +21928,6 @@
         <w:docPartUnique/>
       </w:docPartObj>
     </w:sdtPr>
-    <w:sdtEndPr/>
     <w:sdtContent>
       <w:p>
         <w:pPr>
@@ -22140,7 +22270,7 @@
         <v:path o:extrusionok="f" gradientshapeok="t" o:connecttype="rect"/>
         <o:lock v:ext="edit" aspectratio="t"/>
       </v:shapetype>
-      <v:shape id="_x0000_i1084" type="#_x0000_t75" style="width:10.9pt;height:10.9pt" o:bullet="t">
+      <v:shape id="_x0000_i1035" type="#_x0000_t75" style="width:11.25pt;height:11.25pt" o:bullet="t">
         <v:imagedata r:id="rId1" o:title="msoC55D"/>
       </v:shape>
     </w:pict>
@@ -32833,7 +32963,7 @@
 </file>
 
 <file path=customXml/itemProps1.xml><?xml version="1.0" encoding="utf-8"?>
-<ds:datastoreItem xmlns:ds="http://schemas.openxmlformats.org/officeDocument/2006/customXml" ds:itemID="{EA5D29F4-4027-434E-AE67-B807495F4571}">
+<ds:datastoreItem xmlns:ds="http://schemas.openxmlformats.org/officeDocument/2006/customXml" ds:itemID="{25CEDAC1-8DB6-496F-950C-4A6730A8B781}">
   <ds:schemaRefs>
     <ds:schemaRef ds:uri="http://schemas.openxmlformats.org/officeDocument/2006/bibliography"/>
   </ds:schemaRefs>

</xml_diff>

<commit_message>
so many thing that i add
</commit_message>
<xml_diff>
--- a/Template Buku KP_Kurikulum 2014-2019 (1).docx
+++ b/Template Buku KP_Kurikulum 2014-2019 (1).docx
@@ -311,6 +311,7 @@
                           <w:lang w:val="id-ID"/>
                         </w:rPr>
                       </w:pPr>
+                      <w:proofErr w:type="spellStart"/>
                       <w:r>
                         <w:rPr>
                           <w:rFonts w:ascii="Trebuchet MS" w:hAnsi="Trebuchet MS"/>
@@ -319,7 +320,40 @@
                           <w:sz w:val="20"/>
                           <w:szCs w:val="20"/>
                         </w:rPr>
-                        <w:t>Mitrais UI Test Automation Framework and Performance Testing of AsteRx Project</w:t>
+                        <w:t>Mitrais</w:t>
+                      </w:r>
+                      <w:proofErr w:type="spellEnd"/>
+                      <w:r>
+                        <w:rPr>
+                          <w:rFonts w:ascii="Trebuchet MS" w:hAnsi="Trebuchet MS"/>
+                          <w:b/>
+                          <w:color w:val="FFFFFF"/>
+                          <w:sz w:val="20"/>
+                          <w:szCs w:val="20"/>
+                        </w:rPr>
+                        <w:t xml:space="preserve"> UI Test Automation Framework and Performance Testing of </w:t>
+                      </w:r>
+                      <w:proofErr w:type="spellStart"/>
+                      <w:r>
+                        <w:rPr>
+                          <w:rFonts w:ascii="Trebuchet MS" w:hAnsi="Trebuchet MS"/>
+                          <w:b/>
+                          <w:color w:val="FFFFFF"/>
+                          <w:sz w:val="20"/>
+                          <w:szCs w:val="20"/>
+                        </w:rPr>
+                        <w:t>AsteRx</w:t>
+                      </w:r>
+                      <w:proofErr w:type="spellEnd"/>
+                      <w:r>
+                        <w:rPr>
+                          <w:rFonts w:ascii="Trebuchet MS" w:hAnsi="Trebuchet MS"/>
+                          <w:b/>
+                          <w:color w:val="FFFFFF"/>
+                          <w:sz w:val="20"/>
+                          <w:szCs w:val="20"/>
+                        </w:rPr>
+                        <w:t xml:space="preserve"> Project</w:t>
                       </w:r>
                     </w:p>
                     <w:p>
@@ -365,6 +399,7 @@
                           <w:szCs w:val="20"/>
                         </w:rPr>
                       </w:pPr>
+                      <w:proofErr w:type="spellStart"/>
                       <w:r>
                         <w:rPr>
                           <w:rFonts w:ascii="Trebuchet MS" w:hAnsi="Trebuchet MS"/>
@@ -373,7 +408,62 @@
                           <w:sz w:val="20"/>
                           <w:szCs w:val="20"/>
                         </w:rPr>
-                        <w:t>Jalan Sidobali, Umbulharjo, Kota Yogyakarta, Daerah Istimewa Yogyakarta</w:t>
+                        <w:t>Jalan</w:t>
+                      </w:r>
+                      <w:proofErr w:type="spellEnd"/>
+                      <w:r>
+                        <w:rPr>
+                          <w:rFonts w:ascii="Trebuchet MS" w:hAnsi="Trebuchet MS"/>
+                          <w:b/>
+                          <w:color w:val="FFFFFF"/>
+                          <w:sz w:val="20"/>
+                          <w:szCs w:val="20"/>
+                        </w:rPr>
+                        <w:t xml:space="preserve"> </w:t>
+                      </w:r>
+                      <w:proofErr w:type="spellStart"/>
+                      <w:r>
+                        <w:rPr>
+                          <w:rFonts w:ascii="Trebuchet MS" w:hAnsi="Trebuchet MS"/>
+                          <w:b/>
+                          <w:color w:val="FFFFFF"/>
+                          <w:sz w:val="20"/>
+                          <w:szCs w:val="20"/>
+                        </w:rPr>
+                        <w:t>Sidobali</w:t>
+                      </w:r>
+                      <w:proofErr w:type="spellEnd"/>
+                      <w:r>
+                        <w:rPr>
+                          <w:rFonts w:ascii="Trebuchet MS" w:hAnsi="Trebuchet MS"/>
+                          <w:b/>
+                          <w:color w:val="FFFFFF"/>
+                          <w:sz w:val="20"/>
+                          <w:szCs w:val="20"/>
+                        </w:rPr>
+                        <w:t xml:space="preserve">, </w:t>
+                      </w:r>
+                      <w:proofErr w:type="spellStart"/>
+                      <w:r>
+                        <w:rPr>
+                          <w:rFonts w:ascii="Trebuchet MS" w:hAnsi="Trebuchet MS"/>
+                          <w:b/>
+                          <w:color w:val="FFFFFF"/>
+                          <w:sz w:val="20"/>
+                          <w:szCs w:val="20"/>
+                        </w:rPr>
+                        <w:t>Umbulharjo</w:t>
+                      </w:r>
+                      <w:proofErr w:type="spellEnd"/>
+                      <w:r>
+                        <w:rPr>
+                          <w:rFonts w:ascii="Trebuchet MS" w:hAnsi="Trebuchet MS"/>
+                          <w:b/>
+                          <w:color w:val="FFFFFF"/>
+                          <w:sz w:val="20"/>
+                          <w:szCs w:val="20"/>
+                        </w:rPr>
+                        <w:t>, Kota Yogyakarta, Daerah Istimewa Yogyakarta</w:t>
                       </w:r>
                     </w:p>
                     <w:p>
@@ -386,6 +476,7 @@
                           <w:szCs w:val="20"/>
                         </w:rPr>
                       </w:pPr>
+                      <w:proofErr w:type="spellStart"/>
                       <w:r>
                         <w:rPr>
                           <w:rFonts w:ascii="Trebuchet MS" w:hAnsi="Trebuchet MS"/>
@@ -394,7 +485,62 @@
                           <w:sz w:val="20"/>
                           <w:szCs w:val="20"/>
                         </w:rPr>
-                        <w:t>Periode: 22 Juni 2015 – 21 Agustus 2015</w:t>
+                        <w:t>Periode</w:t>
+                      </w:r>
+                      <w:proofErr w:type="spellEnd"/>
+                      <w:r>
+                        <w:rPr>
+                          <w:rFonts w:ascii="Trebuchet MS" w:hAnsi="Trebuchet MS"/>
+                          <w:b/>
+                          <w:color w:val="FFFFFF"/>
+                          <w:sz w:val="20"/>
+                          <w:szCs w:val="20"/>
+                        </w:rPr>
+                        <w:t xml:space="preserve">: 22 </w:t>
+                      </w:r>
+                      <w:proofErr w:type="spellStart"/>
+                      <w:r>
+                        <w:rPr>
+                          <w:rFonts w:ascii="Trebuchet MS" w:hAnsi="Trebuchet MS"/>
+                          <w:b/>
+                          <w:color w:val="FFFFFF"/>
+                          <w:sz w:val="20"/>
+                          <w:szCs w:val="20"/>
+                        </w:rPr>
+                        <w:t>Juni</w:t>
+                      </w:r>
+                      <w:proofErr w:type="spellEnd"/>
+                      <w:r>
+                        <w:rPr>
+                          <w:rFonts w:ascii="Trebuchet MS" w:hAnsi="Trebuchet MS"/>
+                          <w:b/>
+                          <w:color w:val="FFFFFF"/>
+                          <w:sz w:val="20"/>
+                          <w:szCs w:val="20"/>
+                        </w:rPr>
+                        <w:t xml:space="preserve"> 2015 – 21 </w:t>
+                      </w:r>
+                      <w:proofErr w:type="spellStart"/>
+                      <w:r>
+                        <w:rPr>
+                          <w:rFonts w:ascii="Trebuchet MS" w:hAnsi="Trebuchet MS"/>
+                          <w:b/>
+                          <w:color w:val="FFFFFF"/>
+                          <w:sz w:val="20"/>
+                          <w:szCs w:val="20"/>
+                        </w:rPr>
+                        <w:t>Agustus</w:t>
+                      </w:r>
+                      <w:proofErr w:type="spellEnd"/>
+                      <w:r>
+                        <w:rPr>
+                          <w:rFonts w:ascii="Trebuchet MS" w:hAnsi="Trebuchet MS"/>
+                          <w:b/>
+                          <w:color w:val="FFFFFF"/>
+                          <w:sz w:val="20"/>
+                          <w:szCs w:val="20"/>
+                        </w:rPr>
+                        <w:t xml:space="preserve"> 2015</w:t>
                       </w:r>
                     </w:p>
                     <w:p>
@@ -768,6 +914,10 @@
           </mc:Choice>
           <mc:Fallback>
             <w:pict>
+              <v:shapetype id="_x0000_t202" coordsize="21600,21600" o:spt="202" path="m,l,21600r21600,l21600,xe">
+                <v:stroke joinstyle="miter"/>
+                <v:path gradientshapeok="t" o:connecttype="rect"/>
+              </v:shapetype>
               <v:shape id="Text Box 12" o:spid="_x0000_s1027" type="#_x0000_t202" style="position:absolute;left:0;text-align:left;margin-left:-21.8pt;margin-top:259.6pt;width:307.3pt;height:172.35pt;z-index:251655680;visibility:visible;mso-wrap-style:square;mso-width-percent:0;mso-height-percent:0;mso-wrap-distance-left:9.05pt;mso-wrap-distance-top:0;mso-wrap-distance-right:9.05pt;mso-wrap-distance-bottom:0;mso-position-horizontal:absolute;mso-position-horizontal-relative:text;mso-position-vertical:absolute;mso-position-vertical-relative:text;mso-width-percent:0;mso-height-percent:0;mso-width-relative:page;mso-height-relative:page;v-text-anchor:top" o:gfxdata="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" stroked="f">
                 <v:fill opacity="0"/>
                 <v:textbox inset="0,0,0,0">
@@ -1636,6 +1786,7 @@
                           <w:lang w:val="id-ID"/>
                         </w:rPr>
                       </w:pPr>
+                      <w:proofErr w:type="spellStart"/>
                       <w:r>
                         <w:rPr>
                           <w:rFonts w:ascii="Trebuchet MS" w:hAnsi="Trebuchet MS"/>
@@ -1643,7 +1794,37 @@
                           <w:sz w:val="20"/>
                           <w:szCs w:val="20"/>
                         </w:rPr>
-                        <w:t>Mitrais UI Test Automation Framework and Performance Testing of AsteRx Project</w:t>
+                        <w:t>Mitrais</w:t>
+                      </w:r>
+                      <w:proofErr w:type="spellEnd"/>
+                      <w:r>
+                        <w:rPr>
+                          <w:rFonts w:ascii="Trebuchet MS" w:hAnsi="Trebuchet MS"/>
+                          <w:b/>
+                          <w:sz w:val="20"/>
+                          <w:szCs w:val="20"/>
+                        </w:rPr>
+                        <w:t xml:space="preserve"> UI Test Automation Framework and Performance Testing of </w:t>
+                      </w:r>
+                      <w:proofErr w:type="spellStart"/>
+                      <w:r>
+                        <w:rPr>
+                          <w:rFonts w:ascii="Trebuchet MS" w:hAnsi="Trebuchet MS"/>
+                          <w:b/>
+                          <w:sz w:val="20"/>
+                          <w:szCs w:val="20"/>
+                        </w:rPr>
+                        <w:t>AsteRx</w:t>
+                      </w:r>
+                      <w:proofErr w:type="spellEnd"/>
+                      <w:r>
+                        <w:rPr>
+                          <w:rFonts w:ascii="Trebuchet MS" w:hAnsi="Trebuchet MS"/>
+                          <w:b/>
+                          <w:sz w:val="20"/>
+                          <w:szCs w:val="20"/>
+                        </w:rPr>
+                        <w:t xml:space="preserve"> Project</w:t>
                       </w:r>
                     </w:p>
                     <w:p>
@@ -1687,6 +1868,7 @@
                           <w:szCs w:val="20"/>
                         </w:rPr>
                       </w:pPr>
+                      <w:proofErr w:type="spellStart"/>
                       <w:r>
                         <w:rPr>
                           <w:rFonts w:ascii="Trebuchet MS" w:hAnsi="Trebuchet MS"/>
@@ -1694,7 +1876,57 @@
                           <w:sz w:val="20"/>
                           <w:szCs w:val="20"/>
                         </w:rPr>
-                        <w:t>Jalan Sidobali, Umbulharjo, Kota Yogyakarta, Daerah Istimewa Yogyakarta</w:t>
+                        <w:t>Jalan</w:t>
+                      </w:r>
+                      <w:proofErr w:type="spellEnd"/>
+                      <w:r>
+                        <w:rPr>
+                          <w:rFonts w:ascii="Trebuchet MS" w:hAnsi="Trebuchet MS"/>
+                          <w:b/>
+                          <w:sz w:val="20"/>
+                          <w:szCs w:val="20"/>
+                        </w:rPr>
+                        <w:t xml:space="preserve"> </w:t>
+                      </w:r>
+                      <w:proofErr w:type="spellStart"/>
+                      <w:r>
+                        <w:rPr>
+                          <w:rFonts w:ascii="Trebuchet MS" w:hAnsi="Trebuchet MS"/>
+                          <w:b/>
+                          <w:sz w:val="20"/>
+                          <w:szCs w:val="20"/>
+                        </w:rPr>
+                        <w:t>Sidobali</w:t>
+                      </w:r>
+                      <w:proofErr w:type="spellEnd"/>
+                      <w:r>
+                        <w:rPr>
+                          <w:rFonts w:ascii="Trebuchet MS" w:hAnsi="Trebuchet MS"/>
+                          <w:b/>
+                          <w:sz w:val="20"/>
+                          <w:szCs w:val="20"/>
+                        </w:rPr>
+                        <w:t xml:space="preserve">, </w:t>
+                      </w:r>
+                      <w:proofErr w:type="spellStart"/>
+                      <w:r>
+                        <w:rPr>
+                          <w:rFonts w:ascii="Trebuchet MS" w:hAnsi="Trebuchet MS"/>
+                          <w:b/>
+                          <w:sz w:val="20"/>
+                          <w:szCs w:val="20"/>
+                        </w:rPr>
+                        <w:t>Umbulharjo</w:t>
+                      </w:r>
+                      <w:proofErr w:type="spellEnd"/>
+                      <w:r>
+                        <w:rPr>
+                          <w:rFonts w:ascii="Trebuchet MS" w:hAnsi="Trebuchet MS"/>
+                          <w:b/>
+                          <w:sz w:val="20"/>
+                          <w:szCs w:val="20"/>
+                        </w:rPr>
+                        <w:t>, Kota Yogyakarta, Daerah Istimewa Yogyakarta</w:t>
                       </w:r>
                     </w:p>
                     <w:p>
@@ -1705,6 +1937,7 @@
                           <w:szCs w:val="20"/>
                         </w:rPr>
                       </w:pPr>
+                      <w:proofErr w:type="spellStart"/>
                       <w:r>
                         <w:rPr>
                           <w:rFonts w:ascii="Trebuchet MS" w:hAnsi="Trebuchet MS"/>
@@ -1712,7 +1945,57 @@
                           <w:sz w:val="20"/>
                           <w:szCs w:val="20"/>
                         </w:rPr>
-                        <w:t>Periode: 22 Juni 2015 – 21 Agustus 2015</w:t>
+                        <w:t>Periode</w:t>
+                      </w:r>
+                      <w:proofErr w:type="spellEnd"/>
+                      <w:r>
+                        <w:rPr>
+                          <w:rFonts w:ascii="Trebuchet MS" w:hAnsi="Trebuchet MS"/>
+                          <w:b/>
+                          <w:sz w:val="20"/>
+                          <w:szCs w:val="20"/>
+                        </w:rPr>
+                        <w:t xml:space="preserve">: 22 </w:t>
+                      </w:r>
+                      <w:proofErr w:type="spellStart"/>
+                      <w:r>
+                        <w:rPr>
+                          <w:rFonts w:ascii="Trebuchet MS" w:hAnsi="Trebuchet MS"/>
+                          <w:b/>
+                          <w:sz w:val="20"/>
+                          <w:szCs w:val="20"/>
+                        </w:rPr>
+                        <w:t>Juni</w:t>
+                      </w:r>
+                      <w:proofErr w:type="spellEnd"/>
+                      <w:r>
+                        <w:rPr>
+                          <w:rFonts w:ascii="Trebuchet MS" w:hAnsi="Trebuchet MS"/>
+                          <w:b/>
+                          <w:sz w:val="20"/>
+                          <w:szCs w:val="20"/>
+                        </w:rPr>
+                        <w:t xml:space="preserve"> 2015 – 21 </w:t>
+                      </w:r>
+                      <w:proofErr w:type="spellStart"/>
+                      <w:r>
+                        <w:rPr>
+                          <w:rFonts w:ascii="Trebuchet MS" w:hAnsi="Trebuchet MS"/>
+                          <w:b/>
+                          <w:sz w:val="20"/>
+                          <w:szCs w:val="20"/>
+                        </w:rPr>
+                        <w:t>Agustus</w:t>
+                      </w:r>
+                      <w:proofErr w:type="spellEnd"/>
+                      <w:r>
+                        <w:rPr>
+                          <w:rFonts w:ascii="Trebuchet MS" w:hAnsi="Trebuchet MS"/>
+                          <w:b/>
+                          <w:sz w:val="20"/>
+                          <w:szCs w:val="20"/>
+                        </w:rPr>
+                        <w:t xml:space="preserve"> 2015</w:t>
                       </w:r>
                     </w:p>
                   </w:txbxContent>
@@ -9575,8 +9858,6 @@
         </w:rPr>
         <w:t>?</w:t>
       </w:r>
-      <w:bookmarkStart w:id="31" w:name="_GoBack"/>
-      <w:bookmarkEnd w:id="31"/>
     </w:p>
     <w:p>
       <w:pPr>
@@ -9701,14 +9982,14 @@
           <w:i w:val="0"/>
         </w:rPr>
       </w:pPr>
-      <w:bookmarkStart w:id="32" w:name="_Toc397088413"/>
+      <w:bookmarkStart w:id="31" w:name="_Toc397088413"/>
       <w:r>
         <w:rPr>
           <w:i w:val="0"/>
         </w:rPr>
         <w:t>Lokasi dan Waktu Kerja Praktik</w:t>
       </w:r>
-      <w:bookmarkEnd w:id="32"/>
+      <w:bookmarkEnd w:id="31"/>
     </w:p>
     <w:p>
       <w:pPr>
@@ -9803,22 +10084,22 @@
           <w:i w:val="0"/>
         </w:rPr>
       </w:pPr>
-      <w:bookmarkStart w:id="33" w:name="_Toc360782088"/>
-      <w:bookmarkStart w:id="34" w:name="_Toc397088414"/>
+      <w:bookmarkStart w:id="32" w:name="_Toc360782088"/>
+      <w:bookmarkStart w:id="33" w:name="_Toc397088414"/>
       <w:r>
         <w:rPr>
           <w:i w:val="0"/>
         </w:rPr>
         <w:t>Metodologi</w:t>
       </w:r>
+      <w:bookmarkEnd w:id="32"/>
+      <w:r>
+        <w:rPr>
+          <w:i w:val="0"/>
+        </w:rPr>
+        <w:t xml:space="preserve"> Kerja Praktik</w:t>
+      </w:r>
       <w:bookmarkEnd w:id="33"/>
-      <w:r>
-        <w:rPr>
-          <w:i w:val="0"/>
-        </w:rPr>
-        <w:t xml:space="preserve"> Kerja Praktik</w:t>
-      </w:r>
-      <w:bookmarkEnd w:id="34"/>
     </w:p>
     <w:p>
       <w:pPr>
@@ -9999,6 +10280,17 @@
         <w:widowControl w:val="0"/>
         <w:ind w:left="425"/>
         <w:rPr>
+          <w:rStyle w:val="StyleBold"/>
+          <w:b w:val="0"/>
+          <w:bCs w:val="0"/>
+        </w:rPr>
+      </w:pPr>
+    </w:p>
+    <w:p>
+      <w:pPr>
+        <w:widowControl w:val="0"/>
+        <w:ind w:left="425"/>
+        <w:rPr>
           <w:lang w:val="id-ID"/>
         </w:rPr>
       </w:pPr>
@@ -10007,22 +10299,22 @@
           <w:highlight w:val="yellow"/>
           <w:lang w:val="id-ID"/>
         </w:rPr>
-        <w:t xml:space="preserve">[Tuliskan secara rinci, apa saja yang dilakukan pada tahap </w:t>
+        <w:lastRenderedPageBreak/>
+        <w:t xml:space="preserve"> </w:t>
       </w:r>
       <w:r>
         <w:rPr>
           <w:highlight w:val="yellow"/>
           <w:lang w:val="id-ID"/>
         </w:rPr>
-        <w:t xml:space="preserve">studi </w:t>
+        <w:t xml:space="preserve">[Tuliskan secara rinci, apa saja yang dilakukan pada tahap </w:t>
       </w:r>
       <w:r>
         <w:rPr>
           <w:highlight w:val="yellow"/>
           <w:lang w:val="id-ID"/>
         </w:rPr>
-        <w:lastRenderedPageBreak/>
-        <w:t>literatur</w:t>
+        <w:t>studi literatur</w:t>
       </w:r>
       <w:r>
         <w:rPr>
@@ -10082,6 +10374,18 @@
     <w:p>
       <w:pPr>
         <w:widowControl w:val="0"/>
+        <w:spacing w:before="120"/>
+        <w:ind w:left="425"/>
+        <w:rPr>
+          <w:rStyle w:val="StyleBold"/>
+          <w:b w:val="0"/>
+          <w:bCs w:val="0"/>
+        </w:rPr>
+      </w:pPr>
+    </w:p>
+    <w:p>
+      <w:pPr>
+        <w:widowControl w:val="0"/>
         <w:ind w:left="425"/>
         <w:rPr>
           <w:rStyle w:val="StyleBold"/>
@@ -10391,15 +10695,15 @@
           <w:i w:val="0"/>
         </w:rPr>
       </w:pPr>
-      <w:bookmarkStart w:id="35" w:name="_Toc360782089"/>
-      <w:bookmarkStart w:id="36" w:name="_Toc397088415"/>
+      <w:bookmarkStart w:id="34" w:name="_Toc360782089"/>
+      <w:bookmarkStart w:id="35" w:name="_Toc397088415"/>
       <w:r>
         <w:rPr>
           <w:i w:val="0"/>
         </w:rPr>
         <w:t xml:space="preserve">Sistematika </w:t>
       </w:r>
-      <w:bookmarkEnd w:id="35"/>
+      <w:bookmarkEnd w:id="34"/>
       <w:r>
         <w:rPr>
           <w:i w:val="0"/>
@@ -10407,7 +10711,7 @@
         </w:rPr>
         <w:t>Laporan</w:t>
       </w:r>
-      <w:bookmarkEnd w:id="36"/>
+      <w:bookmarkEnd w:id="35"/>
     </w:p>
     <w:p>
       <w:pPr>
@@ -10455,11 +10759,12 @@
           <w:lang w:val="id-ID"/>
         </w:rPr>
       </w:pPr>
-      <w:bookmarkStart w:id="37" w:name="_Toc360782090"/>
+      <w:bookmarkStart w:id="36" w:name="_Toc360782090"/>
       <w:r>
         <w:rPr>
           <w:lang w:val="id-ID"/>
         </w:rPr>
+        <w:lastRenderedPageBreak/>
         <w:br w:type="page"/>
       </w:r>
     </w:p>
@@ -10502,7 +10807,7 @@
           <w:color w:val="FFFFFF" w:themeColor="background1"/>
         </w:rPr>
       </w:pPr>
-      <w:bookmarkStart w:id="38" w:name="_Toc397088416"/>
+      <w:bookmarkStart w:id="37" w:name="_Toc397088416"/>
       <w:r>
         <w:lastRenderedPageBreak/>
         <w:t>BAB II</w:t>
@@ -10513,7 +10818,7 @@
       <w:r>
         <w:t>PROFIL PERUSAHAAN</w:t>
       </w:r>
-      <w:bookmarkEnd w:id="38"/>
+      <w:bookmarkEnd w:id="37"/>
     </w:p>
     <w:p>
       <w:pPr>
@@ -10556,14 +10861,193 @@
           <w:i w:val="0"/>
         </w:rPr>
       </w:pPr>
-      <w:bookmarkStart w:id="39" w:name="_Toc397088417"/>
+      <w:bookmarkStart w:id="38" w:name="_Toc397088417"/>
       <w:r>
         <w:rPr>
           <w:i w:val="0"/>
         </w:rPr>
         <w:t>Sejarah Perusahaan</w:t>
       </w:r>
-      <w:bookmarkEnd w:id="39"/>
+      <w:bookmarkEnd w:id="38"/>
+    </w:p>
+    <w:p>
+      <w:pPr>
+        <w:ind w:firstLine="567"/>
+        <w:rPr>
+          <w:highlight w:val="green"/>
+          <w:lang w:eastAsia="en-US"/>
+        </w:rPr>
+      </w:pPr>
+      <w:r>
+        <w:rPr>
+          <w:highlight w:val="green"/>
+          <w:lang w:eastAsia="en-US"/>
+        </w:rPr>
+        <w:t>Mitrais berasal dari bahasa Sansekerta, Mitra, yang berarti teman atau rekan. Kami memilih Bahasa Sansekerta - yang merupakan bahasa Hindu kuno - sebagai nama perusahaan karena karena peran dan pengaruhnya dalam sejarah berbagai bahasa dan kebudayaan di Asia Tenggara, wilayah yang merupakan rumah bagi Mitrais.</w:t>
+      </w:r>
+    </w:p>
+    <w:p>
+      <w:pPr>
+        <w:ind w:firstLine="567"/>
+        <w:rPr>
+          <w:highlight w:val="green"/>
+          <w:lang w:eastAsia="en-US"/>
+        </w:rPr>
+      </w:pPr>
+      <w:r>
+        <w:rPr>
+          <w:highlight w:val="green"/>
+          <w:lang w:eastAsia="en-US"/>
+        </w:rPr>
+        <w:t>Nama tersebut mencerminkan filosofi yang dianut Mitrais; yakni klien sebagai partner kerja dalam jangka panjang.</w:t>
+      </w:r>
+    </w:p>
+    <w:p>
+      <w:pPr>
+        <w:ind w:firstLine="567"/>
+        <w:rPr>
+          <w:highlight w:val="green"/>
+          <w:lang w:eastAsia="en-US"/>
+        </w:rPr>
+      </w:pPr>
+      <w:r>
+        <w:rPr>
+          <w:highlight w:val="green"/>
+          <w:lang w:eastAsia="en-US"/>
+        </w:rPr>
+        <w:t>Bali merupakan development center pertama Mitrais. Selain sebagai tempat tujuan wisata, Bali juga menarik bagi perusahaan yang ingin membentuk captive team untuk memenuhi kebutuhan software development. Mereka, layaknya para turis yang mengunjungi Bali, tertarik dengan keindahan, keamanan dan biaya yang murah.</w:t>
+      </w:r>
+    </w:p>
+    <w:p>
+      <w:pPr>
+        <w:ind w:firstLine="567"/>
+        <w:rPr>
+          <w:highlight w:val="green"/>
+          <w:lang w:eastAsia="en-US"/>
+        </w:rPr>
+      </w:pPr>
+      <w:r>
+        <w:rPr>
+          <w:highlight w:val="green"/>
+          <w:lang w:eastAsia="en-US"/>
+        </w:rPr>
+        <w:t>Mitrais bekerjasama dengan beberapa perusahaan ternama untuk memberikan p</w:t>
+      </w:r>
+      <w:r>
+        <w:rPr>
+          <w:highlight w:val="green"/>
+          <w:lang w:eastAsia="en-US"/>
+        </w:rPr>
+        <w:t>elayanan terbaik bagi kliennya.</w:t>
+      </w:r>
+    </w:p>
+    <w:p>
+      <w:pPr>
+        <w:ind w:firstLine="567"/>
+        <w:rPr>
+          <w:highlight w:val="green"/>
+          <w:lang w:eastAsia="en-US"/>
+        </w:rPr>
+      </w:pPr>
+      <w:r>
+        <w:rPr>
+          <w:highlight w:val="green"/>
+          <w:lang w:eastAsia="en-US"/>
+        </w:rPr>
+        <w:t>Melalui kerjasamanya dengan Mincom pada masa lalu, Mitrais merupakan partner terlama ABB. Mitrais adalah partner bisnis yang menjual software pertambangan dari ABB serta merupakan partner dala</w:t>
+      </w:r>
+      <w:r>
+        <w:rPr>
+          <w:highlight w:val="green"/>
+          <w:lang w:eastAsia="en-US"/>
+        </w:rPr>
+        <w:t>m pengembangan software mereka.</w:t>
+      </w:r>
+    </w:p>
+    <w:p>
+      <w:pPr>
+        <w:ind w:firstLine="567"/>
+        <w:rPr>
+          <w:highlight w:val="green"/>
+          <w:lang w:eastAsia="en-US"/>
+        </w:rPr>
+      </w:pPr>
+      <w:r>
+        <w:rPr>
+          <w:highlight w:val="green"/>
+          <w:lang w:eastAsia="en-US"/>
+        </w:rPr>
+        <w:t>Mitrais tergabung dalam Microsoft Partner Network dengan kompetensi Gold Application Development yang mencerminkan kompetensi dan keahlian tertinggi dalam teknologi Microsoft dan hubungan k</w:t>
+      </w:r>
+      <w:r>
+        <w:rPr>
+          <w:highlight w:val="green"/>
+          <w:lang w:eastAsia="en-US"/>
+        </w:rPr>
+        <w:t>erja terdekat dengan Microsoft.</w:t>
+      </w:r>
+    </w:p>
+    <w:p>
+      <w:pPr>
+        <w:ind w:firstLine="567"/>
+        <w:rPr>
+          <w:highlight w:val="green"/>
+          <w:lang w:eastAsia="en-US"/>
+        </w:rPr>
+      </w:pPr>
+      <w:r>
+        <w:rPr>
+          <w:highlight w:val="green"/>
+          <w:lang w:eastAsia="en-US"/>
+        </w:rPr>
+        <w:t>Mitrais merupakan partner MuleSoft yang tersertifikasi, siap untuk menyediakan layanan integrasi dengan Mule ESB, ESB yang p</w:t>
+      </w:r>
+      <w:r>
+        <w:rPr>
+          <w:highlight w:val="green"/>
+          <w:lang w:eastAsia="en-US"/>
+        </w:rPr>
+        <w:t>aling banyak diinstal di dunia.</w:t>
+      </w:r>
+    </w:p>
+    <w:p>
+      <w:pPr>
+        <w:ind w:firstLine="567"/>
+        <w:rPr>
+          <w:lang w:eastAsia="en-US"/>
+        </w:rPr>
+      </w:pPr>
+      <w:r>
+        <w:rPr>
+          <w:highlight w:val="green"/>
+          <w:lang w:eastAsia="en-US"/>
+        </w:rPr>
+        <w:t xml:space="preserve">Mitrais bekerjasama dengan JasperSoft menyediakan Jaspersoft Business Intelligence Suite yang digunakan untuk </w:t>
+      </w:r>
+      <w:r>
+        <w:rPr>
+          <w:highlight w:val="green"/>
+          <w:lang w:eastAsia="en-US"/>
+        </w:rPr>
+        <w:lastRenderedPageBreak/>
+        <w:t>mengolah data mentah menjadi informasi yang berguna bagi bisnis perusahaan.</w:t>
+      </w:r>
+    </w:p>
+    <w:p>
+      <w:pPr>
+        <w:ind w:firstLine="567"/>
+        <w:rPr>
+          <w:lang w:eastAsia="en-US"/>
+        </w:rPr>
+      </w:pPr>
+    </w:p>
+    <w:p>
+      <w:pPr>
+        <w:ind w:left="567"/>
+        <w:rPr>
+          <w:lang w:eastAsia="en-US"/>
+        </w:rPr>
+      </w:pPr>
     </w:p>
     <w:p>
       <w:pPr>
@@ -10574,6 +11058,13 @@
           <w:highlight w:val="yellow"/>
           <w:lang w:val="id-ID"/>
         </w:rPr>
+        <w:t xml:space="preserve"> </w:t>
+      </w:r>
+      <w:r>
+        <w:rPr>
+          <w:highlight w:val="yellow"/>
+          <w:lang w:val="id-ID"/>
+        </w:rPr>
         <w:t>[</w:t>
       </w:r>
       <w:r>
@@ -10591,14 +11082,14 @@
           <w:i w:val="0"/>
         </w:rPr>
       </w:pPr>
-      <w:bookmarkStart w:id="40" w:name="_Toc397088418"/>
+      <w:bookmarkStart w:id="39" w:name="_Toc397088418"/>
       <w:r>
         <w:rPr>
           <w:i w:val="0"/>
         </w:rPr>
         <w:t>Visi dan Misi Perusahaan</w:t>
       </w:r>
-      <w:bookmarkEnd w:id="40"/>
+      <w:bookmarkEnd w:id="39"/>
     </w:p>
     <w:p>
       <w:pPr>
@@ -10636,12 +11127,100 @@
           <w:i w:val="0"/>
         </w:rPr>
       </w:pPr>
-      <w:bookmarkStart w:id="41" w:name="_Toc397088419"/>
+      <w:bookmarkStart w:id="40" w:name="_Toc397088419"/>
       <w:r>
         <w:rPr>
           <w:i w:val="0"/>
         </w:rPr>
         <w:t>Struktur Organisasi</w:t>
+      </w:r>
+      <w:bookmarkEnd w:id="40"/>
+    </w:p>
+    <w:p>
+      <w:pPr>
+        <w:rPr>
+          <w:lang w:eastAsia="en-US"/>
+        </w:rPr>
+      </w:pPr>
+      <w:r>
+        <w:rPr>
+          <w:noProof/>
+          <w:lang w:eastAsia="en-US"/>
+        </w:rPr>
+        <w:drawing>
+          <wp:inline distT="0" distB="0" distL="0" distR="0" wp14:anchorId="7C654F64" wp14:editId="0ED7E010">
+            <wp:extent cx="3890645" cy="2917152"/>
+            <wp:effectExtent l="0" t="0" r="0" b="0"/>
+            <wp:docPr id="88" name="Picture 88"/>
+            <wp:cNvGraphicFramePr>
+              <a:graphicFrameLocks xmlns:a="http://schemas.openxmlformats.org/drawingml/2006/main" noChangeAspect="1"/>
+            </wp:cNvGraphicFramePr>
+            <a:graphic xmlns:a="http://schemas.openxmlformats.org/drawingml/2006/main">
+              <a:graphicData uri="http://schemas.openxmlformats.org/drawingml/2006/picture">
+                <pic:pic xmlns:pic="http://schemas.openxmlformats.org/drawingml/2006/picture">
+                  <pic:nvPicPr>
+                    <pic:cNvPr id="0" name=""/>
+                    <pic:cNvPicPr/>
+                  </pic:nvPicPr>
+                  <pic:blipFill>
+                    <a:blip r:embed="rId19"/>
+                    <a:stretch>
+                      <a:fillRect/>
+                    </a:stretch>
+                  </pic:blipFill>
+                  <pic:spPr>
+                    <a:xfrm>
+                      <a:off x="0" y="0"/>
+                      <a:ext cx="3890645" cy="2917152"/>
+                    </a:xfrm>
+                    <a:prstGeom prst="rect">
+                      <a:avLst/>
+                    </a:prstGeom>
+                  </pic:spPr>
+                </pic:pic>
+              </a:graphicData>
+            </a:graphic>
+          </wp:inline>
+        </w:drawing>
+      </w:r>
+    </w:p>
+    <w:p>
+      <w:pPr>
+        <w:pStyle w:val="Heading2"/>
+        <w:spacing w:before="120"/>
+        <w:rPr>
+          <w:i w:val="0"/>
+          <w:lang w:val="it-IT"/>
+        </w:rPr>
+      </w:pPr>
+      <w:bookmarkStart w:id="41" w:name="_Toc397088420"/>
+      <w:r>
+        <w:rPr>
+          <w:i w:val="0"/>
+          <w:lang w:val="it-IT"/>
+        </w:rPr>
+        <w:t xml:space="preserve">Divisi </w:t>
+      </w:r>
+      <w:r>
+        <w:rPr>
+          <w:i w:val="0"/>
+          <w:lang w:val="it-IT"/>
+        </w:rPr>
+        <w:t>XXX (</w:t>
+      </w:r>
+      <w:r>
+        <w:rPr>
+          <w:i w:val="0"/>
+          <w:lang w:val="it-IT"/>
+        </w:rPr>
+        <w:t>Tempat Kerja Praktik d</w:t>
+      </w:r>
+      <w:r>
+        <w:rPr>
+          <w:i w:val="0"/>
+          <w:lang w:val="it-IT"/>
+        </w:rPr>
+        <w:t>ilakukan)</w:t>
       </w:r>
       <w:bookmarkEnd w:id="41"/>
     </w:p>
@@ -10664,74 +11243,6 @@
           <w:highlight w:val="yellow"/>
           <w:lang w:val="it-IT"/>
         </w:rPr>
-        <w:t>Tuliskan struktur organisasi</w:t>
-      </w:r>
-      <w:r>
-        <w:rPr>
-          <w:lang w:val="it-IT"/>
-        </w:rPr>
-        <w:t xml:space="preserve"> dna berikan gambar bila perlu.]</w:t>
-      </w:r>
-    </w:p>
-    <w:p>
-      <w:pPr>
-        <w:pStyle w:val="Heading2"/>
-        <w:spacing w:before="120"/>
-        <w:rPr>
-          <w:i w:val="0"/>
-          <w:lang w:val="it-IT"/>
-        </w:rPr>
-      </w:pPr>
-      <w:bookmarkStart w:id="42" w:name="_Toc397088420"/>
-      <w:r>
-        <w:rPr>
-          <w:i w:val="0"/>
-          <w:lang w:val="it-IT"/>
-        </w:rPr>
-        <w:t xml:space="preserve">Divisi </w:t>
-      </w:r>
-      <w:r>
-        <w:rPr>
-          <w:i w:val="0"/>
-          <w:lang w:val="it-IT"/>
-        </w:rPr>
-        <w:t>XXX (</w:t>
-      </w:r>
-      <w:r>
-        <w:rPr>
-          <w:i w:val="0"/>
-          <w:lang w:val="it-IT"/>
-        </w:rPr>
-        <w:t>Tempat Kerja Praktik d</w:t>
-      </w:r>
-      <w:r>
-        <w:rPr>
-          <w:i w:val="0"/>
-          <w:lang w:val="it-IT"/>
-        </w:rPr>
-        <w:t>ilakukan)</w:t>
-      </w:r>
-      <w:bookmarkEnd w:id="42"/>
-    </w:p>
-    <w:p>
-      <w:pPr>
-        <w:ind w:firstLine="567"/>
-        <w:rPr>
-          <w:lang w:val="it-IT"/>
-        </w:rPr>
-      </w:pPr>
-      <w:r>
-        <w:rPr>
-          <w:highlight w:val="yellow"/>
-          <w:lang w:val="id-ID"/>
-        </w:rPr>
-        <w:t>[</w:t>
-      </w:r>
-      <w:r>
-        <w:rPr>
-          <w:highlight w:val="yellow"/>
-          <w:lang w:val="it-IT"/>
-        </w:rPr>
         <w:t>Jelaskan dengan rinci tentang divisi / departemen tempat anda melakukan kerja praktik, tugas pokok dan fungsi departemen, dll.]</w:t>
       </w:r>
     </w:p>
@@ -10775,7 +11286,7 @@
         </w:rPr>
       </w:pPr>
     </w:p>
-    <w:bookmarkEnd w:id="37"/>
+    <w:bookmarkEnd w:id="36"/>
     <w:p>
       <w:pPr>
         <w:jc w:val="center"/>
@@ -10792,8 +11303,8 @@
           <w:lang w:val="it-IT"/>
         </w:rPr>
         <w:sectPr>
-          <w:headerReference w:type="default" r:id="rId19"/>
-          <w:footerReference w:type="first" r:id="rId20"/>
+          <w:headerReference w:type="default" r:id="rId20"/>
+          <w:footerReference w:type="first" r:id="rId21"/>
           <w:pgSz w:w="8395" w:h="11909" w:code="11"/>
           <w:pgMar w:top="1418" w:right="1134" w:bottom="1418" w:left="1134" w:header="720" w:footer="720" w:gutter="0"/>
           <w:cols w:space="720"/>
@@ -10810,8 +11321,8 @@
           <w:color w:val="FFFFFF" w:themeColor="background1"/>
         </w:rPr>
       </w:pPr>
-      <w:bookmarkStart w:id="43" w:name="_Toc397088421"/>
-      <w:bookmarkStart w:id="44" w:name="_Toc360782103"/>
+      <w:bookmarkStart w:id="42" w:name="_Toc397088421"/>
+      <w:bookmarkStart w:id="43" w:name="_Toc360782103"/>
       <w:r>
         <w:lastRenderedPageBreak/>
         <w:t>BAB II</w:t>
@@ -10825,7 +11336,7 @@
       <w:r>
         <w:t>TINJAUAN PUSTAKA</w:t>
       </w:r>
-      <w:bookmarkEnd w:id="43"/>
+      <w:bookmarkEnd w:id="42"/>
     </w:p>
     <w:p>
       <w:pPr>
@@ -10920,7 +11431,7 @@
           <w:highlight w:val="yellow"/>
         </w:rPr>
       </w:pPr>
-      <w:bookmarkStart w:id="45" w:name="_Toc397088422"/>
+      <w:bookmarkStart w:id="44" w:name="_Toc397088422"/>
       <w:r>
         <w:rPr>
           <w:i w:val="0"/>
@@ -10929,7 +11440,7 @@
         </w:rPr>
         <w:t>[Tuliskan Judul Teori yang dipakai]</w:t>
       </w:r>
-      <w:bookmarkEnd w:id="45"/>
+      <w:bookmarkEnd w:id="44"/>
     </w:p>
     <w:p>
       <w:pPr>
@@ -10955,7 +11466,7 @@
           <w:highlight w:val="yellow"/>
         </w:rPr>
       </w:pPr>
-      <w:bookmarkStart w:id="46" w:name="_Toc397088423"/>
+      <w:bookmarkStart w:id="45" w:name="_Toc397088423"/>
       <w:r>
         <w:rPr>
           <w:i w:val="0"/>
@@ -10964,7 +11475,7 @@
         </w:rPr>
         <w:t>[Tuliskan Library atau Framework yang dipakai, jika ada]</w:t>
       </w:r>
-      <w:bookmarkEnd w:id="46"/>
+      <w:bookmarkEnd w:id="45"/>
     </w:p>
     <w:p>
       <w:pPr>
@@ -11043,7 +11554,7 @@
           <w:lang w:val="id-ID"/>
         </w:rPr>
       </w:pPr>
-      <w:bookmarkStart w:id="47" w:name="_Toc397088424"/>
+      <w:bookmarkStart w:id="46" w:name="_Toc397088424"/>
       <w:r>
         <w:lastRenderedPageBreak/>
         <w:t>BAB I</w:t>
@@ -11106,8 +11617,8 @@
         </w:rPr>
         <w:t xml:space="preserve"> SISTEM</w:t>
       </w:r>
-      <w:bookmarkEnd w:id="44"/>
-      <w:bookmarkEnd w:id="47"/>
+      <w:bookmarkEnd w:id="43"/>
+      <w:bookmarkEnd w:id="46"/>
     </w:p>
     <w:p>
       <w:pPr>
@@ -11251,15 +11762,15 @@
           <w:i w:val="0"/>
         </w:rPr>
       </w:pPr>
-      <w:bookmarkStart w:id="48" w:name="_Toc360782104"/>
-      <w:bookmarkStart w:id="49" w:name="_Toc397088425"/>
+      <w:bookmarkStart w:id="47" w:name="_Toc360782104"/>
+      <w:bookmarkStart w:id="48" w:name="_Toc397088425"/>
       <w:r>
         <w:rPr>
           <w:i w:val="0"/>
         </w:rPr>
         <w:t>Analisis</w:t>
       </w:r>
-      <w:bookmarkEnd w:id="48"/>
+      <w:bookmarkEnd w:id="47"/>
       <w:r>
         <w:rPr>
           <w:i w:val="0"/>
@@ -11267,7 +11778,7 @@
         </w:rPr>
         <w:t xml:space="preserve"> Sistem</w:t>
       </w:r>
-      <w:bookmarkEnd w:id="49"/>
+      <w:bookmarkEnd w:id="48"/>
     </w:p>
     <w:p>
       <w:pPr>
@@ -11397,8 +11908,8 @@
           <w:i w:val="0"/>
         </w:rPr>
       </w:pPr>
-      <w:bookmarkStart w:id="50" w:name="_Toc360782116"/>
-      <w:bookmarkStart w:id="51" w:name="_Toc397088426"/>
+      <w:bookmarkStart w:id="49" w:name="_Toc360782116"/>
+      <w:bookmarkStart w:id="50" w:name="_Toc397088426"/>
       <w:r>
         <w:rPr>
           <w:i w:val="0"/>
@@ -11411,8 +11922,8 @@
         </w:rPr>
         <w:t>Sistem</w:t>
       </w:r>
+      <w:bookmarkEnd w:id="49"/>
       <w:bookmarkEnd w:id="50"/>
-      <w:bookmarkEnd w:id="51"/>
     </w:p>
     <w:p>
       <w:pPr>
@@ -11425,7 +11936,7 @@
           <w:szCs w:val="36"/>
         </w:rPr>
       </w:pPr>
-      <w:bookmarkStart w:id="52" w:name="_Toc360782128"/>
+      <w:bookmarkStart w:id="51" w:name="_Toc360782128"/>
       <w:r>
         <w:br w:type="page"/>
       </w:r>
@@ -11440,12 +11951,12 @@
           <w:szCs w:val="24"/>
         </w:rPr>
       </w:pPr>
-      <w:bookmarkStart w:id="53" w:name="_Toc397088427"/>
+      <w:bookmarkStart w:id="52" w:name="_Toc397088427"/>
       <w:r>
         <w:lastRenderedPageBreak/>
         <w:t xml:space="preserve">BAB </w:t>
       </w:r>
-      <w:bookmarkEnd w:id="52"/>
+      <w:bookmarkEnd w:id="51"/>
       <w:r>
         <w:t>V</w:t>
       </w:r>
@@ -11456,7 +11967,7 @@
       <w:r>
         <w:t xml:space="preserve"> SISTEM</w:t>
       </w:r>
-      <w:bookmarkEnd w:id="53"/>
+      <w:bookmarkEnd w:id="52"/>
     </w:p>
     <w:p>
       <w:pPr>
@@ -11511,16 +12022,16 @@
           <w:i w:val="0"/>
         </w:rPr>
       </w:pPr>
-      <w:bookmarkStart w:id="54" w:name="_Toc360782130"/>
-      <w:bookmarkStart w:id="55" w:name="_Toc397088428"/>
+      <w:bookmarkStart w:id="53" w:name="_Toc360782130"/>
+      <w:bookmarkStart w:id="54" w:name="_Toc397088428"/>
       <w:r>
         <w:rPr>
           <w:i w:val="0"/>
         </w:rPr>
         <w:t>Implementasi Lapisan Antarmuka</w:t>
       </w:r>
+      <w:bookmarkEnd w:id="53"/>
       <w:bookmarkEnd w:id="54"/>
-      <w:bookmarkEnd w:id="55"/>
     </w:p>
     <w:p>
       <w:pPr>
@@ -11544,16 +12055,16 @@
           <w:i w:val="0"/>
         </w:rPr>
       </w:pPr>
-      <w:bookmarkStart w:id="56" w:name="_Toc360782140"/>
-      <w:bookmarkStart w:id="57" w:name="_Toc397088429"/>
+      <w:bookmarkStart w:id="55" w:name="_Toc360782140"/>
+      <w:bookmarkStart w:id="56" w:name="_Toc397088429"/>
       <w:r>
         <w:rPr>
           <w:i w:val="0"/>
         </w:rPr>
         <w:t>Implementasi Lapisan Kontrol</w:t>
       </w:r>
+      <w:bookmarkEnd w:id="55"/>
       <w:bookmarkEnd w:id="56"/>
-      <w:bookmarkEnd w:id="57"/>
     </w:p>
     <w:p>
       <w:pPr>
@@ -11577,16 +12088,16 @@
           <w:i w:val="0"/>
         </w:rPr>
       </w:pPr>
-      <w:bookmarkStart w:id="58" w:name="_Toc360782153"/>
-      <w:bookmarkStart w:id="59" w:name="_Toc397088430"/>
+      <w:bookmarkStart w:id="57" w:name="_Toc360782153"/>
+      <w:bookmarkStart w:id="58" w:name="_Toc397088430"/>
       <w:r>
         <w:rPr>
           <w:i w:val="0"/>
         </w:rPr>
         <w:t>Implementasi Lapisan Data</w:t>
       </w:r>
+      <w:bookmarkEnd w:id="57"/>
       <w:bookmarkEnd w:id="58"/>
-      <w:bookmarkEnd w:id="59"/>
     </w:p>
     <w:p>
       <w:pPr>
@@ -11597,7 +12108,7 @@
           <w:lang w:val="en-AU"/>
         </w:rPr>
       </w:pPr>
-      <w:bookmarkStart w:id="60" w:name="_Toc360782156"/>
+      <w:bookmarkStart w:id="59" w:name="_Toc360782156"/>
       <w:r>
         <w:rPr>
           <w:i/>
@@ -11611,15 +12122,15 @@
         <w:pStyle w:val="Heading2"/>
         <w:spacing w:before="240"/>
       </w:pPr>
-      <w:bookmarkStart w:id="61" w:name="_Toc397088431"/>
+      <w:bookmarkStart w:id="60" w:name="_Toc397088431"/>
       <w:r>
         <w:rPr>
           <w:i w:val="0"/>
         </w:rPr>
         <w:t>Implementasi Antarmuka Pengguna</w:t>
       </w:r>
+      <w:bookmarkEnd w:id="59"/>
       <w:bookmarkEnd w:id="60"/>
-      <w:bookmarkEnd w:id="61"/>
     </w:p>
     <w:p>
       <w:pPr>
@@ -11628,7 +12139,7 @@
           <w:i/>
         </w:rPr>
       </w:pPr>
-      <w:bookmarkStart w:id="62" w:name="_Toc360782168"/>
+      <w:bookmarkStart w:id="61" w:name="_Toc360782168"/>
       <w:r>
         <w:rPr>
           <w:lang w:eastAsia="en-US"/>
@@ -11690,7 +12201,7 @@
           <w:lang w:val="it-IT" w:eastAsia="en-US"/>
         </w:rPr>
       </w:pPr>
-      <w:bookmarkStart w:id="63" w:name="_Toc397088432"/>
+      <w:bookmarkStart w:id="62" w:name="_Toc397088432"/>
       <w:r>
         <w:rPr>
           <w:lang w:val="it-IT" w:eastAsia="en-US"/>
@@ -11698,7 +12209,7 @@
         <w:lastRenderedPageBreak/>
         <w:t xml:space="preserve">BAB </w:t>
       </w:r>
-      <w:bookmarkEnd w:id="62"/>
+      <w:bookmarkEnd w:id="61"/>
       <w:r>
         <w:rPr>
           <w:lang w:val="it-IT"/>
@@ -11718,7 +12229,7 @@
         <w:br/>
         <w:t>PENGUJIAN DAN EVALUASI</w:t>
       </w:r>
-      <w:bookmarkEnd w:id="63"/>
+      <w:bookmarkEnd w:id="62"/>
     </w:p>
     <w:p>
       <w:pPr>
@@ -11919,16 +12430,24 @@
           <w:i w:val="0"/>
         </w:rPr>
       </w:pPr>
-      <w:bookmarkStart w:id="64" w:name="_Toc360782169"/>
-      <w:bookmarkStart w:id="65" w:name="_Toc397088433"/>
+      <w:bookmarkStart w:id="63" w:name="_Toc360782169"/>
+      <w:bookmarkStart w:id="64" w:name="_Toc397088433"/>
       <w:r>
         <w:rPr>
           <w:i w:val="0"/>
         </w:rPr>
         <w:t>Lingkungan Pengujian</w:t>
       </w:r>
+      <w:bookmarkEnd w:id="63"/>
       <w:bookmarkEnd w:id="64"/>
-      <w:bookmarkEnd w:id="65"/>
+    </w:p>
+    <w:p>
+      <w:pPr>
+        <w:ind w:left="567"/>
+        <w:rPr>
+          <w:lang w:eastAsia="en-US"/>
+        </w:rPr>
+      </w:pPr>
     </w:p>
     <w:p>
       <w:pPr>
@@ -12023,47 +12542,16 @@
           <w:shd w:val="clear" w:color="auto" w:fill="FFFFFF"/>
           <w:lang w:val="it-IT"/>
         </w:rPr>
-        <w:t>Intel® Core™ i3-380M</w:t>
-      </w:r>
-      <w:r>
-        <w:rPr>
-          <w:i/>
+        <w:t xml:space="preserve">Intel® Core™ </w:t>
+      </w:r>
+      <w:r>
+        <w:rPr>
           <w:color w:val="000000"/>
           <w:highlight w:val="yellow"/>
           <w:shd w:val="clear" w:color="auto" w:fill="FFFFFF"/>
           <w:lang w:val="it-IT"/>
         </w:rPr>
-        <w:t>Proc</w:t>
-      </w:r>
-      <w:r>
-        <w:rPr>
-          <w:i/>
-          <w:color w:val="000000"/>
-          <w:highlight w:val="yellow"/>
-          <w:shd w:val="clear" w:color="auto" w:fill="FFFFFF"/>
-          <w:lang w:val="it-IT"/>
-        </w:rPr>
-        <w:t>es</w:t>
-      </w:r>
-      <w:r>
-        <w:rPr>
-          <w:i/>
-          <w:color w:val="000000"/>
-          <w:highlight w:val="yellow"/>
-          <w:shd w:val="clear" w:color="auto" w:fill="FFFFFF"/>
-          <w:lang w:val="it-IT"/>
-        </w:rPr>
-        <w:t>s</w:t>
-      </w:r>
-      <w:r>
-        <w:rPr>
-          <w:i/>
-          <w:color w:val="000000"/>
-          <w:highlight w:val="yellow"/>
-          <w:shd w:val="clear" w:color="auto" w:fill="FFFFFF"/>
-          <w:lang w:val="it-IT"/>
-        </w:rPr>
-        <w:t>or</w:t>
+        <w:t>Duo CPU</w:t>
       </w:r>
     </w:p>
     <w:p>
@@ -12135,7 +12623,7 @@
           <w:highlight w:val="yellow"/>
         </w:rPr>
         <w:tab/>
-        <w:t>: Laptop</w:t>
+        <w:t>: Personal Computer</w:t>
       </w:r>
     </w:p>
     <w:p>
@@ -12174,7 +12662,13 @@
         <w:rPr>
           <w:highlight w:val="yellow"/>
         </w:rPr>
-        <w:t xml:space="preserve"> Ultimate 32 bit</w:t>
+        <w:t xml:space="preserve"> </w:t>
+      </w:r>
+      <w:r>
+        <w:rPr>
+          <w:highlight w:val="yellow"/>
+        </w:rPr>
+        <w:t>Profesional</w:t>
       </w:r>
     </w:p>
     <w:p>
@@ -12215,6 +12709,11 @@
         </w:rPr>
         <w:t xml:space="preserve"> 26.0</w:t>
       </w:r>
+      <w:r>
+        <w:t>, Google Chrome</w:t>
+      </w:r>
+      <w:bookmarkStart w:id="65" w:name="_GoBack"/>
+      <w:bookmarkEnd w:id="65"/>
     </w:p>
     <w:p>
       <w:pPr>
@@ -12622,6 +13121,7 @@
         <w:id w:val="111145805"/>
         <w:bibliography/>
       </w:sdtPr>
+      <w:sdtEndPr/>
       <w:sdtContent>
         <w:p>
           <w:pPr>
@@ -12965,12 +13465,14 @@
                           <w:b/>
                         </w:rPr>
                       </w:pPr>
+                      <w:proofErr w:type="spellStart"/>
                       <w:r>
                         <w:rPr>
                           <w:b/>
                         </w:rPr>
                         <w:t>Foto</w:t>
                       </w:r>
+                      <w:proofErr w:type="spellEnd"/>
                       <w:r>
                         <w:rPr>
                           <w:b/>
@@ -12978,12 +13480,14 @@
                         </w:rPr>
                         <w:t xml:space="preserve"> </w:t>
                       </w:r>
+                      <w:proofErr w:type="spellStart"/>
                       <w:r>
                         <w:rPr>
                           <w:b/>
                         </w:rPr>
                         <w:t>Berwarna</w:t>
                       </w:r>
+                      <w:proofErr w:type="spellEnd"/>
                     </w:p>
                     <w:p>
                       <w:pPr>
@@ -13024,11 +13528,21 @@
                           <w:b/>
                         </w:rPr>
                       </w:pPr>
+                      <w:proofErr w:type="spellStart"/>
+                      <w:proofErr w:type="gramStart"/>
                       <w:r>
                         <w:rPr>
                           <w:b/>
                         </w:rPr>
-                        <w:t>ukuran 3x4</w:t>
+                        <w:t>ukuran</w:t>
+                      </w:r>
+                      <w:proofErr w:type="spellEnd"/>
+                      <w:proofErr w:type="gramEnd"/>
+                      <w:r>
+                        <w:rPr>
+                          <w:b/>
+                        </w:rPr>
+                        <w:t xml:space="preserve"> 3x4</w:t>
                       </w:r>
                     </w:p>
                   </w:txbxContent>
@@ -13359,12 +13873,14 @@
                           <w:b/>
                         </w:rPr>
                       </w:pPr>
+                      <w:proofErr w:type="spellStart"/>
                       <w:r>
                         <w:rPr>
                           <w:b/>
                         </w:rPr>
                         <w:t>Foto</w:t>
                       </w:r>
+                      <w:proofErr w:type="spellEnd"/>
                       <w:r>
                         <w:rPr>
                           <w:b/>
@@ -13372,12 +13888,14 @@
                         </w:rPr>
                         <w:t xml:space="preserve"> </w:t>
                       </w:r>
+                      <w:proofErr w:type="spellStart"/>
                       <w:r>
                         <w:rPr>
                           <w:b/>
                         </w:rPr>
                         <w:t>Berwarna</w:t>
                       </w:r>
+                      <w:proofErr w:type="spellEnd"/>
                     </w:p>
                     <w:p>
                       <w:pPr>
@@ -13418,11 +13936,21 @@
                           <w:b/>
                         </w:rPr>
                       </w:pPr>
+                      <w:proofErr w:type="spellStart"/>
+                      <w:proofErr w:type="gramStart"/>
                       <w:r>
                         <w:rPr>
                           <w:b/>
                         </w:rPr>
-                        <w:t>ukuran 3x4</w:t>
+                        <w:t>ukuran</w:t>
+                      </w:r>
+                      <w:proofErr w:type="spellEnd"/>
+                      <w:proofErr w:type="gramEnd"/>
+                      <w:r>
+                        <w:rPr>
+                          <w:b/>
+                        </w:rPr>
+                        <w:t xml:space="preserve"> 3x4</w:t>
                       </w:r>
                     </w:p>
                   </w:txbxContent>
@@ -13617,6 +14145,7 @@
         <w:docPartUnique/>
       </w:docPartObj>
     </w:sdtPr>
+    <w:sdtEndPr/>
     <w:sdtContent>
       <w:p>
         <w:pPr>
@@ -13665,6 +14194,7 @@
         <w:docPartUnique/>
       </w:docPartObj>
     </w:sdtPr>
+    <w:sdtEndPr/>
     <w:sdtContent>
       <w:p>
         <w:pPr>
@@ -13713,6 +14243,7 @@
         <w:docPartUnique/>
       </w:docPartObj>
     </w:sdtPr>
+    <w:sdtEndPr/>
     <w:sdtContent>
       <w:p>
         <w:pPr>
@@ -13771,7 +14302,7 @@
       <w:rPr>
         <w:noProof/>
       </w:rPr>
-      <w:t>22</w:t>
+      <w:t>36</w:t>
     </w:r>
     <w:r>
       <w:rPr>
@@ -13808,7 +14339,7 @@
       <w:rPr>
         <w:noProof/>
       </w:rPr>
-      <w:t>23</w:t>
+      <w:t>33</w:t>
     </w:r>
     <w:r>
       <w:rPr>
@@ -13913,7 +14444,7 @@
           <w:rPr>
             <w:noProof/>
           </w:rPr>
-          <w:t>20</w:t>
+          <w:t>32</w:t>
         </w:r>
         <w:r>
           <w:rPr>
@@ -14055,7 +14586,7 @@
         <v:path o:extrusionok="f" gradientshapeok="t" o:connecttype="rect"/>
         <o:lock v:ext="edit" aspectratio="t"/>
       </v:shapetype>
-      <v:shape id="_x0000_i1145" type="#_x0000_t75" style="width:11.25pt;height:11.25pt" o:bullet="t">
+      <v:shape id="_x0000_i1174" type="#_x0000_t75" style="width:10.9pt;height:10.9pt" o:bullet="t">
         <v:imagedata r:id="rId1" o:title="msoC55D"/>
       </v:shape>
     </w:pict>
@@ -19776,6 +20307,7 @@
   <w:style w:type="character" w:default="1" w:styleId="DefaultParagraphFont">
     <w:name w:val="Default Paragraph Font"/>
     <w:uiPriority w:val="1"/>
+    <w:semiHidden/>
     <w:unhideWhenUsed/>
   </w:style>
   <w:style w:type="table" w:default="1" w:styleId="TableNormal">
@@ -22093,6 +22625,7 @@
   <w:style w:type="character" w:default="1" w:styleId="DefaultParagraphFont">
     <w:name w:val="Default Paragraph Font"/>
     <w:uiPriority w:val="1"/>
+    <w:semiHidden/>
     <w:unhideWhenUsed/>
   </w:style>
   <w:style w:type="table" w:default="1" w:styleId="TableNormal">
@@ -24862,7 +25395,7 @@
 </file>
 
 <file path=customXml/itemProps1.xml><?xml version="1.0" encoding="utf-8"?>
-<ds:datastoreItem xmlns:ds="http://schemas.openxmlformats.org/officeDocument/2006/customXml" ds:itemID="{A2E619AD-B911-4F0A-BADA-595240FBDF6E}">
+<ds:datastoreItem xmlns:ds="http://schemas.openxmlformats.org/officeDocument/2006/customXml" ds:itemID="{3A9C84BD-9FEB-46C5-B1E1-34297FDC729F}">
   <ds:schemaRefs>
     <ds:schemaRef ds:uri="http://schemas.openxmlformats.org/officeDocument/2006/bibliography"/>
   </ds:schemaRefs>

</xml_diff>